<commit_message>
nuevas modificaciones del informe
</commit_message>
<xml_diff>
--- a/Informe_TPE_TIO.docx
+++ b/Informe_TPE_TIO.docx
@@ -1426,12 +1426,12 @@
         <w:t>ron</w:t>
       </w:r>
       <w:r>
-        <w:t xml:space="preserve"> utilizando el </w:t>
-      </w:r>
-      <w:proofErr w:type="spellStart"/>
-      <w:r>
-        <w:t>comando</w:t>
-      </w:r>
+        <w:t xml:space="preserve"> utilizando el comando</w:t>
+      </w:r>
+      <w:r>
+        <w:t xml:space="preserve"> </w:t>
+      </w:r>
+      <w:proofErr w:type="spellStart"/>
       <w:r>
         <w:rPr>
           <w:b/>
@@ -1715,13 +1715,29 @@
         <w:t>“</w:t>
       </w:r>
       <w:proofErr w:type="spellStart"/>
+      <w:r>
+        <w:rPr>
+          <w:b/>
+          <w:bCs/>
+        </w:rPr>
+        <w:t>git</w:t>
+      </w:r>
+      <w:proofErr w:type="spellEnd"/>
+      <w:r>
+        <w:rPr>
+          <w:b/>
+          <w:bCs/>
+        </w:rPr>
+        <w:t xml:space="preserve"> </w:t>
+      </w:r>
+      <w:proofErr w:type="spellStart"/>
       <w:proofErr w:type="gramStart"/>
       <w:r>
         <w:rPr>
           <w:b/>
           <w:bCs/>
         </w:rPr>
-        <w:t>gitadd</w:t>
+        <w:t>add</w:t>
       </w:r>
       <w:proofErr w:type="spellEnd"/>
       <w:r>
@@ -1752,8 +1768,16 @@
       <w:r>
         <w:t>staging</w:t>
       </w:r>
-      <w:r>
-        <w:t>área</w:t>
+      <w:proofErr w:type="spellEnd"/>
+      <w:r>
+        <w:t xml:space="preserve"> </w:t>
+      </w:r>
+      <w:proofErr w:type="spellStart"/>
+      <w:r>
+        <w:t>a</w:t>
+      </w:r>
+      <w:r>
+        <w:t>rea</w:t>
       </w:r>
       <w:proofErr w:type="spellEnd"/>
       <w:r>
@@ -1777,7 +1801,23 @@
           <w:b/>
           <w:bCs/>
         </w:rPr>
-        <w:t>gitcommit</w:t>
+        <w:t>git</w:t>
+      </w:r>
+      <w:proofErr w:type="spellEnd"/>
+      <w:r>
+        <w:rPr>
+          <w:b/>
+          <w:bCs/>
+        </w:rPr>
+        <w:t xml:space="preserve"> </w:t>
+      </w:r>
+      <w:proofErr w:type="spellStart"/>
+      <w:r>
+        <w:rPr>
+          <w:b/>
+          <w:bCs/>
+        </w:rPr>
+        <w:t>commit</w:t>
       </w:r>
       <w:proofErr w:type="spellEnd"/>
       <w:r>
@@ -1990,15 +2030,41 @@
         <w:t xml:space="preserve">Como se puede apreciar en la imagen ya estaba todo preparado para poder realizar el comando </w:t>
       </w:r>
       <w:r>
+        <w:rPr>
+          <w:b/>
+        </w:rPr>
         <w:t>“</w:t>
       </w:r>
       <w:proofErr w:type="spellStart"/>
       <w:r>
-        <w:t>gitpush</w:t>
-      </w:r>
-      <w:proofErr w:type="spellEnd"/>
-      <w:r>
-        <w:t>” recomendado ya por la consola.</w:t>
+        <w:rPr>
+          <w:b/>
+        </w:rPr>
+        <w:t>git</w:t>
+      </w:r>
+      <w:proofErr w:type="spellEnd"/>
+      <w:r>
+        <w:rPr>
+          <w:b/>
+        </w:rPr>
+        <w:t xml:space="preserve"> </w:t>
+      </w:r>
+      <w:proofErr w:type="spellStart"/>
+      <w:r>
+        <w:rPr>
+          <w:b/>
+        </w:rPr>
+        <w:t>push</w:t>
+      </w:r>
+      <w:proofErr w:type="spellEnd"/>
+      <w:r>
+        <w:rPr>
+          <w:b/>
+        </w:rPr>
+        <w:t>”</w:t>
+      </w:r>
+      <w:r>
+        <w:t xml:space="preserve"> recomendado ya por la consola.</w:t>
       </w:r>
     </w:p>
     <w:p>
@@ -2018,7 +2084,23 @@
           <w:b/>
           <w:bCs/>
         </w:rPr>
-        <w:t>gitpush</w:t>
+        <w:t>git</w:t>
+      </w:r>
+      <w:proofErr w:type="spellEnd"/>
+      <w:r>
+        <w:rPr>
+          <w:b/>
+          <w:bCs/>
+        </w:rPr>
+        <w:t xml:space="preserve"> </w:t>
+      </w:r>
+      <w:proofErr w:type="spellStart"/>
+      <w:r>
+        <w:rPr>
+          <w:b/>
+          <w:bCs/>
+        </w:rPr>
+        <w:t>push</w:t>
       </w:r>
       <w:proofErr w:type="spellEnd"/>
       <w:r>
@@ -2183,7 +2265,23 @@
           <w:b/>
           <w:bCs/>
         </w:rPr>
-        <w:t>gitpull</w:t>
+        <w:t>git</w:t>
+      </w:r>
+      <w:proofErr w:type="spellEnd"/>
+      <w:r>
+        <w:rPr>
+          <w:b/>
+          <w:bCs/>
+        </w:rPr>
+        <w:t xml:space="preserve"> </w:t>
+      </w:r>
+      <w:proofErr w:type="spellStart"/>
+      <w:r>
+        <w:rPr>
+          <w:b/>
+          <w:bCs/>
+        </w:rPr>
+        <w:t>pull</w:t>
       </w:r>
       <w:proofErr w:type="spellEnd"/>
       <w:r>
@@ -2307,96 +2405,106 @@
         <w:spacing w:line="366" w:lineRule="auto"/>
         <w:ind w:left="0" w:firstLine="0"/>
       </w:pPr>
-    </w:p>
-    <w:p>
-      <w:pPr>
-        <w:spacing w:line="366" w:lineRule="auto"/>
-        <w:ind w:left="0" w:firstLine="0"/>
-      </w:pPr>
-    </w:p>
-    <w:p>
-      <w:pPr>
-        <w:spacing w:line="366" w:lineRule="auto"/>
-        <w:ind w:left="0" w:firstLine="0"/>
-      </w:pPr>
-    </w:p>
-    <w:p>
-      <w:pPr>
-        <w:spacing w:line="366" w:lineRule="auto"/>
-        <w:ind w:left="0" w:firstLine="0"/>
-      </w:pPr>
-    </w:p>
-    <w:p>
-      <w:pPr>
-        <w:spacing w:line="366" w:lineRule="auto"/>
-        <w:ind w:left="0" w:firstLine="0"/>
-      </w:pPr>
-    </w:p>
-    <w:p>
-      <w:pPr>
-        <w:spacing w:line="366" w:lineRule="auto"/>
-        <w:ind w:left="0" w:firstLine="0"/>
-      </w:pPr>
-    </w:p>
-    <w:p>
-      <w:pPr>
-        <w:spacing w:line="366" w:lineRule="auto"/>
-        <w:ind w:left="0" w:firstLine="0"/>
-      </w:pPr>
-    </w:p>
-    <w:p>
-      <w:pPr>
-        <w:spacing w:line="366" w:lineRule="auto"/>
-        <w:ind w:left="0" w:firstLine="0"/>
-      </w:pPr>
-    </w:p>
-    <w:p>
-      <w:pPr>
-        <w:spacing w:line="366" w:lineRule="auto"/>
-        <w:ind w:left="0" w:firstLine="0"/>
-      </w:pPr>
-    </w:p>
-    <w:p>
-      <w:pPr>
-        <w:spacing w:line="366" w:lineRule="auto"/>
-        <w:ind w:left="0" w:firstLine="0"/>
-      </w:pPr>
-    </w:p>
-    <w:p>
-      <w:pPr>
-        <w:spacing w:line="366" w:lineRule="auto"/>
-        <w:ind w:left="0" w:firstLine="0"/>
-      </w:pPr>
-    </w:p>
-    <w:p>
-      <w:pPr>
-        <w:spacing w:line="366" w:lineRule="auto"/>
-        <w:ind w:left="0" w:firstLine="0"/>
-      </w:pPr>
-    </w:p>
-    <w:p>
-      <w:pPr>
-        <w:spacing w:line="366" w:lineRule="auto"/>
-        <w:ind w:left="0" w:firstLine="0"/>
-      </w:pPr>
-    </w:p>
-    <w:p>
-      <w:pPr>
-        <w:spacing w:line="366" w:lineRule="auto"/>
-        <w:ind w:left="0" w:firstLine="0"/>
-      </w:pPr>
-    </w:p>
-    <w:p>
-      <w:pPr>
-        <w:spacing w:line="366" w:lineRule="auto"/>
-        <w:ind w:left="0" w:firstLine="0"/>
-      </w:pPr>
-    </w:p>
-    <w:p>
-      <w:pPr>
-        <w:spacing w:line="366" w:lineRule="auto"/>
-        <w:ind w:left="0" w:firstLine="0"/>
-      </w:pPr>
+      <w:r>
+        <w:t>Se estuvieron realizando además modificaciones de los nombres de archivos a través de “</w:t>
+      </w:r>
+      <w:proofErr w:type="spellStart"/>
+      <w:r>
+        <w:rPr>
+          <w:b/>
+        </w:rPr>
+        <w:t>git</w:t>
+      </w:r>
+      <w:proofErr w:type="spellEnd"/>
+      <w:r>
+        <w:rPr>
+          <w:b/>
+        </w:rPr>
+        <w:t xml:space="preserve"> </w:t>
+      </w:r>
+      <w:proofErr w:type="spellStart"/>
+      <w:r>
+        <w:rPr>
+          <w:b/>
+        </w:rPr>
+        <w:t>mv</w:t>
+      </w:r>
+      <w:proofErr w:type="spellEnd"/>
+      <w:r>
+        <w:rPr>
+          <w:b/>
+        </w:rPr>
+        <w:t xml:space="preserve">” </w:t>
+      </w:r>
+      <w:r>
+        <w:t xml:space="preserve">con el fin de corregir los nombres de fotos que se tienen en cuenta en los </w:t>
+      </w:r>
+      <w:proofErr w:type="spellStart"/>
+      <w:r>
+        <w:t>templates</w:t>
+      </w:r>
+      <w:proofErr w:type="spellEnd"/>
+      <w:r>
+        <w:t xml:space="preserve"> en </w:t>
+      </w:r>
+      <w:proofErr w:type="spellStart"/>
+      <w:r>
+        <w:t>html</w:t>
+      </w:r>
+      <w:proofErr w:type="spellEnd"/>
+      <w:r>
+        <w:t>:</w:t>
+      </w:r>
+    </w:p>
+    <w:p>
+      <w:pPr>
+        <w:spacing w:line="366" w:lineRule="auto"/>
+        <w:ind w:left="0" w:firstLine="0"/>
+        <w:rPr>
+          <w:u w:val="single"/>
+        </w:rPr>
+      </w:pPr>
+      <w:r>
+        <w:rPr>
+          <w:noProof/>
+          <w:lang w:val="es-ES" w:eastAsia="es-ES"/>
+        </w:rPr>
+        <w:drawing>
+          <wp:inline distT="0" distB="0" distL="0" distR="0">
+            <wp:extent cx="5334000" cy="3219450"/>
+            <wp:effectExtent l="19050" t="0" r="0" b="0"/>
+            <wp:docPr id="24" name="8 Imagen" descr="INFORME07GITMV.jpg"/>
+            <wp:cNvGraphicFramePr>
+              <a:graphicFrameLocks xmlns:a="http://schemas.openxmlformats.org/drawingml/2006/main" noChangeAspect="1"/>
+            </wp:cNvGraphicFramePr>
+            <a:graphic xmlns:a="http://schemas.openxmlformats.org/drawingml/2006/main">
+              <a:graphicData uri="http://schemas.openxmlformats.org/drawingml/2006/picture">
+                <pic:pic xmlns:pic="http://schemas.openxmlformats.org/drawingml/2006/picture">
+                  <pic:nvPicPr>
+                    <pic:cNvPr id="0" name="INFORME07GITMV.jpg"/>
+                    <pic:cNvPicPr/>
+                  </pic:nvPicPr>
+                  <pic:blipFill>
+                    <a:blip r:embed="rId19"/>
+                    <a:stretch>
+                      <a:fillRect/>
+                    </a:stretch>
+                  </pic:blipFill>
+                  <pic:spPr>
+                    <a:xfrm>
+                      <a:off x="0" y="0"/>
+                      <a:ext cx="5334000" cy="3219450"/>
+                    </a:xfrm>
+                    <a:prstGeom prst="rect">
+                      <a:avLst/>
+                    </a:prstGeom>
+                  </pic:spPr>
+                </pic:pic>
+              </a:graphicData>
+            </a:graphic>
+          </wp:inline>
+        </w:drawing>
+      </w:r>
     </w:p>
     <w:p>
       <w:pPr>
@@ -2441,22 +2549,37 @@
       </w:r>
       <w:proofErr w:type="spellStart"/>
       <w:r>
+        <w:rPr>
+          <w:b/>
+        </w:rPr>
         <w:t>git</w:t>
       </w:r>
       <w:proofErr w:type="spellEnd"/>
       <w:r>
+        <w:rPr>
+          <w:b/>
+        </w:rPr>
         <w:t xml:space="preserve"> </w:t>
       </w:r>
       <w:proofErr w:type="spellStart"/>
       <w:r>
+        <w:rPr>
+          <w:b/>
+        </w:rPr>
         <w:t>commit</w:t>
       </w:r>
       <w:proofErr w:type="spellEnd"/>
       <w:r>
+        <w:rPr>
+          <w:b/>
+        </w:rPr>
         <w:t xml:space="preserve"> –</w:t>
       </w:r>
       <w:proofErr w:type="spellStart"/>
       <w:r>
+        <w:rPr>
+          <w:b/>
+        </w:rPr>
         <w:t>amend</w:t>
       </w:r>
       <w:proofErr w:type="spellEnd"/>
@@ -2490,7 +2613,7 @@
                     <pic:cNvPicPr/>
                   </pic:nvPicPr>
                   <pic:blipFill>
-                    <a:blip r:embed="rId19"/>
+                    <a:blip r:embed="rId20"/>
                     <a:stretch>
                       <a:fillRect/>
                     </a:stretch>
@@ -2535,18 +2658,30 @@
       </w:r>
       <w:proofErr w:type="spellStart"/>
       <w:r>
+        <w:rPr>
+          <w:b/>
+        </w:rPr>
         <w:t>git</w:t>
       </w:r>
       <w:proofErr w:type="spellEnd"/>
       <w:r>
+        <w:rPr>
+          <w:b/>
+        </w:rPr>
         <w:t xml:space="preserve"> </w:t>
       </w:r>
       <w:proofErr w:type="spellStart"/>
       <w:r>
+        <w:rPr>
+          <w:b/>
+        </w:rPr>
         <w:t>merge</w:t>
       </w:r>
       <w:proofErr w:type="spellEnd"/>
       <w:r>
+        <w:rPr>
+          <w:b/>
+        </w:rPr>
         <w:t>:</w:t>
       </w:r>
     </w:p>
@@ -2576,7 +2711,7 @@
                     <pic:cNvPicPr/>
                   </pic:nvPicPr>
                   <pic:blipFill>
-                    <a:blip r:embed="rId20"/>
+                    <a:blip r:embed="rId21"/>
                     <a:stretch>
                       <a:fillRect/>
                     </a:stretch>
@@ -2601,9 +2736,220 @@
       <w:pPr>
         <w:spacing w:line="366" w:lineRule="auto"/>
         <w:ind w:left="0" w:firstLine="0"/>
-        <w:rPr>
-          <w:u w:val="single"/>
-        </w:rPr>
+      </w:pPr>
+    </w:p>
+    <w:p>
+      <w:pPr>
+        <w:spacing w:line="366" w:lineRule="auto"/>
+        <w:ind w:left="0" w:firstLine="0"/>
+      </w:pPr>
+    </w:p>
+    <w:p>
+      <w:pPr>
+        <w:spacing w:line="366" w:lineRule="auto"/>
+        <w:ind w:left="0" w:firstLine="0"/>
+      </w:pPr>
+      <w:r>
+        <w:lastRenderedPageBreak/>
+        <w:t>A continuación las ramas creadas:</w:t>
+      </w:r>
+    </w:p>
+    <w:p>
+      <w:pPr>
+        <w:spacing w:line="366" w:lineRule="auto"/>
+        <w:ind w:left="0" w:firstLine="0"/>
+      </w:pPr>
+    </w:p>
+    <w:p>
+      <w:pPr>
+        <w:spacing w:line="366" w:lineRule="auto"/>
+        <w:ind w:left="0" w:firstLine="0"/>
+      </w:pPr>
+      <w:r>
+        <w:rPr>
+          <w:noProof/>
+          <w:lang w:val="es-ES" w:eastAsia="es-ES"/>
+        </w:rPr>
+        <w:drawing>
+          <wp:inline distT="0" distB="0" distL="0" distR="0">
+            <wp:extent cx="5723890" cy="2699385"/>
+            <wp:effectExtent l="19050" t="0" r="0" b="0"/>
+            <wp:docPr id="2" name="1 Imagen" descr="branch.png"/>
+            <wp:cNvGraphicFramePr>
+              <a:graphicFrameLocks xmlns:a="http://schemas.openxmlformats.org/drawingml/2006/main" noChangeAspect="1"/>
+            </wp:cNvGraphicFramePr>
+            <a:graphic xmlns:a="http://schemas.openxmlformats.org/drawingml/2006/main">
+              <a:graphicData uri="http://schemas.openxmlformats.org/drawingml/2006/picture">
+                <pic:pic xmlns:pic="http://schemas.openxmlformats.org/drawingml/2006/picture">
+                  <pic:nvPicPr>
+                    <pic:cNvPr id="0" name="branch.png"/>
+                    <pic:cNvPicPr/>
+                  </pic:nvPicPr>
+                  <pic:blipFill>
+                    <a:blip r:embed="rId22"/>
+                    <a:stretch>
+                      <a:fillRect/>
+                    </a:stretch>
+                  </pic:blipFill>
+                  <pic:spPr>
+                    <a:xfrm>
+                      <a:off x="0" y="0"/>
+                      <a:ext cx="5723890" cy="2699385"/>
+                    </a:xfrm>
+                    <a:prstGeom prst="rect">
+                      <a:avLst/>
+                    </a:prstGeom>
+                  </pic:spPr>
+                </pic:pic>
+              </a:graphicData>
+            </a:graphic>
+          </wp:inline>
+        </w:drawing>
+      </w:r>
+    </w:p>
+    <w:p>
+      <w:pPr>
+        <w:spacing w:line="366" w:lineRule="auto"/>
+        <w:ind w:left="0" w:firstLine="0"/>
+      </w:pPr>
+      <w:r>
+        <w:t xml:space="preserve">También se creó una rama paralela remota al </w:t>
+      </w:r>
+      <w:proofErr w:type="spellStart"/>
+      <w:r>
+        <w:rPr>
+          <w:b/>
+        </w:rPr>
+        <w:t>master</w:t>
+      </w:r>
+      <w:proofErr w:type="spellEnd"/>
+      <w:r>
+        <w:t xml:space="preserve"> para que todos los integrantes puedan aportar sus modificaciones sin ensuciar la rama </w:t>
+      </w:r>
+      <w:proofErr w:type="spellStart"/>
+      <w:r>
+        <w:rPr>
+          <w:b/>
+        </w:rPr>
+        <w:t>master</w:t>
+      </w:r>
+      <w:proofErr w:type="spellEnd"/>
+      <w:r>
+        <w:t>.</w:t>
+      </w:r>
+    </w:p>
+    <w:p>
+      <w:pPr>
+        <w:spacing w:line="366" w:lineRule="auto"/>
+        <w:ind w:left="0" w:firstLine="0"/>
+      </w:pPr>
+    </w:p>
+    <w:p>
+      <w:pPr>
+        <w:spacing w:line="366" w:lineRule="auto"/>
+        <w:ind w:left="0" w:firstLine="0"/>
+      </w:pPr>
+    </w:p>
+    <w:p>
+      <w:pPr>
+        <w:spacing w:line="366" w:lineRule="auto"/>
+        <w:ind w:left="0" w:firstLine="0"/>
+      </w:pPr>
+    </w:p>
+    <w:p>
+      <w:pPr>
+        <w:spacing w:line="366" w:lineRule="auto"/>
+        <w:ind w:left="0" w:firstLine="0"/>
+      </w:pPr>
+    </w:p>
+    <w:p>
+      <w:pPr>
+        <w:spacing w:line="366" w:lineRule="auto"/>
+        <w:ind w:left="0" w:firstLine="0"/>
+      </w:pPr>
+    </w:p>
+    <w:p>
+      <w:pPr>
+        <w:spacing w:line="366" w:lineRule="auto"/>
+        <w:ind w:left="0" w:firstLine="0"/>
+      </w:pPr>
+    </w:p>
+    <w:p>
+      <w:pPr>
+        <w:spacing w:line="366" w:lineRule="auto"/>
+        <w:ind w:left="0" w:firstLine="0"/>
+      </w:pPr>
+    </w:p>
+    <w:p>
+      <w:pPr>
+        <w:spacing w:line="366" w:lineRule="auto"/>
+        <w:ind w:left="0" w:firstLine="0"/>
+      </w:pPr>
+    </w:p>
+    <w:p>
+      <w:pPr>
+        <w:spacing w:line="366" w:lineRule="auto"/>
+        <w:ind w:left="0" w:firstLine="0"/>
+      </w:pPr>
+    </w:p>
+    <w:p>
+      <w:pPr>
+        <w:spacing w:line="366" w:lineRule="auto"/>
+        <w:ind w:left="0" w:firstLine="0"/>
+      </w:pPr>
+    </w:p>
+    <w:p>
+      <w:pPr>
+        <w:spacing w:line="366" w:lineRule="auto"/>
+        <w:ind w:left="0" w:firstLine="0"/>
+      </w:pPr>
+    </w:p>
+    <w:p>
+      <w:pPr>
+        <w:spacing w:line="366" w:lineRule="auto"/>
+        <w:ind w:left="0" w:firstLine="0"/>
+      </w:pPr>
+    </w:p>
+    <w:p>
+      <w:pPr>
+        <w:spacing w:line="366" w:lineRule="auto"/>
+        <w:ind w:left="0" w:firstLine="0"/>
+      </w:pPr>
+    </w:p>
+    <w:p>
+      <w:pPr>
+        <w:spacing w:line="366" w:lineRule="auto"/>
+        <w:ind w:left="0" w:firstLine="0"/>
+      </w:pPr>
+    </w:p>
+    <w:p>
+      <w:pPr>
+        <w:spacing w:line="366" w:lineRule="auto"/>
+        <w:ind w:left="0" w:firstLine="0"/>
+      </w:pPr>
+    </w:p>
+    <w:p>
+      <w:pPr>
+        <w:spacing w:line="366" w:lineRule="auto"/>
+        <w:ind w:left="0" w:firstLine="0"/>
+      </w:pPr>
+    </w:p>
+    <w:p>
+      <w:pPr>
+        <w:spacing w:line="366" w:lineRule="auto"/>
+        <w:ind w:left="0" w:firstLine="0"/>
+      </w:pPr>
+    </w:p>
+    <w:p>
+      <w:pPr>
+        <w:spacing w:line="366" w:lineRule="auto"/>
+        <w:ind w:left="0" w:firstLine="0"/>
+      </w:pPr>
+    </w:p>
+    <w:p>
+      <w:pPr>
+        <w:spacing w:line="366" w:lineRule="auto"/>
+        <w:ind w:left="0" w:firstLine="0"/>
       </w:pPr>
     </w:p>
     <w:p>
@@ -2702,7 +3048,7 @@
                     </pic:cNvPicPr>
                   </pic:nvPicPr>
                   <pic:blipFill>
-                    <a:blip r:embed="rId21">
+                    <a:blip r:embed="rId23">
                       <a:extLst>
                         <a:ext uri="{28A0092B-C50C-407E-A947-70E740481C1C}">
                           <a14:useLocalDpi xmlns:a14="http://schemas.microsoft.com/office/drawing/2010/main" xmlns:wps="http://schemas.microsoft.com/office/word/2010/wordprocessingShape" xmlns:wpi="http://schemas.microsoft.com/office/word/2010/wordprocessingInk" xmlns:wpg="http://schemas.microsoft.com/office/word/2010/wordprocessingGroup" xmlns:w16se="http://schemas.microsoft.com/office/word/2015/wordml/symex" xmlns:w16="http://schemas.microsoft.com/office/word/2018/wordml" xmlns:w16cid="http://schemas.microsoft.com/office/word/2016/wordml/cid" xmlns:w16cex="http://schemas.microsoft.com/office/word/2018/wordml/cex" xmlns:w15="http://schemas.microsoft.com/office/word/2012/wordml" xmlns:w14="http://schemas.microsoft.com/office/word/2010/wordml" xmlns:w="http://schemas.openxmlformats.org/wordprocessingml/2006/main" xmlns:w10="urn:schemas-microsoft-com:office:word" xmlns:wp14="http://schemas.microsoft.com/office/word/2010/wordprocessingDrawing" xmlns:v="urn:schemas-microsoft-com:vml" xmlns:o="urn:schemas-microsoft-com:office:office" xmlns:am3d="http://schemas.microsoft.com/office/drawing/2017/model3d" xmlns:aink="http://schemas.microsoft.com/office/drawing/2016/ink" xmlns:mc="http://schemas.openxmlformats.org/markup-compatibility/2006" xmlns:cx8="http://schemas.microsoft.com/office/drawing/2016/5/14/chartex" xmlns:cx7="http://schemas.microsoft.com/office/drawing/2016/5/13/chartex" xmlns:cx6="http://schemas.microsoft.com/office/drawing/2016/5/12/chartex" xmlns:cx5="http://schemas.microsoft.com/office/drawing/2016/5/11/chartex" xmlns:cx4="http://schemas.microsoft.com/office/drawing/2016/5/10/chartex" xmlns:cx3="http://schemas.microsoft.com/office/drawing/2016/5/9/chartex" xmlns:cx2="http://schemas.microsoft.com/office/drawing/2015/10/21/chartex" xmlns:cx1="http://schemas.microsoft.com/office/drawing/2015/9/8/chartex" xmlns:cx="http://schemas.microsoft.com/office/drawing/2014/chartex" xmlns:wpc="http://schemas.microsoft.com/office/word/2010/wordprocessingCanvas" xmlns="" val="0"/>
@@ -2939,7 +3285,7 @@
                     </pic:cNvPicPr>
                   </pic:nvPicPr>
                   <pic:blipFill>
-                    <a:blip r:embed="rId22">
+                    <a:blip r:embed="rId24">
                       <a:extLst>
                         <a:ext uri="{28A0092B-C50C-407E-A947-70E740481C1C}">
                           <a14:useLocalDpi xmlns:a14="http://schemas.microsoft.com/office/drawing/2010/main" xmlns:wps="http://schemas.microsoft.com/office/word/2010/wordprocessingShape" xmlns:wpi="http://schemas.microsoft.com/office/word/2010/wordprocessingInk" xmlns:wpg="http://schemas.microsoft.com/office/word/2010/wordprocessingGroup" xmlns:w16se="http://schemas.microsoft.com/office/word/2015/wordml/symex" xmlns:w16="http://schemas.microsoft.com/office/word/2018/wordml" xmlns:w16cid="http://schemas.microsoft.com/office/word/2016/wordml/cid" xmlns:w16cex="http://schemas.microsoft.com/office/word/2018/wordml/cex" xmlns:w15="http://schemas.microsoft.com/office/word/2012/wordml" xmlns:w14="http://schemas.microsoft.com/office/word/2010/wordml" xmlns:w="http://schemas.openxmlformats.org/wordprocessingml/2006/main" xmlns:w10="urn:schemas-microsoft-com:office:word" xmlns:wp14="http://schemas.microsoft.com/office/word/2010/wordprocessingDrawing" xmlns:v="urn:schemas-microsoft-com:vml" xmlns:o="urn:schemas-microsoft-com:office:office" xmlns:am3d="http://schemas.microsoft.com/office/drawing/2017/model3d" xmlns:aink="http://schemas.microsoft.com/office/drawing/2016/ink" xmlns:mc="http://schemas.openxmlformats.org/markup-compatibility/2006" xmlns:cx8="http://schemas.microsoft.com/office/drawing/2016/5/14/chartex" xmlns:cx7="http://schemas.microsoft.com/office/drawing/2016/5/13/chartex" xmlns:cx6="http://schemas.microsoft.com/office/drawing/2016/5/12/chartex" xmlns:cx5="http://schemas.microsoft.com/office/drawing/2016/5/11/chartex" xmlns:cx4="http://schemas.microsoft.com/office/drawing/2016/5/10/chartex" xmlns:cx3="http://schemas.microsoft.com/office/drawing/2016/5/9/chartex" xmlns:cx2="http://schemas.microsoft.com/office/drawing/2015/10/21/chartex" xmlns:cx1="http://schemas.microsoft.com/office/drawing/2015/9/8/chartex" xmlns:cx="http://schemas.microsoft.com/office/drawing/2014/chartex" xmlns:wpc="http://schemas.microsoft.com/office/word/2010/wordprocessingCanvas" xmlns="" val="0"/>
@@ -3433,6 +3779,17 @@
       <w:color w:val="000000"/>
       <w:sz w:val="16"/>
       <w:szCs w:val="16"/>
+    </w:rPr>
+  </w:style>
+  <w:style w:type="character" w:styleId="Hipervnculo">
+    <w:name w:val="Hyperlink"/>
+    <w:basedOn w:val="Fuentedeprrafopredeter"/>
+    <w:uiPriority w:val="99"/>
+    <w:unhideWhenUsed/>
+    <w:rsid w:val="00012759"/>
+    <w:rPr>
+      <w:color w:val="0563C1" w:themeColor="hyperlink"/>
+      <w:u w:val="single"/>
     </w:rPr>
   </w:style>
 </w:styles>

</xml_diff>

<commit_message>
falta la conclusion perris
</commit_message>
<xml_diff>
--- a/Informe_TPE_TIO.docx
+++ b/Informe_TPE_TIO.docx
@@ -112,6 +112,7 @@
         <w:ind w:left="0" w:right="3" w:firstLine="0"/>
         <w:jc w:val="center"/>
       </w:pPr>
+      <w:proofErr w:type="gramStart"/>
       <w:r>
         <w:rPr>
           <w:b/>
@@ -135,6 +136,7 @@
         </w:rPr>
         <w:t>​</w:t>
       </w:r>
+      <w:proofErr w:type="gramEnd"/>
       <w:r>
         <w:rPr>
           <w:b/>
@@ -353,20 +355,6 @@
     </w:p>
     <w:p>
       <w:pPr>
-        <w:spacing w:after="32" w:line="259" w:lineRule="auto"/>
-        <w:ind w:left="61" w:firstLine="0"/>
-        <w:jc w:val="center"/>
-      </w:pPr>
-    </w:p>
-    <w:p>
-      <w:pPr>
-        <w:spacing w:after="32" w:line="259" w:lineRule="auto"/>
-        <w:ind w:left="61" w:firstLine="0"/>
-        <w:jc w:val="center"/>
-      </w:pPr>
-    </w:p>
-    <w:p>
-      <w:pPr>
         <w:spacing w:after="79" w:line="259" w:lineRule="auto"/>
         <w:ind w:left="61" w:firstLine="0"/>
         <w:jc w:val="center"/>
@@ -374,59 +362,207 @@
     </w:p>
     <w:p>
       <w:pPr>
+        <w:pStyle w:val="Prrafodelista"/>
+        <w:spacing w:after="143" w:line="259" w:lineRule="auto"/>
+        <w:ind w:right="1681" w:firstLine="0"/>
+        <w:rPr>
+          <w:b/>
+          <w:sz w:val="24"/>
+        </w:rPr>
+      </w:pPr>
+      <w:r>
+        <w:rPr>
+          <w:b/>
+          <w:sz w:val="24"/>
+        </w:rPr>
+        <w:t xml:space="preserve">Integrantes: </w:t>
+      </w:r>
+    </w:p>
+    <w:p>
+      <w:pPr>
+        <w:pStyle w:val="Prrafodelista"/>
+        <w:spacing w:after="143" w:line="259" w:lineRule="auto"/>
+        <w:ind w:right="1681" w:firstLine="0"/>
+        <w:rPr>
+          <w:b/>
+          <w:sz w:val="24"/>
+        </w:rPr>
+      </w:pPr>
+    </w:p>
+    <w:p>
+      <w:pPr>
+        <w:pStyle w:val="Prrafodelista"/>
+        <w:numPr>
+          <w:ilvl w:val="0"/>
+          <w:numId w:val="3"/>
+        </w:numPr>
         <w:spacing w:after="143" w:line="259" w:lineRule="auto"/>
         <w:ind w:right="1681"/>
-        <w:jc w:val="right"/>
-      </w:pPr>
-      <w:r>
         <w:rPr>
           <w:b/>
           <w:sz w:val="24"/>
-          <w:u w:val="single" w:color="000000"/>
+        </w:rPr>
+      </w:pPr>
+      <w:r>
+        <w:rPr>
+          <w:b/>
+          <w:sz w:val="24"/>
+        </w:rPr>
+        <w:t>Facundo</w:t>
+      </w:r>
+      <w:r>
+        <w:rPr>
+          <w:b/>
+          <w:sz w:val="24"/>
+        </w:rPr>
+        <w:t xml:space="preserve"> De Luca</w:t>
+      </w:r>
+    </w:p>
+    <w:p>
+      <w:pPr>
+        <w:pStyle w:val="Prrafodelista"/>
+        <w:numPr>
+          <w:ilvl w:val="0"/>
+          <w:numId w:val="3"/>
+        </w:numPr>
+        <w:spacing w:after="143" w:line="259" w:lineRule="auto"/>
+        <w:ind w:right="1681"/>
+        <w:rPr>
+          <w:b/>
+          <w:sz w:val="24"/>
+        </w:rPr>
+      </w:pPr>
+      <w:r>
+        <w:rPr>
+          <w:b/>
+          <w:sz w:val="24"/>
+        </w:rPr>
+        <w:t xml:space="preserve">Luis </w:t>
+      </w:r>
+      <w:proofErr w:type="spellStart"/>
+      <w:r>
+        <w:rPr>
+          <w:b/>
+          <w:sz w:val="24"/>
+        </w:rPr>
+        <w:t>Rosiello</w:t>
+      </w:r>
+      <w:proofErr w:type="spellEnd"/>
+      <w:r>
+        <w:rPr>
+          <w:b/>
+          <w:sz w:val="24"/>
+        </w:rPr>
+        <w:t xml:space="preserve">, </w:t>
+      </w:r>
+    </w:p>
+    <w:p>
+      <w:pPr>
+        <w:pStyle w:val="Prrafodelista"/>
+        <w:numPr>
+          <w:ilvl w:val="0"/>
+          <w:numId w:val="3"/>
+        </w:numPr>
+        <w:spacing w:after="143" w:line="259" w:lineRule="auto"/>
+        <w:ind w:right="1681"/>
+        <w:rPr>
+          <w:b/>
+          <w:sz w:val="24"/>
+        </w:rPr>
+      </w:pPr>
+      <w:r>
+        <w:rPr>
+          <w:b/>
+          <w:sz w:val="24"/>
+        </w:rPr>
+        <w:t>Maximiliano</w:t>
+      </w:r>
+      <w:r>
+        <w:rPr>
+          <w:b/>
+          <w:sz w:val="24"/>
+        </w:rPr>
+        <w:t xml:space="preserve"> </w:t>
+      </w:r>
+      <w:proofErr w:type="spellStart"/>
+      <w:r>
+        <w:rPr>
+          <w:b/>
+          <w:sz w:val="24"/>
+        </w:rPr>
+        <w:t>Otharan</w:t>
+      </w:r>
+      <w:proofErr w:type="spellEnd"/>
+      <w:r>
+        <w:rPr>
+          <w:b/>
+          <w:sz w:val="24"/>
+        </w:rPr>
+        <w:t xml:space="preserve">, </w:t>
+      </w:r>
+    </w:p>
+    <w:p>
+      <w:pPr>
+        <w:pStyle w:val="Prrafodelista"/>
+        <w:numPr>
+          <w:ilvl w:val="0"/>
+          <w:numId w:val="3"/>
+        </w:numPr>
+        <w:spacing w:after="143" w:line="259" w:lineRule="auto"/>
+        <w:ind w:right="1681"/>
+        <w:rPr>
+          <w:b/>
+          <w:sz w:val="24"/>
+        </w:rPr>
+      </w:pPr>
+      <w:r>
+        <w:rPr>
+          <w:b/>
+          <w:sz w:val="24"/>
+        </w:rPr>
+        <w:t xml:space="preserve">Cristian </w:t>
+      </w:r>
+      <w:r>
+        <w:rPr>
+          <w:b/>
+          <w:sz w:val="24"/>
+        </w:rPr>
+        <w:t>Amici.</w:t>
+      </w:r>
+    </w:p>
+    <w:p>
+      <w:pPr>
+        <w:pStyle w:val="Prrafodelista"/>
+        <w:numPr>
+          <w:ilvl w:val="0"/>
+          <w:numId w:val="3"/>
+        </w:numPr>
+        <w:spacing w:after="143" w:line="259" w:lineRule="auto"/>
+        <w:ind w:right="1681"/>
+        <w:rPr>
+          <w:bCs/>
+        </w:rPr>
+      </w:pPr>
+      <w:r>
+        <w:rPr>
+          <w:b/>
+          <w:sz w:val="24"/>
+        </w:rPr>
+        <w:t>Alias: (</w:t>
+      </w:r>
+      <w:r>
+        <w:rPr>
+          <w:bCs/>
+          <w:sz w:val="24"/>
         </w:rPr>
         <w:t>Los soldados del General</w:t>
       </w:r>
       <w:r>
         <w:rPr>
-          <w:b/>
+          <w:bCs/>
           <w:sz w:val="24"/>
         </w:rPr>
-        <w:t>:</w:t>
-      </w:r>
-      <w:r>
-        <w:rPr>
-          <w:b/>
-          <w:sz w:val="24"/>
-        </w:rPr>
-        <w:t>Facundo De Luca, Luis Rosiello, Maximiliano</w:t>
-      </w:r>
-      <w:r>
-        <w:rPr>
-          <w:b/>
-          <w:sz w:val="24"/>
-        </w:rPr>
-        <w:t>O</w:t>
-      </w:r>
-      <w:r>
-        <w:rPr>
-          <w:b/>
-          <w:sz w:val="24"/>
-        </w:rPr>
-        <w:t>tharan</w:t>
-      </w:r>
-      <w:r>
-        <w:rPr>
-          <w:b/>
-          <w:sz w:val="24"/>
-        </w:rPr>
-        <w:t xml:space="preserve">, Cristian </w:t>
-      </w:r>
-      <w:r>
-        <w:rPr>
-          <w:b/>
-          <w:sz w:val="24"/>
-        </w:rPr>
-        <w:t>Amici.</w:t>
+        <w:t>)</w:t>
       </w:r>
     </w:p>
     <w:p>
@@ -474,7 +610,6 @@
           <w:color w:val="660000"/>
           <w:u w:val="single" w:color="660000"/>
         </w:rPr>
-        <w:lastRenderedPageBreak/>
         <w:t>INTRODUCCIÓN:</w:t>
       </w:r>
     </w:p>
@@ -489,7 +624,19 @@
         <w:ind w:left="-5"/>
       </w:pPr>
       <w:r>
-        <w:t xml:space="preserve">En el siguiente informe, se explicará cómo se llevó a cabo un trabajo colaborativo sobre una página web utilizando GIT y TRELLO como herramientas informáticas de comunicación e intercambio de información entre los colaboradores. </w:t>
+        <w:t>En el siguiente informe, se explicará cómo se llevó a cabo un trabajo colaborativo sobre una página web utilizando GIT</w:t>
+      </w:r>
+      <w:r>
+        <w:t>,</w:t>
+      </w:r>
+      <w:r>
+        <w:t xml:space="preserve"> TRELLO</w:t>
+      </w:r>
+      <w:r>
+        <w:t xml:space="preserve"> y DISCORD</w:t>
+      </w:r>
+      <w:r>
+        <w:t xml:space="preserve"> como herramientas informáticas de comunicación e intercambio de información entre los colaboradores. </w:t>
       </w:r>
     </w:p>
     <w:p>
@@ -518,7 +665,28 @@
         <w:t>ron</w:t>
       </w:r>
       <w:r>
-        <w:t xml:space="preserve"> un trabajo hecho con lenguaje smarty plasmado en archivos .tpl, también </w:t>
+        <w:t xml:space="preserve"> un trabajo hecho con lenguaje </w:t>
+      </w:r>
+      <w:proofErr w:type="spellStart"/>
+      <w:r>
+        <w:t>smarty</w:t>
+      </w:r>
+      <w:proofErr w:type="spellEnd"/>
+      <w:r>
+        <w:t xml:space="preserve"> plasmado en </w:t>
+      </w:r>
+      <w:proofErr w:type="gramStart"/>
+      <w:r>
+        <w:t>archivos .</w:t>
+      </w:r>
+      <w:proofErr w:type="spellStart"/>
+      <w:r>
+        <w:t>tpl</w:t>
+      </w:r>
+      <w:proofErr w:type="spellEnd"/>
+      <w:proofErr w:type="gramEnd"/>
+      <w:r>
+        <w:t xml:space="preserve">, también </w:t>
       </w:r>
       <w:r>
         <w:t>s</w:t>
@@ -530,19 +698,43 @@
         <w:t>o</w:t>
       </w:r>
       <w:r>
-        <w:t xml:space="preserve"> estilo propio con un archivo .css, también utiliza</w:t>
+        <w:t xml:space="preserve"> estilo propio con un archivo .</w:t>
+      </w:r>
+      <w:proofErr w:type="spellStart"/>
+      <w:r>
+        <w:t>css</w:t>
+      </w:r>
+      <w:proofErr w:type="spellEnd"/>
+      <w:r>
+        <w:t>, también utiliza</w:t>
       </w:r>
       <w:r>
         <w:t xml:space="preserve">ron </w:t>
       </w:r>
       <w:r>
-        <w:t xml:space="preserve"> archivos .html e incorpora</w:t>
+        <w:t xml:space="preserve"> archivos .</w:t>
+      </w:r>
+      <w:proofErr w:type="spellStart"/>
+      <w:r>
+        <w:t>html</w:t>
+      </w:r>
+      <w:proofErr w:type="spellEnd"/>
+      <w:r>
+        <w:t xml:space="preserve"> e incorpora</w:t>
       </w:r>
       <w:r>
         <w:t>ron</w:t>
       </w:r>
       <w:r>
-        <w:t xml:space="preserve"> archivos .jpg. Para agregar funcionalidades a la página se trabajó con JavaScript.</w:t>
+        <w:t xml:space="preserve"> archivos .</w:t>
+      </w:r>
+      <w:proofErr w:type="spellStart"/>
+      <w:r>
+        <w:t>jpg</w:t>
+      </w:r>
+      <w:proofErr w:type="spellEnd"/>
+      <w:r>
+        <w:t>. Para agregar funcionalidades a la página se trabajó con JavaScript.</w:t>
       </w:r>
       <w:r>
         <w:t xml:space="preserve"> De esta forma a priori ya se puede observar la amplia versatilidad y capacidad de los integrantes del grupo. </w:t>
@@ -570,20 +762,7 @@
     </w:p>
     <w:p>
       <w:pPr>
-        <w:spacing w:after="27" w:line="259" w:lineRule="auto"/>
-        <w:ind w:left="0" w:firstLine="0"/>
-      </w:pPr>
-    </w:p>
-    <w:p>
-      <w:pPr>
-        <w:spacing w:after="27" w:line="259" w:lineRule="auto"/>
-        <w:ind w:left="0" w:firstLine="0"/>
-      </w:pPr>
-    </w:p>
-    <w:p>
-      <w:pPr>
-        <w:spacing w:after="27" w:line="259" w:lineRule="auto"/>
-        <w:ind w:left="0" w:firstLine="0"/>
+        <w:ind w:left="-5"/>
       </w:pPr>
     </w:p>
     <w:p>
@@ -773,7 +952,6 @@
           <w:color w:val="660000"/>
           <w:u w:val="single" w:color="660000"/>
         </w:rPr>
-        <w:lastRenderedPageBreak/>
         <w:t>Realizando el Trabajo</w:t>
       </w:r>
       <w:r>
@@ -794,6 +972,18 @@
     </w:p>
     <w:p>
       <w:pPr>
+        <w:spacing w:after="27" w:line="259" w:lineRule="auto"/>
+        <w:ind w:left="0" w:firstLine="0"/>
+      </w:pPr>
+    </w:p>
+    <w:p>
+      <w:pPr>
+        <w:spacing w:after="27" w:line="259" w:lineRule="auto"/>
+        <w:ind w:left="0" w:firstLine="0"/>
+      </w:pPr>
+    </w:p>
+    <w:p>
+      <w:pPr>
         <w:spacing w:line="366" w:lineRule="auto"/>
         <w:ind w:left="-5"/>
       </w:pPr>
@@ -807,7 +997,10 @@
         <w:t xml:space="preserve"> realizando </w:t>
       </w:r>
       <w:r>
-        <w:t>un repositorio remoto, donde el principal MASTER (</w:t>
+        <w:t>un repositorio remoto</w:t>
+      </w:r>
+      <w:r>
+        <w:t>, donde el principal MASTER (</w:t>
       </w:r>
       <w:r>
         <w:t xml:space="preserve">LUIS </w:t>
@@ -822,7 +1015,13 @@
         <w:t xml:space="preserve"> con la intención de que el resto de</w:t>
       </w:r>
       <w:r>
-        <w:t xml:space="preserve"> susamigues</w:t>
+        <w:t xml:space="preserve"> sus</w:t>
+      </w:r>
+      <w:r>
+        <w:t xml:space="preserve"> </w:t>
+      </w:r>
+      <w:r>
+        <w:t>amigues</w:t>
       </w:r>
       <w:r>
         <w:t xml:space="preserve"> pueda ayudarle y aportar mejores y nuevas perspectivas a su diseño y </w:t>
@@ -837,7 +1036,115 @@
         <w:t>eron</w:t>
       </w:r>
       <w:r>
-        <w:t xml:space="preserve"> el resto de compañeros una invitación a dicho repositorio:</w:t>
+        <w:t xml:space="preserve"> el resto de compañeros una invitación a dicho repositorio</w:t>
+      </w:r>
+      <w:r>
+        <w:t xml:space="preserve">, el repositorio se inicio a través del comando </w:t>
+      </w:r>
+      <w:r>
+        <w:rPr>
+          <w:b/>
+          <w:bCs/>
+        </w:rPr>
+        <w:t>“</w:t>
+      </w:r>
+      <w:proofErr w:type="spellStart"/>
+      <w:r>
+        <w:rPr>
+          <w:b/>
+          <w:bCs/>
+        </w:rPr>
+        <w:t>git</w:t>
+      </w:r>
+      <w:proofErr w:type="spellEnd"/>
+      <w:r>
+        <w:rPr>
+          <w:b/>
+          <w:bCs/>
+        </w:rPr>
+        <w:t xml:space="preserve"> </w:t>
+      </w:r>
+      <w:proofErr w:type="spellStart"/>
+      <w:r>
+        <w:rPr>
+          <w:b/>
+          <w:bCs/>
+        </w:rPr>
+        <w:t>init</w:t>
+      </w:r>
+      <w:proofErr w:type="spellEnd"/>
+      <w:r>
+        <w:rPr>
+          <w:b/>
+          <w:bCs/>
+        </w:rPr>
+        <w:t>”</w:t>
+      </w:r>
+      <w:r>
+        <w:t xml:space="preserve"> en su capeta TPETIO utilizando la consola. Se envió el repositorio de forma remota a GitHub a </w:t>
+      </w:r>
+      <w:proofErr w:type="spellStart"/>
+      <w:r>
+        <w:t>traves</w:t>
+      </w:r>
+      <w:proofErr w:type="spellEnd"/>
+      <w:r>
+        <w:t xml:space="preserve"> del comando “</w:t>
+      </w:r>
+      <w:proofErr w:type="spellStart"/>
+      <w:r>
+        <w:t>git</w:t>
+      </w:r>
+      <w:proofErr w:type="spellEnd"/>
+      <w:r>
+        <w:t xml:space="preserve"> </w:t>
+      </w:r>
+      <w:proofErr w:type="spellStart"/>
+      <w:r>
+        <w:t>remote</w:t>
+      </w:r>
+      <w:proofErr w:type="spellEnd"/>
+      <w:r>
+        <w:t xml:space="preserve"> </w:t>
+      </w:r>
+      <w:proofErr w:type="spellStart"/>
+      <w:r>
+        <w:t>add</w:t>
+      </w:r>
+      <w:proofErr w:type="spellEnd"/>
+      <w:r>
+        <w:t xml:space="preserve"> </w:t>
+      </w:r>
+      <w:proofErr w:type="spellStart"/>
+      <w:r>
+        <w:t>origin</w:t>
+      </w:r>
+      <w:proofErr w:type="spellEnd"/>
+      <w:r>
+        <w:t xml:space="preserve"> </w:t>
+      </w:r>
+      <w:hyperlink r:id="rId6" w:history="1">
+        <w:r>
+          <w:rPr>
+            <w:rStyle w:val="Hipervnculo"/>
+          </w:rPr>
+          <w:t>https://github.com/ros</w:t>
+        </w:r>
+        <w:r>
+          <w:rPr>
+            <w:rStyle w:val="Hipervnculo"/>
+          </w:rPr>
+          <w:t>i</w:t>
+        </w:r>
+        <w:r>
+          <w:rPr>
+            <w:rStyle w:val="Hipervnculo"/>
+          </w:rPr>
+          <w:t>ello/TPETIO.git</w:t>
+        </w:r>
+      </w:hyperlink>
+      <w:r>
+        <w:t>” (no tenemos captura del mismo, perdón)</w:t>
       </w:r>
     </w:p>
     <w:p>
@@ -868,7 +1175,7 @@
                     </pic:cNvPicPr>
                   </pic:nvPicPr>
                   <pic:blipFill>
-                    <a:blip r:embed="rId6">
+                    <a:blip r:embed="rId7">
                       <a:extLst>
                         <a:ext uri="{28A0092B-C50C-407E-A947-70E740481C1C}">
                           <a14:useLocalDpi xmlns:a14="http://schemas.microsoft.com/office/drawing/2010/main" val="0"/>
@@ -930,10 +1237,13 @@
         <w:t>,</w:t>
       </w:r>
       <w:r>
-        <w:t xml:space="preserve"> plataforma que usa</w:t>
-      </w:r>
-      <w:r>
-        <w:t>rony brindo la posibilidad de</w:t>
+        <w:t xml:space="preserve"> plataforma que </w:t>
+      </w:r>
+      <w:r>
+        <w:t>usaron</w:t>
+      </w:r>
+      <w:r>
+        <w:t xml:space="preserve"> brindo la posibilidad de</w:t>
       </w:r>
       <w:r>
         <w:t xml:space="preserve"> mantener </w:t>
@@ -980,7 +1290,7 @@
                     </pic:cNvPicPr>
                   </pic:nvPicPr>
                   <pic:blipFill>
-                    <a:blip r:embed="rId7">
+                    <a:blip r:embed="rId8">
                       <a:extLst>
                         <a:ext uri="{28A0092B-C50C-407E-A947-70E740481C1C}">
                           <a14:useLocalDpi xmlns:a14="http://schemas.microsoft.com/office/drawing/2010/main" val="0"/>
@@ -1031,7 +1341,13 @@
         <w:t>primer problema</w:t>
       </w:r>
       <w:r>
-        <w:t>: El equipo de trabajo no sabia usar esta plataforma, como se ve en la imagen comenza</w:t>
+        <w:t xml:space="preserve">: El equipo de trabajo no </w:t>
+      </w:r>
+      <w:r>
+        <w:t>sabía</w:t>
+      </w:r>
+      <w:r>
+        <w:t xml:space="preserve"> usar esta plataforma, como se ve en la imagen comenza</w:t>
       </w:r>
       <w:r>
         <w:t>ron</w:t>
@@ -1083,7 +1399,7 @@
                     </pic:cNvPicPr>
                   </pic:nvPicPr>
                   <pic:blipFill>
-                    <a:blip r:embed="rId8" cstate="print">
+                    <a:blip r:embed="rId9" cstate="print">
                       <a:extLst>
                         <a:ext uri="{28A0092B-C50C-407E-A947-70E740481C1C}">
                           <a14:useLocalDpi xmlns:a14="http://schemas.microsoft.com/office/drawing/2010/main" val="0"/>
@@ -1124,7 +1440,15 @@
         <w:t>Pudieron</w:t>
       </w:r>
       <w:r>
-        <w:t xml:space="preserve"> no solo agregar tareas relacionadas al trabajo en equipo, sino también etiquetas con mensajes super importantes, stikers (pegatinas) para tener una visual rápida de lo que hay o no que hacer y buscar más rápido aquello que deb</w:t>
+        <w:t xml:space="preserve"> no solo agregar tareas relacionadas al trabajo en equipo, sino también etiquetas con mensajes super importantes, </w:t>
+      </w:r>
+      <w:proofErr w:type="spellStart"/>
+      <w:r>
+        <w:t>stikers</w:t>
+      </w:r>
+      <w:proofErr w:type="spellEnd"/>
+      <w:r>
+        <w:t xml:space="preserve"> (pegatinas) para tener una visual rápida de lo que hay o no que hacer y buscar más rápido aquello que deb</w:t>
       </w:r>
       <w:r>
         <w:t>ían</w:t>
@@ -1189,7 +1513,7 @@
                     </pic:cNvPicPr>
                   </pic:nvPicPr>
                   <pic:blipFill>
-                    <a:blip r:embed="rId9">
+                    <a:blip r:embed="rId10">
                       <a:extLst>
                         <a:ext uri="{28A0092B-C50C-407E-A947-70E740481C1C}">
                           <a14:useLocalDpi xmlns:a14="http://schemas.microsoft.com/office/drawing/2010/main" val="0"/>
@@ -1264,7 +1588,7 @@
                     </pic:cNvPicPr>
                   </pic:nvPicPr>
                   <pic:blipFill>
-                    <a:blip r:embed="rId10">
+                    <a:blip r:embed="rId11">
                       <a:extLst>
                         <a:ext uri="{28A0092B-C50C-407E-A947-70E740481C1C}">
                           <a14:useLocalDpi xmlns:a14="http://schemas.microsoft.com/office/drawing/2010/main" val="0"/>
@@ -1332,6 +1656,7 @@
       <w:r>
         <w:t xml:space="preserve"> </w:t>
       </w:r>
+      <w:proofErr w:type="spellStart"/>
       <w:r>
         <w:rPr>
           <w:b/>
@@ -1339,9 +1664,15 @@
         </w:rPr>
         <w:t>gitclone</w:t>
       </w:r>
-      <w:r>
-        <w:t xml:space="preserve"> de consola de Git Bash</w:t>
-      </w:r>
+      <w:proofErr w:type="spellEnd"/>
+      <w:r>
+        <w:t xml:space="preserve"> de consola de Git </w:t>
+      </w:r>
+      <w:proofErr w:type="spellStart"/>
+      <w:r>
+        <w:t>Bash</w:t>
+      </w:r>
+      <w:proofErr w:type="spellEnd"/>
       <w:r>
         <w:t>:</w:t>
       </w:r>
@@ -1368,7 +1699,7 @@
                     </pic:cNvPicPr>
                   </pic:nvPicPr>
                   <pic:blipFill>
-                    <a:blip r:embed="rId11">
+                    <a:blip r:embed="rId12">
                       <a:extLst>
                         <a:ext uri="{28A0092B-C50C-407E-A947-70E740481C1C}">
                           <a14:useLocalDpi xmlns:a14="http://schemas.microsoft.com/office/drawing/2010/main" val="0"/>
@@ -1406,7 +1737,15 @@
         <w:ind w:left="0" w:firstLine="0"/>
       </w:pPr>
       <w:r>
-        <w:t>Para poder traer el archivo se tuvo que copiar la dirección del mismo en la carpeta de GITHUB como se muestra a continuación y pasarle al git local esa dirección:</w:t>
+        <w:t xml:space="preserve">Para poder traer el archivo se tuvo que copiar la dirección del mismo en la carpeta de GITHUB como se muestra a continuación y pasarle al </w:t>
+      </w:r>
+      <w:proofErr w:type="spellStart"/>
+      <w:r>
+        <w:t>git</w:t>
+      </w:r>
+      <w:proofErr w:type="spellEnd"/>
+      <w:r>
+        <w:t xml:space="preserve"> local esa dirección:</w:t>
       </w:r>
     </w:p>
     <w:p>
@@ -1437,7 +1776,7 @@
                     </pic:cNvPicPr>
                   </pic:nvPicPr>
                   <pic:blipFill>
-                    <a:blip r:embed="rId12" cstate="print">
+                    <a:blip r:embed="rId13" cstate="print">
                       <a:extLst>
                         <a:ext uri="{28A0092B-C50C-407E-A947-70E740481C1C}">
                           <a14:useLocalDpi xmlns:a14="http://schemas.microsoft.com/office/drawing/2010/main" val="0"/>
@@ -1512,7 +1851,7 @@
                     </pic:cNvPicPr>
                   </pic:nvPicPr>
                   <pic:blipFill>
-                    <a:blip r:embed="rId13">
+                    <a:blip r:embed="rId14">
                       <a:extLst>
                         <a:ext uri="{28A0092B-C50C-407E-A947-70E740481C1C}">
                           <a14:useLocalDpi xmlns:a14="http://schemas.microsoft.com/office/drawing/2010/main" val="0"/>
@@ -1564,7 +1903,23 @@
           <w:b/>
           <w:bCs/>
         </w:rPr>
-        <w:t>“git status”</w:t>
+        <w:t>“</w:t>
+      </w:r>
+      <w:proofErr w:type="spellStart"/>
+      <w:r>
+        <w:rPr>
+          <w:b/>
+          <w:bCs/>
+        </w:rPr>
+        <w:t>git</w:t>
+      </w:r>
+      <w:proofErr w:type="spellEnd"/>
+      <w:r>
+        <w:rPr>
+          <w:b/>
+          <w:bCs/>
+        </w:rPr>
+        <w:t xml:space="preserve"> status”</w:t>
       </w:r>
       <w:r>
         <w:t xml:space="preserve"> para poder ver el estado de su trabajo y conocer las modificaciones realizadas que todavía no figuran en la zona de intercambio, la consola nos muestra con color rojo, aquellos archivos modificados y no incorporados. Para ellos luego se ejecuta en la consola el comando </w:t>
@@ -1574,8 +1929,17 @@
           <w:b/>
           <w:bCs/>
         </w:rPr>
-        <w:t>“git</w:t>
-      </w:r>
+        <w:t>“</w:t>
+      </w:r>
+      <w:proofErr w:type="spellStart"/>
+      <w:r>
+        <w:rPr>
+          <w:b/>
+          <w:bCs/>
+        </w:rPr>
+        <w:t>git</w:t>
+      </w:r>
+      <w:proofErr w:type="spellEnd"/>
       <w:r>
         <w:rPr>
           <w:b/>
@@ -1583,12 +1947,30 @@
         </w:rPr>
         <w:t xml:space="preserve"> </w:t>
       </w:r>
-      <w:r>
-        <w:rPr>
-          <w:b/>
-          <w:bCs/>
-        </w:rPr>
-        <w:t>add .”</w:t>
+      <w:proofErr w:type="spellStart"/>
+      <w:proofErr w:type="gramStart"/>
+      <w:r>
+        <w:rPr>
+          <w:b/>
+          <w:bCs/>
+        </w:rPr>
+        <w:t>add</w:t>
+      </w:r>
+      <w:proofErr w:type="spellEnd"/>
+      <w:r>
+        <w:rPr>
+          <w:b/>
+          <w:bCs/>
+        </w:rPr>
+        <w:t xml:space="preserve"> .</w:t>
+      </w:r>
+      <w:proofErr w:type="gramEnd"/>
+      <w:r>
+        <w:rPr>
+          <w:b/>
+          <w:bCs/>
+        </w:rPr>
+        <w:t>”</w:t>
       </w:r>
       <w:r>
         <w:t xml:space="preserve"> donde podrá </w:t>
@@ -1597,13 +1979,26 @@
         <w:t>agregar esas modificaciones a</w:t>
       </w:r>
       <w:r>
-        <w:t xml:space="preserve"> la zona de intercambio temporal o staging</w:t>
-      </w:r>
-      <w:r>
-        <w:t xml:space="preserve"> a</w:t>
-      </w:r>
-      <w:r>
-        <w:t>rea.</w:t>
+        <w:t xml:space="preserve"> la zona de intercambio temporal o </w:t>
+      </w:r>
+      <w:proofErr w:type="spellStart"/>
+      <w:r>
+        <w:t>staging</w:t>
+      </w:r>
+      <w:proofErr w:type="spellEnd"/>
+      <w:r>
+        <w:t xml:space="preserve"> </w:t>
+      </w:r>
+      <w:proofErr w:type="spellStart"/>
+      <w:r>
+        <w:t>a</w:t>
+      </w:r>
+      <w:r>
+        <w:t>rea</w:t>
+      </w:r>
+      <w:proofErr w:type="spellEnd"/>
+      <w:r>
+        <w:t>.</w:t>
       </w:r>
       <w:r>
         <w:t xml:space="preserve"> También se puedo realizar el mismo comando con el nombre específico del archivo, pero </w:t>
@@ -1617,6 +2012,7 @@
       <w:r>
         <w:t xml:space="preserve">se confirmaron las modificaciones a través del comando de </w:t>
       </w:r>
+      <w:proofErr w:type="spellStart"/>
       <w:r>
         <w:rPr>
           <w:b/>
@@ -1624,6 +2020,7 @@
         </w:rPr>
         <w:t>git</w:t>
       </w:r>
+      <w:proofErr w:type="spellEnd"/>
       <w:r>
         <w:rPr>
           <w:b/>
@@ -1631,12 +2028,21 @@
         </w:rPr>
         <w:t xml:space="preserve"> </w:t>
       </w:r>
-      <w:r>
-        <w:rPr>
-          <w:b/>
-          <w:bCs/>
-        </w:rPr>
-        <w:t>commit -m</w:t>
+      <w:proofErr w:type="spellStart"/>
+      <w:r>
+        <w:rPr>
+          <w:b/>
+          <w:bCs/>
+        </w:rPr>
+        <w:t>commit</w:t>
+      </w:r>
+      <w:proofErr w:type="spellEnd"/>
+      <w:r>
+        <w:rPr>
+          <w:b/>
+          <w:bCs/>
+        </w:rPr>
+        <w:t xml:space="preserve"> -m</w:t>
       </w:r>
       <w:r>
         <w:t xml:space="preserve"> “mensaje”, que les permitió dar aviso de los cambios realizados a sus colegas. Es importante tener en cuenta que los mensajes deben siempre ser lo más específico posible para que sus colaboradores puedan entender a lo que se hace referencia, aclarar esto es importante, ya que muchos de los miembros de este informe poco cumplieron con dicho punto.</w:t>
@@ -1648,7 +2054,13 @@
         <w:ind w:left="0" w:firstLine="0"/>
       </w:pPr>
       <w:r>
-        <w:t>Con estas tres aclaraciones podemos mostrar varios ejemplos de como fueron usados esos comandos en diferentes situaciones y los mensajes implementados:</w:t>
+        <w:t xml:space="preserve">Con estas tres aclaraciones podemos mostrar varios ejemplos de </w:t>
+      </w:r>
+      <w:r>
+        <w:t>cómo</w:t>
+      </w:r>
+      <w:r>
+        <w:t xml:space="preserve"> fueron usados esos comandos en diferentes situaciones y los mensajes implementados:</w:t>
       </w:r>
       <w:r>
         <w:rPr>
@@ -1673,7 +2085,7 @@
                     </pic:cNvPicPr>
                   </pic:nvPicPr>
                   <pic:blipFill>
-                    <a:blip r:embed="rId14">
+                    <a:blip r:embed="rId15">
                       <a:extLst>
                         <a:ext uri="{28A0092B-C50C-407E-A947-70E740481C1C}">
                           <a14:useLocalDpi xmlns:a14="http://schemas.microsoft.com/office/drawing/2010/main" val="0"/>
@@ -1726,12 +2138,21 @@
         </w:rPr>
         <w:t>“</w:t>
       </w:r>
-      <w:r>
-        <w:rPr>
-          <w:b/>
-          <w:bCs/>
-        </w:rPr>
-        <w:t>git status</w:t>
+      <w:proofErr w:type="spellStart"/>
+      <w:r>
+        <w:rPr>
+          <w:b/>
+          <w:bCs/>
+        </w:rPr>
+        <w:t>git</w:t>
+      </w:r>
+      <w:proofErr w:type="spellEnd"/>
+      <w:r>
+        <w:rPr>
+          <w:b/>
+          <w:bCs/>
+        </w:rPr>
+        <w:t xml:space="preserve"> status</w:t>
       </w:r>
       <w:r>
         <w:rPr>
@@ -1748,11 +2169,24 @@
         <w:t>,</w:t>
       </w:r>
       <w:r>
-        <w:t xml:space="preserve"> con la intención de poder confirmar que todo esta preparado para realizar la incorporación a la rama principal en GITH</w:t>
+        <w:t xml:space="preserve"> con la intención de poder confirmar que todo </w:t>
+      </w:r>
+      <w:proofErr w:type="spellStart"/>
+      <w:r>
+        <w:t>esta</w:t>
+      </w:r>
+      <w:proofErr w:type="spellEnd"/>
+      <w:r>
+        <w:t xml:space="preserve"> preparado para realizar la incorporación a la rama principal en </w:t>
+      </w:r>
+      <w:proofErr w:type="spellStart"/>
+      <w:r>
+        <w:t>GITH</w:t>
       </w:r>
       <w:r>
         <w:t>ub</w:t>
       </w:r>
+      <w:proofErr w:type="spellEnd"/>
       <w:r>
         <w:t>.</w:t>
       </w:r>
@@ -1785,7 +2219,7 @@
                     </pic:cNvPicPr>
                   </pic:nvPicPr>
                   <pic:blipFill>
-                    <a:blip r:embed="rId15">
+                    <a:blip r:embed="rId16">
                       <a:extLst>
                         <a:ext uri="{28A0092B-C50C-407E-A947-70E740481C1C}">
                           <a14:useLocalDpi xmlns:a14="http://schemas.microsoft.com/office/drawing/2010/main" val="0"/>
@@ -1830,19 +2264,35 @@
         <w:rPr>
           <w:b/>
         </w:rPr>
-        <w:t>“git</w:t>
-      </w:r>
+        <w:t>“</w:t>
+      </w:r>
+      <w:proofErr w:type="spellStart"/>
+      <w:r>
+        <w:rPr>
+          <w:b/>
+        </w:rPr>
+        <w:t>git</w:t>
+      </w:r>
+      <w:proofErr w:type="spellEnd"/>
       <w:r>
         <w:rPr>
           <w:b/>
         </w:rPr>
         <w:t xml:space="preserve"> </w:t>
       </w:r>
-      <w:r>
-        <w:rPr>
-          <w:b/>
-        </w:rPr>
-        <w:t>push”</w:t>
+      <w:proofErr w:type="spellStart"/>
+      <w:r>
+        <w:rPr>
+          <w:b/>
+        </w:rPr>
+        <w:t>push</w:t>
+      </w:r>
+      <w:proofErr w:type="spellEnd"/>
+      <w:r>
+        <w:rPr>
+          <w:b/>
+        </w:rPr>
+        <w:t>”</w:t>
       </w:r>
       <w:r>
         <w:t xml:space="preserve"> recomendado ya por la consola.</w:t>
@@ -1854,11 +2304,23 @@
         <w:ind w:left="0" w:firstLine="0"/>
       </w:pPr>
       <w:r>
-        <w:t xml:space="preserve">Para realizar las modificaciones y agregado de información a la rama MASTER del repositorio en GITHUB se utilizó el comando </w:t>
+        <w:t xml:space="preserve">Para realizar las modificaciones y agregado de información a la rama MASTER del repositorio en </w:t>
+      </w:r>
+      <w:proofErr w:type="spellStart"/>
+      <w:r>
+        <w:t>GITH</w:t>
+      </w:r>
+      <w:r>
+        <w:t>ub</w:t>
+      </w:r>
+      <w:proofErr w:type="spellEnd"/>
+      <w:r>
+        <w:t xml:space="preserve"> se utilizó el comando </w:t>
       </w:r>
       <w:r>
         <w:t>“</w:t>
       </w:r>
+      <w:proofErr w:type="spellStart"/>
       <w:r>
         <w:rPr>
           <w:b/>
@@ -1866,6 +2328,7 @@
         </w:rPr>
         <w:t>git</w:t>
       </w:r>
+      <w:proofErr w:type="spellEnd"/>
       <w:r>
         <w:rPr>
           <w:b/>
@@ -1873,12 +2336,21 @@
         </w:rPr>
         <w:t xml:space="preserve"> </w:t>
       </w:r>
-      <w:r>
-        <w:rPr>
-          <w:b/>
-          <w:bCs/>
-        </w:rPr>
-        <w:t>push”</w:t>
+      <w:proofErr w:type="spellStart"/>
+      <w:r>
+        <w:rPr>
+          <w:b/>
+          <w:bCs/>
+        </w:rPr>
+        <w:t>push</w:t>
+      </w:r>
+      <w:proofErr w:type="spellEnd"/>
+      <w:r>
+        <w:rPr>
+          <w:b/>
+          <w:bCs/>
+        </w:rPr>
+        <w:t>”</w:t>
       </w:r>
       <w:r>
         <w:t>, el cual está destinado a enviar todos esos cambios para que el resto de los compañeros puedan verlos e incorporarlos.</w:t>
@@ -1912,7 +2384,7 @@
                     </pic:cNvPicPr>
                   </pic:nvPicPr>
                   <pic:blipFill>
-                    <a:blip r:embed="rId16">
+                    <a:blip r:embed="rId17">
                       <a:extLst>
                         <a:ext uri="{28A0092B-C50C-407E-A947-70E740481C1C}">
                           <a14:useLocalDpi xmlns:a14="http://schemas.microsoft.com/office/drawing/2010/main" val="0"/>
@@ -1981,7 +2453,7 @@
                     </pic:cNvPicPr>
                   </pic:nvPicPr>
                   <pic:blipFill>
-                    <a:blip r:embed="rId17">
+                    <a:blip r:embed="rId18">
                       <a:extLst>
                         <a:ext uri="{28A0092B-C50C-407E-A947-70E740481C1C}">
                           <a14:useLocalDpi xmlns:a14="http://schemas.microsoft.com/office/drawing/2010/main" val="0"/>
@@ -2020,15 +2492,36 @@
       </w:pPr>
       <w:r>
         <w:lastRenderedPageBreak/>
-        <w:t xml:space="preserve">El siguiente comando que mas se uso durante el trabajo fue el </w:t>
-      </w:r>
-      <w:r>
-        <w:rPr>
-          <w:b/>
-          <w:bCs/>
-        </w:rPr>
-        <w:t>“git</w:t>
-      </w:r>
+        <w:t xml:space="preserve">El siguiente comando que </w:t>
+      </w:r>
+      <w:r>
+        <w:t>más</w:t>
+      </w:r>
+      <w:r>
+        <w:t xml:space="preserve"> se </w:t>
+      </w:r>
+      <w:r>
+        <w:t>usó</w:t>
+      </w:r>
+      <w:r>
+        <w:t xml:space="preserve"> durante el trabajo fue el </w:t>
+      </w:r>
+      <w:r>
+        <w:rPr>
+          <w:b/>
+          <w:bCs/>
+        </w:rPr>
+        <w:t>“</w:t>
+      </w:r>
+      <w:proofErr w:type="spellStart"/>
+      <w:r>
+        <w:rPr>
+          <w:b/>
+          <w:bCs/>
+        </w:rPr>
+        <w:t>git</w:t>
+      </w:r>
+      <w:proofErr w:type="spellEnd"/>
       <w:r>
         <w:rPr>
           <w:b/>
@@ -2036,12 +2529,21 @@
         </w:rPr>
         <w:t xml:space="preserve"> </w:t>
       </w:r>
-      <w:r>
-        <w:rPr>
-          <w:b/>
-          <w:bCs/>
-        </w:rPr>
-        <w:t>pull”,</w:t>
+      <w:proofErr w:type="spellStart"/>
+      <w:r>
+        <w:rPr>
+          <w:b/>
+          <w:bCs/>
+        </w:rPr>
+        <w:t>pull</w:t>
+      </w:r>
+      <w:proofErr w:type="spellEnd"/>
+      <w:r>
+        <w:rPr>
+          <w:b/>
+          <w:bCs/>
+        </w:rPr>
+        <w:t>”,</w:t>
       </w:r>
       <w:r>
         <w:t xml:space="preserve"> debido a</w:t>
@@ -2105,7 +2607,7 @@
                     </pic:cNvPicPr>
                   </pic:nvPicPr>
                   <pic:blipFill>
-                    <a:blip r:embed="rId18">
+                    <a:blip r:embed="rId19">
                       <a:extLst>
                         <a:ext uri="{28A0092B-C50C-407E-A947-70E740481C1C}">
                           <a14:useLocalDpi xmlns:a14="http://schemas.microsoft.com/office/drawing/2010/main" val="0"/>
@@ -2160,12 +2662,28 @@
       <w:r>
         <w:t>Se estuvieron realizando además modificaciones de los nombres de archivos a través de “</w:t>
       </w:r>
-      <w:r>
-        <w:rPr>
-          <w:b/>
-        </w:rPr>
-        <w:t>git mv</w:t>
-      </w:r>
+      <w:proofErr w:type="spellStart"/>
+      <w:r>
+        <w:rPr>
+          <w:b/>
+        </w:rPr>
+        <w:t>git</w:t>
+      </w:r>
+      <w:proofErr w:type="spellEnd"/>
+      <w:r>
+        <w:rPr>
+          <w:b/>
+        </w:rPr>
+        <w:t xml:space="preserve"> </w:t>
+      </w:r>
+      <w:proofErr w:type="spellStart"/>
+      <w:r>
+        <w:rPr>
+          <w:b/>
+        </w:rPr>
+        <w:t>mv</w:t>
+      </w:r>
+      <w:proofErr w:type="spellEnd"/>
       <w:r>
         <w:rPr>
           <w:b/>
@@ -2173,7 +2691,21 @@
         <w:t xml:space="preserve">” </w:t>
       </w:r>
       <w:r>
-        <w:t>con el fin de corregir los nombres de fotos que se tienen en cuenta en los templates en html:</w:t>
+        <w:t>con el fin</w:t>
+      </w:r>
+      <w:r>
+        <w:t xml:space="preserve"> </w:t>
+      </w:r>
+      <w:r>
+        <w:t xml:space="preserve">de corregir los nombres de fotos que se tienen en cuenta en los </w:t>
+      </w:r>
+      <w:proofErr w:type="spellStart"/>
+      <w:r>
+        <w:t>templates</w:t>
+      </w:r>
+      <w:proofErr w:type="spellEnd"/>
+      <w:r>
+        <w:t>.</w:t>
       </w:r>
     </w:p>
     <w:p>
@@ -2205,7 +2737,7 @@
                     <pic:cNvPicPr/>
                   </pic:nvPicPr>
                   <pic:blipFill>
-                    <a:blip r:embed="rId19"/>
+                    <a:blip r:embed="rId20"/>
                     <a:stretch>
                       <a:fillRect/>
                     </a:stretch>
@@ -2239,14 +2771,93 @@
         <w:t>página</w:t>
       </w:r>
       <w:r>
-        <w:t xml:space="preserve"> eliminando el controller, por lo que al crearse uno nuevo, durante ese proceso erróneamente se lo nombro con minúscula y se commiteó, al modificar el nombre en el código de las clase Controller, para incorporar ese commiteo previo, se utilizo el método </w:t>
-      </w:r>
-      <w:r>
-        <w:rPr>
-          <w:b/>
-        </w:rPr>
-        <w:t>git commit –amend</w:t>
-      </w:r>
+        <w:t xml:space="preserve"> eliminando el </w:t>
+      </w:r>
+      <w:proofErr w:type="spellStart"/>
+      <w:r>
+        <w:t>controller</w:t>
+      </w:r>
+      <w:r>
+        <w:t>.php</w:t>
+      </w:r>
+      <w:proofErr w:type="spellEnd"/>
+      <w:r>
+        <w:t xml:space="preserve">, por lo que al crearse uno nuevo, durante ese proceso erróneamente se lo nombro con minúscula y se </w:t>
+      </w:r>
+      <w:proofErr w:type="spellStart"/>
+      <w:r>
+        <w:t>commiteó</w:t>
+      </w:r>
+      <w:proofErr w:type="spellEnd"/>
+      <w:r>
+        <w:t xml:space="preserve">, al modificar el nombre en el código de </w:t>
+      </w:r>
+      <w:proofErr w:type="gramStart"/>
+      <w:r>
+        <w:t>las clase</w:t>
+      </w:r>
+      <w:proofErr w:type="gramEnd"/>
+      <w:r>
+        <w:t xml:space="preserve"> </w:t>
+      </w:r>
+      <w:proofErr w:type="spellStart"/>
+      <w:r>
+        <w:t>Controller</w:t>
+      </w:r>
+      <w:proofErr w:type="spellEnd"/>
+      <w:r>
+        <w:t xml:space="preserve">, para incorporar ese </w:t>
+      </w:r>
+      <w:proofErr w:type="spellStart"/>
+      <w:r>
+        <w:t>commiteo</w:t>
+      </w:r>
+      <w:proofErr w:type="spellEnd"/>
+      <w:r>
+        <w:t xml:space="preserve"> previo, se </w:t>
+      </w:r>
+      <w:r>
+        <w:t>utilizó</w:t>
+      </w:r>
+      <w:r>
+        <w:t xml:space="preserve"> el método </w:t>
+      </w:r>
+      <w:proofErr w:type="spellStart"/>
+      <w:r>
+        <w:rPr>
+          <w:b/>
+        </w:rPr>
+        <w:t>git</w:t>
+      </w:r>
+      <w:proofErr w:type="spellEnd"/>
+      <w:r>
+        <w:rPr>
+          <w:b/>
+        </w:rPr>
+        <w:t xml:space="preserve"> </w:t>
+      </w:r>
+      <w:proofErr w:type="spellStart"/>
+      <w:r>
+        <w:rPr>
+          <w:b/>
+        </w:rPr>
+        <w:t>commit</w:t>
+      </w:r>
+      <w:proofErr w:type="spellEnd"/>
+      <w:r>
+        <w:rPr>
+          <w:b/>
+        </w:rPr>
+        <w:t xml:space="preserve"> –</w:t>
+      </w:r>
+      <w:proofErr w:type="spellStart"/>
+      <w:r>
+        <w:rPr>
+          <w:b/>
+        </w:rPr>
+        <w:t>amend</w:t>
+      </w:r>
+      <w:proofErr w:type="spellEnd"/>
       <w:r>
         <w:t xml:space="preserve"> como se muestra a continuación.</w:t>
       </w:r>
@@ -2277,7 +2888,7 @@
                     <pic:cNvPicPr/>
                   </pic:nvPicPr>
                   <pic:blipFill>
-                    <a:blip r:embed="rId20"/>
+                    <a:blip r:embed="rId21"/>
                     <a:stretch>
                       <a:fillRect/>
                     </a:stretch>
@@ -2303,20 +2914,665 @@
         <w:spacing w:line="366" w:lineRule="auto"/>
         <w:ind w:left="0" w:firstLine="0"/>
       </w:pPr>
-    </w:p>
-    <w:p>
-      <w:pPr>
-        <w:spacing w:line="366" w:lineRule="auto"/>
-        <w:ind w:left="0" w:firstLine="0"/>
-      </w:pPr>
-      <w:r>
-        <w:t xml:space="preserve">Inevitablemente como una de las soluciones a commiteos precipitados perjudiciales, cada integrante creó una rama local, y realizó modificaciones a través del método </w:t>
-      </w:r>
-      <w:r>
-        <w:rPr>
-          <w:b/>
-        </w:rPr>
-        <w:t>git merge:</w:t>
+      <w:r>
+        <w:t xml:space="preserve">Otro comando que se usó mucho y fue el más peligroso de todos durante el proyecto colaborativo fue el </w:t>
+      </w:r>
+      <w:r>
+        <w:rPr>
+          <w:b/>
+          <w:bCs/>
+        </w:rPr>
+        <w:t>“</w:t>
+      </w:r>
+      <w:proofErr w:type="spellStart"/>
+      <w:r>
+        <w:rPr>
+          <w:b/>
+          <w:bCs/>
+        </w:rPr>
+        <w:t>git</w:t>
+      </w:r>
+      <w:proofErr w:type="spellEnd"/>
+      <w:r>
+        <w:rPr>
+          <w:b/>
+          <w:bCs/>
+        </w:rPr>
+        <w:t xml:space="preserve"> </w:t>
+      </w:r>
+      <w:proofErr w:type="spellStart"/>
+      <w:r>
+        <w:rPr>
+          <w:b/>
+          <w:bCs/>
+        </w:rPr>
+        <w:t>rm</w:t>
+      </w:r>
+      <w:proofErr w:type="spellEnd"/>
+      <w:r>
+        <w:rPr>
+          <w:b/>
+          <w:bCs/>
+        </w:rPr>
+        <w:t xml:space="preserve"> (</w:t>
+      </w:r>
+      <w:proofErr w:type="spellStart"/>
+      <w:r>
+        <w:rPr>
+          <w:b/>
+          <w:bCs/>
+        </w:rPr>
+        <w:t>nombreDelArchivo.Extencion</w:t>
+      </w:r>
+      <w:proofErr w:type="spellEnd"/>
+      <w:r>
+        <w:rPr>
+          <w:b/>
+          <w:bCs/>
+        </w:rPr>
+        <w:t xml:space="preserve">)”, </w:t>
+      </w:r>
+      <w:r>
+        <w:t>lo que permite borrar cualquier archivo que se desee eliminar. El equipo en situaciones desesperantes de trabajo utilizo este comando en repetidas situaciones, generando una rotura general del proyecto.</w:t>
+      </w:r>
+    </w:p>
+    <w:p>
+      <w:pPr>
+        <w:spacing w:line="366" w:lineRule="auto"/>
+        <w:ind w:left="0" w:firstLine="0"/>
+      </w:pPr>
+      <w:r>
+        <w:t>Algunos ejemplos:</w:t>
+      </w:r>
+    </w:p>
+    <w:p>
+      <w:pPr>
+        <w:spacing w:line="366" w:lineRule="auto"/>
+        <w:ind w:left="0" w:firstLine="0"/>
+      </w:pPr>
+      <w:r>
+        <w:rPr>
+          <w:noProof/>
+        </w:rPr>
+        <w:lastRenderedPageBreak/>
+        <w:drawing>
+          <wp:inline distT="0" distB="0" distL="0" distR="0" wp14:anchorId="3C1356E1" wp14:editId="612C0B85">
+            <wp:extent cx="4772025" cy="6762750"/>
+            <wp:effectExtent l="0" t="0" r="0" b="0"/>
+            <wp:docPr id="27" name="Imagen 27"/>
+            <wp:cNvGraphicFramePr>
+              <a:graphicFrameLocks xmlns:a="http://schemas.openxmlformats.org/drawingml/2006/main" noChangeAspect="1"/>
+            </wp:cNvGraphicFramePr>
+            <a:graphic xmlns:a="http://schemas.openxmlformats.org/drawingml/2006/main">
+              <a:graphicData uri="http://schemas.openxmlformats.org/drawingml/2006/picture">
+                <pic:pic xmlns:pic="http://schemas.openxmlformats.org/drawingml/2006/picture">
+                  <pic:nvPicPr>
+                    <pic:cNvPr id="0" name="Picture 5"/>
+                    <pic:cNvPicPr>
+                      <a:picLocks noChangeAspect="1" noChangeArrowheads="1"/>
+                    </pic:cNvPicPr>
+                  </pic:nvPicPr>
+                  <pic:blipFill>
+                    <a:blip r:embed="rId22">
+                      <a:extLst>
+                        <a:ext uri="{28A0092B-C50C-407E-A947-70E740481C1C}">
+                          <a14:useLocalDpi xmlns:a14="http://schemas.microsoft.com/office/drawing/2010/main" val="0"/>
+                        </a:ext>
+                      </a:extLst>
+                    </a:blip>
+                    <a:srcRect/>
+                    <a:stretch>
+                      <a:fillRect/>
+                    </a:stretch>
+                  </pic:blipFill>
+                  <pic:spPr bwMode="auto">
+                    <a:xfrm>
+                      <a:off x="0" y="0"/>
+                      <a:ext cx="4772025" cy="6762750"/>
+                    </a:xfrm>
+                    <a:prstGeom prst="rect">
+                      <a:avLst/>
+                    </a:prstGeom>
+                    <a:noFill/>
+                    <a:ln>
+                      <a:noFill/>
+                    </a:ln>
+                  </pic:spPr>
+                </pic:pic>
+              </a:graphicData>
+            </a:graphic>
+          </wp:inline>
+        </w:drawing>
+      </w:r>
+    </w:p>
+    <w:p>
+      <w:pPr>
+        <w:spacing w:line="366" w:lineRule="auto"/>
+        <w:ind w:left="0" w:firstLine="0"/>
+      </w:pPr>
+      <w:r>
+        <w:t xml:space="preserve">En dicha situación se rompió el archivo PHP por la falta de la clase principal. En el siguiente caso, se incorpora por error una imagen de </w:t>
+      </w:r>
+      <w:proofErr w:type="spellStart"/>
+      <w:r>
+        <w:t>Padel</w:t>
+      </w:r>
+      <w:proofErr w:type="spellEnd"/>
+      <w:r>
+        <w:t>, se realizan comandos ya nombrados para modificar algunos comportamientos y al final para colaborar con el proyecto de forma seria se elimina la imagen:</w:t>
+      </w:r>
+    </w:p>
+    <w:p>
+      <w:pPr>
+        <w:spacing w:line="366" w:lineRule="auto"/>
+        <w:ind w:left="0" w:firstLine="0"/>
+      </w:pPr>
+      <w:r>
+        <w:rPr>
+          <w:noProof/>
+        </w:rPr>
+        <w:lastRenderedPageBreak/>
+        <w:drawing>
+          <wp:inline distT="0" distB="0" distL="0" distR="0" wp14:anchorId="20A60AAE" wp14:editId="2561C8BA">
+            <wp:extent cx="5723890" cy="6457315"/>
+            <wp:effectExtent l="0" t="0" r="0" b="0"/>
+            <wp:docPr id="29" name="Imagen 29"/>
+            <wp:cNvGraphicFramePr>
+              <a:graphicFrameLocks xmlns:a="http://schemas.openxmlformats.org/drawingml/2006/main" noChangeAspect="1"/>
+            </wp:cNvGraphicFramePr>
+            <a:graphic xmlns:a="http://schemas.openxmlformats.org/drawingml/2006/main">
+              <a:graphicData uri="http://schemas.openxmlformats.org/drawingml/2006/picture">
+                <pic:pic xmlns:pic="http://schemas.openxmlformats.org/drawingml/2006/picture">
+                  <pic:nvPicPr>
+                    <pic:cNvPr id="0" name="Picture 8"/>
+                    <pic:cNvPicPr>
+                      <a:picLocks noChangeAspect="1" noChangeArrowheads="1"/>
+                    </pic:cNvPicPr>
+                  </pic:nvPicPr>
+                  <pic:blipFill>
+                    <a:blip r:embed="rId23">
+                      <a:extLst>
+                        <a:ext uri="{28A0092B-C50C-407E-A947-70E740481C1C}">
+                          <a14:useLocalDpi xmlns:a14="http://schemas.microsoft.com/office/drawing/2010/main" val="0"/>
+                        </a:ext>
+                      </a:extLst>
+                    </a:blip>
+                    <a:srcRect/>
+                    <a:stretch>
+                      <a:fillRect/>
+                    </a:stretch>
+                  </pic:blipFill>
+                  <pic:spPr bwMode="auto">
+                    <a:xfrm>
+                      <a:off x="0" y="0"/>
+                      <a:ext cx="5723890" cy="6457315"/>
+                    </a:xfrm>
+                    <a:prstGeom prst="rect">
+                      <a:avLst/>
+                    </a:prstGeom>
+                    <a:noFill/>
+                    <a:ln>
+                      <a:noFill/>
+                    </a:ln>
+                  </pic:spPr>
+                </pic:pic>
+              </a:graphicData>
+            </a:graphic>
+          </wp:inline>
+        </w:drawing>
+      </w:r>
+    </w:p>
+    <w:p>
+      <w:pPr>
+        <w:spacing w:line="366" w:lineRule="auto"/>
+        <w:ind w:left="0" w:firstLine="0"/>
+        <w:rPr>
+          <w:b/>
+          <w:bCs/>
+        </w:rPr>
+      </w:pPr>
+      <w:r>
+        <w:t>Un comando muy usado por el equipo, fue el “</w:t>
+      </w:r>
+      <w:proofErr w:type="spellStart"/>
+      <w:r>
+        <w:rPr>
+          <w:b/>
+          <w:bCs/>
+        </w:rPr>
+        <w:t>git</w:t>
+      </w:r>
+      <w:proofErr w:type="spellEnd"/>
+      <w:r>
+        <w:rPr>
+          <w:b/>
+          <w:bCs/>
+        </w:rPr>
+        <w:t xml:space="preserve"> </w:t>
+      </w:r>
+      <w:proofErr w:type="spellStart"/>
+      <w:r>
+        <w:rPr>
+          <w:b/>
+          <w:bCs/>
+        </w:rPr>
+        <w:t>reset</w:t>
+      </w:r>
+      <w:proofErr w:type="spellEnd"/>
+      <w:r>
+        <w:rPr>
+          <w:b/>
+          <w:bCs/>
+        </w:rPr>
+        <w:t>”</w:t>
+      </w:r>
+      <w:r>
+        <w:t xml:space="preserve"> o </w:t>
+      </w:r>
+      <w:r>
+        <w:rPr>
+          <w:b/>
+          <w:bCs/>
+        </w:rPr>
+        <w:t>“</w:t>
+      </w:r>
+      <w:proofErr w:type="spellStart"/>
+      <w:r>
+        <w:rPr>
+          <w:b/>
+          <w:bCs/>
+        </w:rPr>
+        <w:t>git</w:t>
+      </w:r>
+      <w:proofErr w:type="spellEnd"/>
+      <w:r>
+        <w:rPr>
+          <w:b/>
+          <w:bCs/>
+        </w:rPr>
+        <w:t xml:space="preserve"> </w:t>
+      </w:r>
+      <w:proofErr w:type="spellStart"/>
+      <w:r>
+        <w:rPr>
+          <w:b/>
+          <w:bCs/>
+        </w:rPr>
+        <w:t>reset</w:t>
+      </w:r>
+      <w:proofErr w:type="spellEnd"/>
+      <w:r>
+        <w:rPr>
+          <w:b/>
+          <w:bCs/>
+        </w:rPr>
+        <w:t xml:space="preserve"> HEAD~(numero</w:t>
+      </w:r>
+      <w:r>
+        <w:rPr>
+          <w:b/>
+          <w:bCs/>
+        </w:rPr>
+        <w:t>) “</w:t>
+      </w:r>
+      <w:r>
+        <w:rPr>
+          <w:b/>
+          <w:bCs/>
+        </w:rPr>
+        <w:t xml:space="preserve"> </w:t>
+      </w:r>
+    </w:p>
+    <w:p>
+      <w:pPr>
+        <w:spacing w:line="366" w:lineRule="auto"/>
+        <w:ind w:left="0" w:firstLine="0"/>
+      </w:pPr>
+      <w:r>
+        <w:t>que les</w:t>
+      </w:r>
+      <w:r>
+        <w:t xml:space="preserve"> permitió volver pa</w:t>
+      </w:r>
+      <w:r>
+        <w:t>ra atrás esas ganas de borrar todo el trabajo realizado</w:t>
+      </w:r>
+      <w:r>
+        <w:rPr>
+          <w:b/>
+          <w:bCs/>
+        </w:rPr>
+        <w:t xml:space="preserve"> </w:t>
+      </w:r>
+      <w:r>
+        <w:t>en esos momentos de frustraciones que no les salía nada.</w:t>
+      </w:r>
+      <w:r>
+        <w:t xml:space="preserve"> Si utilizan el </w:t>
+      </w:r>
+      <w:r>
+        <w:rPr>
+          <w:b/>
+          <w:bCs/>
+        </w:rPr>
+        <w:t>“</w:t>
+      </w:r>
+      <w:proofErr w:type="spellStart"/>
+      <w:r>
+        <w:rPr>
+          <w:b/>
+          <w:bCs/>
+        </w:rPr>
+        <w:t>git</w:t>
+      </w:r>
+      <w:proofErr w:type="spellEnd"/>
+      <w:r>
+        <w:rPr>
+          <w:b/>
+          <w:bCs/>
+        </w:rPr>
+        <w:t xml:space="preserve"> </w:t>
+      </w:r>
+      <w:proofErr w:type="spellStart"/>
+      <w:r>
+        <w:rPr>
+          <w:b/>
+          <w:bCs/>
+        </w:rPr>
+        <w:t>resest</w:t>
+      </w:r>
+      <w:proofErr w:type="spellEnd"/>
+      <w:r>
+        <w:rPr>
+          <w:b/>
+          <w:bCs/>
+        </w:rPr>
+        <w:t>”</w:t>
+      </w:r>
+      <w:r>
+        <w:rPr>
+          <w:b/>
+          <w:bCs/>
+        </w:rPr>
+        <w:t xml:space="preserve"> </w:t>
+      </w:r>
+      <w:r>
+        <w:t>se retrocede</w:t>
+      </w:r>
+      <w:r>
+        <w:t xml:space="preserve"> la rama actual</w:t>
+      </w:r>
+      <w:r>
+        <w:t xml:space="preserve"> una </w:t>
+      </w:r>
+      <w:proofErr w:type="spellStart"/>
+      <w:r>
+        <w:t>confirmacion</w:t>
+      </w:r>
+      <w:proofErr w:type="spellEnd"/>
+      <w:r>
+        <w:t>, ahora bien, si utilizan además el HEAD se puede enumerar el momento atrás al que se quiere llegar.</w:t>
+      </w:r>
+    </w:p>
+    <w:p>
+      <w:pPr>
+        <w:spacing w:line="366" w:lineRule="auto"/>
+        <w:ind w:left="0" w:firstLine="0"/>
+        <w:rPr>
+          <w:rFonts w:ascii="Segoe UI" w:hAnsi="Segoe UI" w:cs="Segoe UI"/>
+          <w:color w:val="4D4D4D"/>
+          <w:sz w:val="27"/>
+          <w:szCs w:val="27"/>
+          <w:shd w:val="clear" w:color="auto" w:fill="F5F5F5"/>
+        </w:rPr>
+      </w:pPr>
+      <w:r>
+        <w:t xml:space="preserve">Ejemplo del siguiente caso es el cambio realizado en las rutas del </w:t>
+      </w:r>
+      <w:proofErr w:type="spellStart"/>
+      <w:r>
+        <w:t>RouterAvanzado.php</w:t>
+      </w:r>
+      <w:proofErr w:type="spellEnd"/>
+      <w:r>
+        <w:t xml:space="preserve"> que por motivos de </w:t>
+      </w:r>
+      <w:r>
+        <w:t>frustración fue borrado varias confirmaciones atrás.</w:t>
+      </w:r>
+      <w:r>
+        <w:rPr>
+          <w:rFonts w:ascii="Segoe UI" w:hAnsi="Segoe UI" w:cs="Segoe UI"/>
+          <w:color w:val="4D4D4D"/>
+          <w:sz w:val="27"/>
+          <w:szCs w:val="27"/>
+          <w:shd w:val="clear" w:color="auto" w:fill="F5F5F5"/>
+        </w:rPr>
+        <w:t xml:space="preserve"> </w:t>
+      </w:r>
+    </w:p>
+    <w:p>
+      <w:pPr>
+        <w:spacing w:line="366" w:lineRule="auto"/>
+        <w:ind w:left="0" w:firstLine="0"/>
+      </w:pPr>
+    </w:p>
+    <w:p>
+      <w:pPr>
+        <w:spacing w:line="366" w:lineRule="auto"/>
+        <w:ind w:left="0" w:firstLine="0"/>
+      </w:pPr>
+      <w:r>
+        <w:rPr>
+          <w:noProof/>
+        </w:rPr>
+        <w:lastRenderedPageBreak/>
+        <w:drawing>
+          <wp:inline distT="0" distB="0" distL="0" distR="0" wp14:anchorId="1A94124D" wp14:editId="446DFC1D">
+            <wp:extent cx="5124450" cy="8829675"/>
+            <wp:effectExtent l="0" t="0" r="0" b="0"/>
+            <wp:docPr id="31" name="Imagen 31"/>
+            <wp:cNvGraphicFramePr>
+              <a:graphicFrameLocks xmlns:a="http://schemas.openxmlformats.org/drawingml/2006/main" noChangeAspect="1"/>
+            </wp:cNvGraphicFramePr>
+            <a:graphic xmlns:a="http://schemas.openxmlformats.org/drawingml/2006/main">
+              <a:graphicData uri="http://schemas.openxmlformats.org/drawingml/2006/picture">
+                <pic:pic xmlns:pic="http://schemas.openxmlformats.org/drawingml/2006/picture">
+                  <pic:nvPicPr>
+                    <pic:cNvPr id="0" name="Picture 10"/>
+                    <pic:cNvPicPr>
+                      <a:picLocks noChangeAspect="1" noChangeArrowheads="1"/>
+                    </pic:cNvPicPr>
+                  </pic:nvPicPr>
+                  <pic:blipFill>
+                    <a:blip r:embed="rId24">
+                      <a:extLst>
+                        <a:ext uri="{28A0092B-C50C-407E-A947-70E740481C1C}">
+                          <a14:useLocalDpi xmlns:a14="http://schemas.microsoft.com/office/drawing/2010/main" val="0"/>
+                        </a:ext>
+                      </a:extLst>
+                    </a:blip>
+                    <a:srcRect/>
+                    <a:stretch>
+                      <a:fillRect/>
+                    </a:stretch>
+                  </pic:blipFill>
+                  <pic:spPr bwMode="auto">
+                    <a:xfrm>
+                      <a:off x="0" y="0"/>
+                      <a:ext cx="5124450" cy="8829675"/>
+                    </a:xfrm>
+                    <a:prstGeom prst="rect">
+                      <a:avLst/>
+                    </a:prstGeom>
+                    <a:noFill/>
+                    <a:ln>
+                      <a:noFill/>
+                    </a:ln>
+                  </pic:spPr>
+                </pic:pic>
+              </a:graphicData>
+            </a:graphic>
+          </wp:inline>
+        </w:drawing>
+      </w:r>
+    </w:p>
+    <w:p>
+      <w:pPr>
+        <w:spacing w:line="366" w:lineRule="auto"/>
+        <w:ind w:left="0" w:firstLine="0"/>
+        <w:rPr>
+          <w:bCs/>
+        </w:rPr>
+      </w:pPr>
+      <w:r>
+        <w:lastRenderedPageBreak/>
+        <w:t xml:space="preserve">Inevitablemente como una de las soluciones a </w:t>
+      </w:r>
+      <w:proofErr w:type="spellStart"/>
+      <w:r>
+        <w:t>commiteos</w:t>
+      </w:r>
+      <w:proofErr w:type="spellEnd"/>
+      <w:r>
+        <w:t xml:space="preserve"> precipitados perjudiciales, cada integrante creó una rama local, </w:t>
+      </w:r>
+      <w:r>
+        <w:t>utilizando</w:t>
+      </w:r>
+      <w:r>
+        <w:t xml:space="preserve"> los comandos “</w:t>
+      </w:r>
+      <w:proofErr w:type="spellStart"/>
+      <w:r>
+        <w:rPr>
+          <w:b/>
+          <w:bCs/>
+        </w:rPr>
+        <w:t>checkout</w:t>
+      </w:r>
+      <w:proofErr w:type="spellEnd"/>
+      <w:r>
+        <w:rPr>
+          <w:b/>
+          <w:bCs/>
+        </w:rPr>
+        <w:t xml:space="preserve">”, </w:t>
+      </w:r>
+      <w:r>
+        <w:t>a</w:t>
+      </w:r>
+      <w:r>
+        <w:t>l ejecutar la operación de cambio de rama, se actualizan los archivos en el directorio de trabajo para reflejar la versión almacenada en esa rama y se indica a Git que registre todas las confirmaciones nuevas</w:t>
+      </w:r>
+      <w:r>
+        <w:t xml:space="preserve"> </w:t>
+      </w:r>
+      <w:r>
+        <w:t>y</w:t>
+      </w:r>
+      <w:r>
+        <w:t xml:space="preserve"> luego</w:t>
+      </w:r>
+      <w:r>
+        <w:t xml:space="preserve"> realizó modificaciones a través del método </w:t>
+      </w:r>
+      <w:r>
+        <w:t>“</w:t>
+      </w:r>
+      <w:proofErr w:type="spellStart"/>
+      <w:r>
+        <w:rPr>
+          <w:b/>
+        </w:rPr>
+        <w:t>git</w:t>
+      </w:r>
+      <w:proofErr w:type="spellEnd"/>
+      <w:r>
+        <w:rPr>
+          <w:b/>
+        </w:rPr>
+        <w:t xml:space="preserve"> </w:t>
+      </w:r>
+      <w:proofErr w:type="spellStart"/>
+      <w:r>
+        <w:rPr>
+          <w:b/>
+        </w:rPr>
+        <w:t>merge</w:t>
+      </w:r>
+      <w:proofErr w:type="spellEnd"/>
+      <w:r>
+        <w:rPr>
+          <w:b/>
+        </w:rPr>
+        <w:t xml:space="preserve">”, </w:t>
+      </w:r>
+      <w:r>
+        <w:rPr>
+          <w:bCs/>
+        </w:rPr>
+        <w:t>el cual i</w:t>
+      </w:r>
+      <w:r>
+        <w:rPr>
+          <w:bCs/>
+        </w:rPr>
+        <w:t>ncorpora cambios de las confirmaciones nombradas (desde el momento en que sus historiales divergieron de la rama actual) a la rama actual. Este comando lo usa </w:t>
+      </w:r>
+      <w:proofErr w:type="spellStart"/>
+      <w:r>
+        <w:rPr>
+          <w:bCs/>
+        </w:rPr>
+        <w:t>git</w:t>
+      </w:r>
+      <w:proofErr w:type="spellEnd"/>
+      <w:r>
+        <w:rPr>
+          <w:bCs/>
+        </w:rPr>
+        <w:t xml:space="preserve"> </w:t>
+      </w:r>
+      <w:proofErr w:type="spellStart"/>
+      <w:r>
+        <w:rPr>
+          <w:bCs/>
+        </w:rPr>
+        <w:t>pull</w:t>
+      </w:r>
+      <w:proofErr w:type="spellEnd"/>
+      <w:r>
+        <w:rPr>
+          <w:bCs/>
+        </w:rPr>
+        <w:t> para incorporar cambios de otro repositorio y se puede usar manualmente para fusionar los cambios de una rama a otra.</w:t>
+      </w:r>
+      <w:r>
+        <w:rPr>
+          <w:bCs/>
+        </w:rPr>
+        <w:t xml:space="preserve"> Posteriormente el equipo de trabajo utilizo el comando “</w:t>
+      </w:r>
+      <w:proofErr w:type="spellStart"/>
+      <w:r>
+        <w:rPr>
+          <w:b/>
+        </w:rPr>
+        <w:t>git</w:t>
+      </w:r>
+      <w:proofErr w:type="spellEnd"/>
+      <w:r>
+        <w:rPr>
+          <w:b/>
+        </w:rPr>
+        <w:t xml:space="preserve"> Branch -d” </w:t>
+      </w:r>
+      <w:r>
+        <w:rPr>
+          <w:bCs/>
+        </w:rPr>
+        <w:t>para borrar las ramas individuales, debido a que les pareció aburrido trabajar por separado y no poder romper el trabajo del compañero.</w:t>
       </w:r>
     </w:p>
     <w:p>
@@ -2345,7 +3601,7 @@
                     <pic:cNvPicPr/>
                   </pic:nvPicPr>
                   <pic:blipFill>
-                    <a:blip r:embed="rId21"/>
+                    <a:blip r:embed="rId25"/>
                     <a:stretch>
                       <a:fillRect/>
                     </a:stretch>
@@ -2371,28 +3627,130 @@
         <w:spacing w:line="366" w:lineRule="auto"/>
         <w:ind w:left="0" w:firstLine="0"/>
       </w:pPr>
-    </w:p>
-    <w:p>
-      <w:pPr>
-        <w:spacing w:line="366" w:lineRule="auto"/>
-        <w:ind w:left="0" w:firstLine="0"/>
-      </w:pPr>
-    </w:p>
-    <w:p>
-      <w:pPr>
-        <w:spacing w:line="366" w:lineRule="auto"/>
-        <w:ind w:left="0" w:firstLine="0"/>
-      </w:pPr>
-      <w:r>
+      <w:r>
+        <w:rPr>
+          <w:noProof/>
+        </w:rPr>
         <w:lastRenderedPageBreak/>
-        <w:t>A continuación las ramas creadas:</w:t>
-      </w:r>
-    </w:p>
-    <w:p>
-      <w:pPr>
-        <w:spacing w:line="366" w:lineRule="auto"/>
-        <w:ind w:left="0" w:firstLine="0"/>
-      </w:pPr>
+        <w:drawing>
+          <wp:inline distT="0" distB="0" distL="0" distR="0" wp14:anchorId="6E6ECB1C" wp14:editId="146A1FA1">
+            <wp:extent cx="5629275" cy="6457478"/>
+            <wp:effectExtent l="0" t="0" r="0" b="0"/>
+            <wp:docPr id="23" name="Imagen 23"/>
+            <wp:cNvGraphicFramePr>
+              <a:graphicFrameLocks xmlns:a="http://schemas.openxmlformats.org/drawingml/2006/main" noChangeAspect="1"/>
+            </wp:cNvGraphicFramePr>
+            <a:graphic xmlns:a="http://schemas.openxmlformats.org/drawingml/2006/main">
+              <a:graphicData uri="http://schemas.openxmlformats.org/drawingml/2006/picture">
+                <pic:pic xmlns:pic="http://schemas.openxmlformats.org/drawingml/2006/picture">
+                  <pic:nvPicPr>
+                    <pic:cNvPr id="0" name="Picture 6"/>
+                    <pic:cNvPicPr>
+                      <a:picLocks noChangeAspect="1" noChangeArrowheads="1"/>
+                    </pic:cNvPicPr>
+                  </pic:nvPicPr>
+                  <pic:blipFill>
+                    <a:blip r:embed="rId26">
+                      <a:extLst>
+                        <a:ext uri="{28A0092B-C50C-407E-A947-70E740481C1C}">
+                          <a14:useLocalDpi xmlns:a14="http://schemas.microsoft.com/office/drawing/2010/main" val="0"/>
+                        </a:ext>
+                      </a:extLst>
+                    </a:blip>
+                    <a:srcRect/>
+                    <a:stretch>
+                      <a:fillRect/>
+                    </a:stretch>
+                  </pic:blipFill>
+                  <pic:spPr bwMode="auto">
+                    <a:xfrm>
+                      <a:off x="0" y="0"/>
+                      <a:ext cx="5644218" cy="6474619"/>
+                    </a:xfrm>
+                    <a:prstGeom prst="rect">
+                      <a:avLst/>
+                    </a:prstGeom>
+                    <a:noFill/>
+                    <a:ln>
+                      <a:noFill/>
+                    </a:ln>
+                  </pic:spPr>
+                </pic:pic>
+              </a:graphicData>
+            </a:graphic>
+          </wp:inline>
+        </w:drawing>
+      </w:r>
+    </w:p>
+    <w:p>
+      <w:pPr>
+        <w:spacing w:line="366" w:lineRule="auto"/>
+        <w:ind w:left="0" w:firstLine="0"/>
+      </w:pPr>
+    </w:p>
+    <w:p>
+      <w:pPr>
+        <w:spacing w:line="366" w:lineRule="auto"/>
+        <w:ind w:left="0" w:firstLine="0"/>
+      </w:pPr>
+    </w:p>
+    <w:p>
+      <w:pPr>
+        <w:spacing w:line="366" w:lineRule="auto"/>
+        <w:ind w:left="0" w:firstLine="0"/>
+      </w:pPr>
+    </w:p>
+    <w:p>
+      <w:pPr>
+        <w:spacing w:line="366" w:lineRule="auto"/>
+        <w:ind w:left="0" w:firstLine="0"/>
+      </w:pPr>
+    </w:p>
+    <w:p>
+      <w:pPr>
+        <w:spacing w:line="366" w:lineRule="auto"/>
+        <w:ind w:left="0" w:firstLine="0"/>
+      </w:pPr>
+    </w:p>
+    <w:p>
+      <w:pPr>
+        <w:spacing w:line="366" w:lineRule="auto"/>
+        <w:ind w:left="0" w:firstLine="0"/>
+      </w:pPr>
+    </w:p>
+    <w:p>
+      <w:pPr>
+        <w:spacing w:line="366" w:lineRule="auto"/>
+        <w:ind w:left="0" w:firstLine="0"/>
+      </w:pPr>
+    </w:p>
+    <w:p>
+      <w:pPr>
+        <w:spacing w:line="366" w:lineRule="auto"/>
+        <w:ind w:left="0" w:firstLine="0"/>
+      </w:pPr>
+    </w:p>
+    <w:p>
+      <w:pPr>
+        <w:spacing w:line="366" w:lineRule="auto"/>
+        <w:ind w:left="0" w:firstLine="0"/>
+      </w:pPr>
+    </w:p>
+    <w:p>
+      <w:pPr>
+        <w:spacing w:line="366" w:lineRule="auto"/>
+        <w:ind w:left="0" w:firstLine="0"/>
+      </w:pPr>
+      <w:r>
+        <w:lastRenderedPageBreak/>
+        <w:t xml:space="preserve">A </w:t>
+      </w:r>
+      <w:r>
+        <w:t>continuación,</w:t>
+      </w:r>
+      <w:r>
+        <w:t xml:space="preserve"> las ramas creadas:</w:t>
+      </w:r>
     </w:p>
     <w:p>
       <w:pPr>
@@ -2420,7 +3778,7 @@
                     <pic:cNvPicPr/>
                   </pic:nvPicPr>
                   <pic:blipFill>
-                    <a:blip r:embed="rId22"/>
+                    <a:blip r:embed="rId27"/>
                     <a:stretch>
                       <a:fillRect/>
                     </a:stretch>
@@ -2447,30 +3805,51 @@
         <w:ind w:left="0" w:firstLine="0"/>
       </w:pPr>
       <w:r>
-        <w:t xml:space="preserve">También se creó una rama paralela remota al </w:t>
-      </w:r>
-      <w:r>
-        <w:rPr>
-          <w:b/>
+        <w:t>También se creó una rama paralela remota a</w:t>
+      </w:r>
+      <w:r>
+        <w:t xml:space="preserve"> </w:t>
+      </w:r>
+      <w:r>
+        <w:t>l</w:t>
+      </w:r>
+      <w:r>
+        <w:t>a</w:t>
+      </w:r>
+      <w:r>
+        <w:t xml:space="preserve"> </w:t>
+      </w:r>
+      <w:r>
+        <w:rPr>
+          <w:bCs/>
         </w:rPr>
         <w:t>master</w:t>
       </w:r>
       <w:r>
-        <w:t xml:space="preserve"> para que todos los integrantes puedan aportar sus modificaciones sin </w:t>
+        <w:rPr>
+          <w:b/>
+        </w:rPr>
+        <w:t xml:space="preserve"> </w:t>
+      </w:r>
+      <w:r>
+        <w:t xml:space="preserve">para que todos los integrantes puedan </w:t>
+      </w:r>
+      <w:r>
+        <w:t>hacer pruebas</w:t>
+      </w:r>
+      <w:r>
+        <w:t xml:space="preserve"> sin </w:t>
       </w:r>
       <w:r>
         <w:t>modificar ni tocar</w:t>
       </w:r>
       <w:r>
-        <w:t xml:space="preserve"> la rama </w:t>
-      </w:r>
-      <w:r>
-        <w:rPr>
-          <w:b/>
-        </w:rPr>
-        <w:t>master</w:t>
-      </w:r>
-      <w:r>
+        <w:t>la</w:t>
+      </w:r>
+      <w:r>
+        <w:rPr>
+          <w:bCs/>
+        </w:rPr>
         <w:t>.</w:t>
       </w:r>
     </w:p>
@@ -2501,7 +3880,7 @@
                     </pic:cNvPicPr>
                   </pic:nvPicPr>
                   <pic:blipFill>
-                    <a:blip r:embed="rId23" cstate="print">
+                    <a:blip r:embed="rId28" cstate="print">
                       <a:extLst>
                         <a:ext uri="{28A0092B-C50C-407E-A947-70E740481C1C}">
                           <a14:useLocalDpi xmlns:a14="http://schemas.microsoft.com/office/drawing/2010/main" val="0"/>
@@ -2539,14 +3918,52 @@
         <w:ind w:left="0" w:firstLine="0"/>
       </w:pPr>
       <w:r>
-        <w:t xml:space="preserve">Para realizar ese trabajo un integrante del grupo utilizo el comando </w:t>
-      </w:r>
-      <w:r>
-        <w:rPr>
-          <w:b/>
-          <w:bCs/>
-        </w:rPr>
-        <w:t>“git fetch”</w:t>
+        <w:t>.</w:t>
+      </w:r>
+      <w:r>
+        <w:t xml:space="preserve"> </w:t>
+      </w:r>
+      <w:r>
+        <w:t xml:space="preserve">Como se puede apreciar en la imagen anterior, para realizar ese trabajo un integrante del grupo utilizo el comando </w:t>
+      </w:r>
+      <w:r>
+        <w:rPr>
+          <w:b/>
+          <w:bCs/>
+        </w:rPr>
+        <w:t>“</w:t>
+      </w:r>
+      <w:proofErr w:type="spellStart"/>
+      <w:r>
+        <w:rPr>
+          <w:b/>
+          <w:bCs/>
+        </w:rPr>
+        <w:t>git</w:t>
+      </w:r>
+      <w:proofErr w:type="spellEnd"/>
+      <w:r>
+        <w:rPr>
+          <w:b/>
+          <w:bCs/>
+        </w:rPr>
+        <w:t xml:space="preserve"> </w:t>
+      </w:r>
+      <w:proofErr w:type="spellStart"/>
+      <w:r>
+        <w:rPr>
+          <w:b/>
+          <w:bCs/>
+        </w:rPr>
+        <w:t>fetch</w:t>
+      </w:r>
+      <w:proofErr w:type="spellEnd"/>
+      <w:r>
+        <w:rPr>
+          <w:b/>
+          <w:bCs/>
+        </w:rPr>
+        <w:t>”</w:t>
       </w:r>
       <w:r>
         <w:t xml:space="preserve"> que les permitió o</w:t>
@@ -2555,7 +3972,35 @@
         <w:t>btener ramas y / o etiquetas (colectivamente, "referencias") de uno o más repositorios. </w:t>
       </w:r>
       <w:r>
-        <w:t>Sin especificar una rama, se llamó a laRamaMejor y comenzaron a trabajar en ella para realizar pruebas en JavaScript con efectos de .css, asi el equipo de a poco comenzó a trabajar mas profesionalmente y dejaron de ser un desorden total.</w:t>
+        <w:t xml:space="preserve">Sin especificar una rama, se llamó a </w:t>
+      </w:r>
+      <w:r>
+        <w:t>“</w:t>
+      </w:r>
+      <w:proofErr w:type="spellStart"/>
+      <w:r>
+        <w:t>laRamaMejor</w:t>
+      </w:r>
+      <w:proofErr w:type="spellEnd"/>
+      <w:r>
+        <w:t>”</w:t>
+      </w:r>
+      <w:r>
+        <w:t xml:space="preserve"> y comenzaron a trabajar en ella para realizar pruebas en JavaScript con efectos de .</w:t>
+      </w:r>
+      <w:proofErr w:type="spellStart"/>
+      <w:r>
+        <w:t>css</w:t>
+      </w:r>
+      <w:proofErr w:type="spellEnd"/>
+      <w:r>
+        <w:t xml:space="preserve">, </w:t>
+      </w:r>
+      <w:r>
+        <w:t>así</w:t>
+      </w:r>
+      <w:r>
+        <w:t xml:space="preserve"> el equipo de a poco comenzó a trabajar más profesionalmente y dejaron de ser un desorden total.</w:t>
       </w:r>
     </w:p>
     <w:p>
@@ -2569,8 +4014,68 @@
         </w:rPr>
         <w:lastRenderedPageBreak/>
         <w:drawing>
-          <wp:inline distT="0" distB="0" distL="0" distR="0" wp14:anchorId="448DFF81" wp14:editId="49E2E5D8">
-            <wp:extent cx="4457700" cy="5792443"/>
+          <wp:inline distT="0" distB="0" distL="0" distR="0" wp14:anchorId="1843A5EC" wp14:editId="6EBF16D6">
+            <wp:extent cx="4114800" cy="5068064"/>
+            <wp:effectExtent l="0" t="0" r="0" b="0"/>
+            <wp:docPr id="26" name="Imagen 26"/>
+            <wp:cNvGraphicFramePr>
+              <a:graphicFrameLocks xmlns:a="http://schemas.openxmlformats.org/drawingml/2006/main" noChangeAspect="1"/>
+            </wp:cNvGraphicFramePr>
+            <a:graphic xmlns:a="http://schemas.openxmlformats.org/drawingml/2006/main">
+              <a:graphicData uri="http://schemas.openxmlformats.org/drawingml/2006/picture">
+                <pic:pic xmlns:pic="http://schemas.openxmlformats.org/drawingml/2006/picture">
+                  <pic:nvPicPr>
+                    <pic:cNvPr id="0" name="Picture 4"/>
+                    <pic:cNvPicPr>
+                      <a:picLocks noChangeAspect="1" noChangeArrowheads="1"/>
+                    </pic:cNvPicPr>
+                  </pic:nvPicPr>
+                  <pic:blipFill>
+                    <a:blip r:embed="rId29">
+                      <a:extLst>
+                        <a:ext uri="{28A0092B-C50C-407E-A947-70E740481C1C}">
+                          <a14:useLocalDpi xmlns:a14="http://schemas.microsoft.com/office/drawing/2010/main" val="0"/>
+                        </a:ext>
+                      </a:extLst>
+                    </a:blip>
+                    <a:srcRect/>
+                    <a:stretch>
+                      <a:fillRect/>
+                    </a:stretch>
+                  </pic:blipFill>
+                  <pic:spPr bwMode="auto">
+                    <a:xfrm>
+                      <a:off x="0" y="0"/>
+                      <a:ext cx="4148009" cy="5108966"/>
+                    </a:xfrm>
+                    <a:prstGeom prst="rect">
+                      <a:avLst/>
+                    </a:prstGeom>
+                    <a:noFill/>
+                    <a:ln>
+                      <a:noFill/>
+                    </a:ln>
+                  </pic:spPr>
+                </pic:pic>
+              </a:graphicData>
+            </a:graphic>
+          </wp:inline>
+        </w:drawing>
+      </w:r>
+    </w:p>
+    <w:p>
+      <w:pPr>
+        <w:spacing w:line="366" w:lineRule="auto"/>
+        <w:ind w:left="0" w:firstLine="0"/>
+      </w:pPr>
+      <w:r>
+        <w:rPr>
+          <w:noProof/>
+        </w:rPr>
+        <w:lastRenderedPageBreak/>
+        <w:drawing>
+          <wp:inline distT="0" distB="0" distL="0" distR="0" wp14:anchorId="448DFF81" wp14:editId="5CD54B1E">
+            <wp:extent cx="4133850" cy="5371627"/>
             <wp:effectExtent l="0" t="0" r="0" b="0"/>
             <wp:docPr id="20" name="Imagen 20"/>
             <wp:cNvGraphicFramePr>
@@ -2586,7 +4091,7 @@
                     </pic:cNvPicPr>
                   </pic:nvPicPr>
                   <pic:blipFill>
-                    <a:blip r:embed="rId24">
+                    <a:blip r:embed="rId30">
                       <a:extLst>
                         <a:ext uri="{28A0092B-C50C-407E-A947-70E740481C1C}">
                           <a14:useLocalDpi xmlns:a14="http://schemas.microsoft.com/office/drawing/2010/main" val="0"/>
@@ -2601,7 +4106,7 @@
                   <pic:spPr bwMode="auto">
                     <a:xfrm>
                       <a:off x="0" y="0"/>
-                      <a:ext cx="4484983" cy="5827896"/>
+                      <a:ext cx="4186576" cy="5440140"/>
                     </a:xfrm>
                     <a:prstGeom prst="rect">
                       <a:avLst/>
@@ -2623,114 +4128,170 @@
         <w:spacing w:line="366" w:lineRule="auto"/>
         <w:ind w:left="0" w:firstLine="0"/>
       </w:pPr>
-    </w:p>
-    <w:p>
-      <w:pPr>
-        <w:spacing w:line="366" w:lineRule="auto"/>
-        <w:ind w:left="0" w:firstLine="0"/>
-      </w:pPr>
-    </w:p>
-    <w:p>
-      <w:pPr>
-        <w:spacing w:line="366" w:lineRule="auto"/>
-        <w:ind w:left="0" w:firstLine="0"/>
-      </w:pPr>
-    </w:p>
-    <w:p>
-      <w:pPr>
-        <w:spacing w:line="366" w:lineRule="auto"/>
-        <w:ind w:left="0" w:firstLine="0"/>
-      </w:pPr>
-    </w:p>
-    <w:p>
-      <w:pPr>
-        <w:spacing w:line="366" w:lineRule="auto"/>
-        <w:ind w:left="0" w:firstLine="0"/>
-      </w:pPr>
-    </w:p>
-    <w:p>
-      <w:pPr>
-        <w:spacing w:line="366" w:lineRule="auto"/>
-        <w:ind w:left="0" w:firstLine="0"/>
-      </w:pPr>
-    </w:p>
-    <w:p>
-      <w:pPr>
-        <w:spacing w:line="366" w:lineRule="auto"/>
-        <w:ind w:left="0" w:firstLine="0"/>
-      </w:pPr>
-    </w:p>
-    <w:p>
-      <w:pPr>
-        <w:spacing w:line="366" w:lineRule="auto"/>
-        <w:ind w:left="0" w:firstLine="0"/>
-      </w:pPr>
-    </w:p>
-    <w:p>
-      <w:pPr>
-        <w:spacing w:line="366" w:lineRule="auto"/>
-        <w:ind w:left="0" w:firstLine="0"/>
-      </w:pPr>
-    </w:p>
-    <w:p>
-      <w:pPr>
-        <w:spacing w:line="366" w:lineRule="auto"/>
-        <w:ind w:left="0" w:firstLine="0"/>
-      </w:pPr>
-    </w:p>
-    <w:p>
-      <w:pPr>
-        <w:spacing w:line="366" w:lineRule="auto"/>
-        <w:ind w:left="0" w:firstLine="0"/>
-      </w:pPr>
-    </w:p>
-    <w:p>
-      <w:pPr>
-        <w:spacing w:line="366" w:lineRule="auto"/>
-        <w:ind w:left="0" w:firstLine="0"/>
-      </w:pPr>
-    </w:p>
-    <w:p>
-      <w:pPr>
-        <w:spacing w:line="366" w:lineRule="auto"/>
-        <w:ind w:left="0" w:firstLine="0"/>
-      </w:pPr>
-    </w:p>
-    <w:p>
-      <w:pPr>
-        <w:spacing w:line="366" w:lineRule="auto"/>
-        <w:ind w:left="0" w:firstLine="0"/>
-      </w:pPr>
-    </w:p>
-    <w:p>
-      <w:pPr>
-        <w:spacing w:line="366" w:lineRule="auto"/>
-        <w:ind w:left="0" w:firstLine="0"/>
-      </w:pPr>
-    </w:p>
-    <w:p>
-      <w:pPr>
-        <w:spacing w:line="366" w:lineRule="auto"/>
-        <w:ind w:left="0" w:firstLine="0"/>
-      </w:pPr>
-    </w:p>
-    <w:p>
-      <w:pPr>
-        <w:spacing w:line="366" w:lineRule="auto"/>
-        <w:ind w:left="0" w:firstLine="0"/>
-      </w:pPr>
-      <w:r>
-        <w:t xml:space="preserve">Una de las últimas modificaciones que hizo fue agregar el .gitignore que en realidad se había agregado de forma manual. Para ellos los comandos son simples, en consola se escribe </w:t>
-      </w:r>
-      <w:r>
-        <w:rPr>
-          <w:b/>
-          <w:bCs/>
-        </w:rPr>
-        <w:t>“touch .gitignore”</w:t>
-      </w:r>
-      <w:r>
-        <w:t xml:space="preserve"> y dentro se colocó el nombre de la carpeta temporal de PHP “template_c” para que no se tengan en cuenta sus modificaciones.</w:t>
+      <w:r>
+        <w:t xml:space="preserve">Luego de bajar la rama, todos </w:t>
+      </w:r>
+      <w:r>
+        <w:t>participaron</w:t>
+      </w:r>
+      <w:r>
+        <w:t xml:space="preserve"> de las pruebas en esa rama alternativa modificando los archivos .</w:t>
+      </w:r>
+      <w:proofErr w:type="spellStart"/>
+      <w:r>
+        <w:t>css</w:t>
+      </w:r>
+      <w:proofErr w:type="spellEnd"/>
+      <w:r>
+        <w:t xml:space="preserve"> y .</w:t>
+      </w:r>
+      <w:proofErr w:type="spellStart"/>
+      <w:r>
+        <w:t>js</w:t>
+      </w:r>
+      <w:proofErr w:type="spellEnd"/>
+      <w:r>
+        <w:t>.</w:t>
+      </w:r>
+    </w:p>
+    <w:p>
+      <w:pPr>
+        <w:spacing w:line="366" w:lineRule="auto"/>
+        <w:ind w:left="0" w:firstLine="0"/>
+      </w:pPr>
+      <w:r>
+        <w:rPr>
+          <w:noProof/>
+        </w:rPr>
+        <w:lastRenderedPageBreak/>
+        <w:drawing>
+          <wp:inline distT="0" distB="0" distL="0" distR="0" wp14:anchorId="5E1992F5" wp14:editId="1C7B7C1B">
+            <wp:extent cx="5238750" cy="3701396"/>
+            <wp:effectExtent l="0" t="0" r="0" b="0"/>
+            <wp:docPr id="21" name="Imagen 21"/>
+            <wp:cNvGraphicFramePr>
+              <a:graphicFrameLocks xmlns:a="http://schemas.openxmlformats.org/drawingml/2006/main" noChangeAspect="1"/>
+            </wp:cNvGraphicFramePr>
+            <a:graphic xmlns:a="http://schemas.openxmlformats.org/drawingml/2006/main">
+              <a:graphicData uri="http://schemas.openxmlformats.org/drawingml/2006/picture">
+                <pic:pic xmlns:pic="http://schemas.openxmlformats.org/drawingml/2006/picture">
+                  <pic:nvPicPr>
+                    <pic:cNvPr id="0" name="Picture 1"/>
+                    <pic:cNvPicPr>
+                      <a:picLocks noChangeAspect="1" noChangeArrowheads="1"/>
+                    </pic:cNvPicPr>
+                  </pic:nvPicPr>
+                  <pic:blipFill>
+                    <a:blip r:embed="rId31">
+                      <a:extLst>
+                        <a:ext uri="{28A0092B-C50C-407E-A947-70E740481C1C}">
+                          <a14:useLocalDpi xmlns:a14="http://schemas.microsoft.com/office/drawing/2010/main" val="0"/>
+                        </a:ext>
+                      </a:extLst>
+                    </a:blip>
+                    <a:srcRect/>
+                    <a:stretch>
+                      <a:fillRect/>
+                    </a:stretch>
+                  </pic:blipFill>
+                  <pic:spPr bwMode="auto">
+                    <a:xfrm>
+                      <a:off x="0" y="0"/>
+                      <a:ext cx="5284615" cy="3733801"/>
+                    </a:xfrm>
+                    <a:prstGeom prst="rect">
+                      <a:avLst/>
+                    </a:prstGeom>
+                    <a:noFill/>
+                    <a:ln>
+                      <a:noFill/>
+                    </a:ln>
+                  </pic:spPr>
+                </pic:pic>
+              </a:graphicData>
+            </a:graphic>
+          </wp:inline>
+        </w:drawing>
+      </w:r>
+    </w:p>
+    <w:p>
+      <w:pPr>
+        <w:spacing w:line="366" w:lineRule="auto"/>
+        <w:ind w:left="0" w:firstLine="0"/>
+      </w:pPr>
+    </w:p>
+    <w:p>
+      <w:pPr>
+        <w:spacing w:line="366" w:lineRule="auto"/>
+        <w:ind w:left="0" w:firstLine="0"/>
+      </w:pPr>
+      <w:r>
+        <w:t xml:space="preserve">Una de las últimas modificaciones que hizo fue agregar </w:t>
+      </w:r>
+      <w:proofErr w:type="gramStart"/>
+      <w:r>
+        <w:t>el .</w:t>
+      </w:r>
+      <w:proofErr w:type="spellStart"/>
+      <w:r>
+        <w:t>gitignore</w:t>
+      </w:r>
+      <w:proofErr w:type="spellEnd"/>
+      <w:proofErr w:type="gramEnd"/>
+      <w:r>
+        <w:t xml:space="preserve"> que en realidad se había agregado de forma manual. Para ellos los comandos son simples, en consola se escribe </w:t>
+      </w:r>
+      <w:r>
+        <w:rPr>
+          <w:b/>
+          <w:bCs/>
+        </w:rPr>
+        <w:t>“</w:t>
+      </w:r>
+      <w:proofErr w:type="spellStart"/>
+      <w:proofErr w:type="gramStart"/>
+      <w:r>
+        <w:rPr>
+          <w:b/>
+          <w:bCs/>
+        </w:rPr>
+        <w:t>touch</w:t>
+      </w:r>
+      <w:proofErr w:type="spellEnd"/>
+      <w:r>
+        <w:rPr>
+          <w:b/>
+          <w:bCs/>
+        </w:rPr>
+        <w:t xml:space="preserve"> .</w:t>
+      </w:r>
+      <w:proofErr w:type="spellStart"/>
+      <w:r>
+        <w:rPr>
+          <w:b/>
+          <w:bCs/>
+        </w:rPr>
+        <w:t>gitignore</w:t>
+      </w:r>
+      <w:proofErr w:type="spellEnd"/>
+      <w:proofErr w:type="gramEnd"/>
+      <w:r>
+        <w:rPr>
+          <w:b/>
+          <w:bCs/>
+        </w:rPr>
+        <w:t>”</w:t>
+      </w:r>
+      <w:r>
+        <w:t xml:space="preserve"> y dentro se colocó el nombre de la carpeta temporal de PHP “</w:t>
+      </w:r>
+      <w:proofErr w:type="spellStart"/>
+      <w:r>
+        <w:t>template_c</w:t>
+      </w:r>
+      <w:proofErr w:type="spellEnd"/>
+      <w:r>
+        <w:t>” para que no se tengan en cuenta sus modificaciones.</w:t>
       </w:r>
     </w:p>
     <w:p>
@@ -2762,7 +4323,7 @@
                     </pic:cNvPicPr>
                   </pic:nvPicPr>
                   <pic:blipFill>
-                    <a:blip r:embed="rId25">
+                    <a:blip r:embed="rId32">
                       <a:extLst>
                         <a:ext uri="{28A0092B-C50C-407E-A947-70E740481C1C}">
                           <a14:useLocalDpi xmlns:a14="http://schemas.microsoft.com/office/drawing/2010/main" val="0"/>
@@ -2830,8 +4391,13 @@
         <w:ind w:left="0" w:firstLine="0"/>
       </w:pPr>
       <w:r>
-        <w:t>----------------------ESTO DEJENLO PARA EL FINAL:--------------------------------------------</w:t>
-      </w:r>
+        <w:t xml:space="preserve">----------------------ESTO DEJENLO PARA EL </w:t>
+      </w:r>
+      <w:proofErr w:type="gramStart"/>
+      <w:r>
+        <w:t>FINAL:--------------------------------------------</w:t>
+      </w:r>
+      <w:proofErr w:type="gramEnd"/>
     </w:p>
     <w:p>
       <w:pPr>
@@ -2993,7 +4559,7 @@
                     </pic:cNvPicPr>
                   </pic:nvPicPr>
                   <pic:blipFill>
-                    <a:blip r:embed="rId26">
+                    <a:blip r:embed="rId33">
                       <a:extLst>
                         <a:ext uri="{28A0092B-C50C-407E-A947-70E740481C1C}">
                           <a14:useLocalDpi xmlns:a14="http://schemas.microsoft.com/office/drawing/2010/main" val="0"/>
@@ -3044,6 +4610,232 @@
 <file path=word/numbering.xml><?xml version="1.0" encoding="utf-8"?>
 <w:numbering xmlns:wpc="http://schemas.microsoft.com/office/word/2010/wordprocessingCanvas" xmlns:cx="http://schemas.microsoft.com/office/drawing/2014/chartex" xmlns:cx1="http://schemas.microsoft.com/office/drawing/2015/9/8/chartex" xmlns:cx2="http://schemas.microsoft.com/office/drawing/2015/10/21/chartex" xmlns:cx3="http://schemas.microsoft.com/office/drawing/2016/5/9/chartex" xmlns:cx4="http://schemas.microsoft.com/office/drawing/2016/5/10/chartex" xmlns:cx5="http://schemas.microsoft.com/office/drawing/2016/5/11/chartex" xmlns:cx6="http://schemas.microsoft.com/office/drawing/2016/5/12/chartex" xmlns:cx7="http://schemas.microsoft.com/office/drawing/2016/5/13/chartex" xmlns:cx8="http://schemas.microsoft.com/office/drawing/2016/5/14/chartex" xmlns:mc="http://schemas.openxmlformats.org/markup-compatibility/2006" xmlns:aink="http://schemas.microsoft.com/office/drawing/2016/ink" xmlns:am3d="http://schemas.microsoft.com/office/drawing/2017/model3d" xmlns:o="urn:schemas-microsoft-com:office:office" xmlns:r="http://schemas.openxmlformats.org/officeDocument/2006/relationships" xmlns:m="http://schemas.openxmlformats.org/officeDocument/2006/math" xmlns:v="urn:schemas-microsoft-com:vml" xmlns:wp14="http://schemas.microsoft.com/office/word/2010/wordprocessingDrawing" xmlns:wp="http://schemas.openxmlformats.org/drawingml/2006/wordprocessingDrawing" xmlns:w10="urn:schemas-microsoft-com:office:word" xmlns:w="http://schemas.openxmlformats.org/wordprocessingml/2006/main" xmlns:w14="http://schemas.microsoft.com/office/word/2010/wordml" xmlns:w15="http://schemas.microsoft.com/office/word/2012/wordml" xmlns:w16cex="http://schemas.microsoft.com/office/word/2018/wordml/cex" xmlns:w16cid="http://schemas.microsoft.com/office/word/2016/wordml/cid" xmlns:w16="http://schemas.microsoft.com/office/word/2018/wordml" xmlns:w16se="http://schemas.microsoft.com/office/word/2015/wordml/symex" xmlns:wpg="http://schemas.microsoft.com/office/word/2010/wordprocessingGroup" xmlns:wpi="http://schemas.microsoft.com/office/word/2010/wordprocessingInk" xmlns:wne="http://schemas.microsoft.com/office/word/2006/wordml" xmlns:wps="http://schemas.microsoft.com/office/word/2010/wordprocessingShape" mc:Ignorable="w14 w15 w16se w16cid w16 w16cex wp14">
   <w:abstractNum w:abstractNumId="0" w15:restartNumberingAfterBreak="0">
+    <w:nsid w:val="1EDE53D1"/>
+    <w:multiLevelType w:val="hybridMultilevel"/>
+    <w:tmpl w:val="6E926F1E"/>
+    <w:lvl w:ilvl="0" w:tplc="2C0A0001">
+      <w:start w:val="1"/>
+      <w:numFmt w:val="bullet"/>
+      <w:lvlText w:val=""/>
+      <w:lvlJc w:val="left"/>
+      <w:pPr>
+        <w:ind w:left="720" w:hanging="360"/>
+      </w:pPr>
+      <w:rPr>
+        <w:rFonts w:ascii="Symbol" w:hAnsi="Symbol" w:hint="default"/>
+      </w:rPr>
+    </w:lvl>
+    <w:lvl w:ilvl="1" w:tplc="2C0A0003" w:tentative="1">
+      <w:start w:val="1"/>
+      <w:numFmt w:val="bullet"/>
+      <w:lvlText w:val="o"/>
+      <w:lvlJc w:val="left"/>
+      <w:pPr>
+        <w:ind w:left="1440" w:hanging="360"/>
+      </w:pPr>
+      <w:rPr>
+        <w:rFonts w:ascii="Courier New" w:hAnsi="Courier New" w:cs="Courier New" w:hint="default"/>
+      </w:rPr>
+    </w:lvl>
+    <w:lvl w:ilvl="2" w:tplc="2C0A0005" w:tentative="1">
+      <w:start w:val="1"/>
+      <w:numFmt w:val="bullet"/>
+      <w:lvlText w:val=""/>
+      <w:lvlJc w:val="left"/>
+      <w:pPr>
+        <w:ind w:left="2160" w:hanging="360"/>
+      </w:pPr>
+      <w:rPr>
+        <w:rFonts w:ascii="Wingdings" w:hAnsi="Wingdings" w:hint="default"/>
+      </w:rPr>
+    </w:lvl>
+    <w:lvl w:ilvl="3" w:tplc="2C0A0001" w:tentative="1">
+      <w:start w:val="1"/>
+      <w:numFmt w:val="bullet"/>
+      <w:lvlText w:val=""/>
+      <w:lvlJc w:val="left"/>
+      <w:pPr>
+        <w:ind w:left="2880" w:hanging="360"/>
+      </w:pPr>
+      <w:rPr>
+        <w:rFonts w:ascii="Symbol" w:hAnsi="Symbol" w:hint="default"/>
+      </w:rPr>
+    </w:lvl>
+    <w:lvl w:ilvl="4" w:tplc="2C0A0003" w:tentative="1">
+      <w:start w:val="1"/>
+      <w:numFmt w:val="bullet"/>
+      <w:lvlText w:val="o"/>
+      <w:lvlJc w:val="left"/>
+      <w:pPr>
+        <w:ind w:left="3600" w:hanging="360"/>
+      </w:pPr>
+      <w:rPr>
+        <w:rFonts w:ascii="Courier New" w:hAnsi="Courier New" w:cs="Courier New" w:hint="default"/>
+      </w:rPr>
+    </w:lvl>
+    <w:lvl w:ilvl="5" w:tplc="2C0A0005" w:tentative="1">
+      <w:start w:val="1"/>
+      <w:numFmt w:val="bullet"/>
+      <w:lvlText w:val=""/>
+      <w:lvlJc w:val="left"/>
+      <w:pPr>
+        <w:ind w:left="4320" w:hanging="360"/>
+      </w:pPr>
+      <w:rPr>
+        <w:rFonts w:ascii="Wingdings" w:hAnsi="Wingdings" w:hint="default"/>
+      </w:rPr>
+    </w:lvl>
+    <w:lvl w:ilvl="6" w:tplc="2C0A0001" w:tentative="1">
+      <w:start w:val="1"/>
+      <w:numFmt w:val="bullet"/>
+      <w:lvlText w:val=""/>
+      <w:lvlJc w:val="left"/>
+      <w:pPr>
+        <w:ind w:left="5040" w:hanging="360"/>
+      </w:pPr>
+      <w:rPr>
+        <w:rFonts w:ascii="Symbol" w:hAnsi="Symbol" w:hint="default"/>
+      </w:rPr>
+    </w:lvl>
+    <w:lvl w:ilvl="7" w:tplc="2C0A0003" w:tentative="1">
+      <w:start w:val="1"/>
+      <w:numFmt w:val="bullet"/>
+      <w:lvlText w:val="o"/>
+      <w:lvlJc w:val="left"/>
+      <w:pPr>
+        <w:ind w:left="5760" w:hanging="360"/>
+      </w:pPr>
+      <w:rPr>
+        <w:rFonts w:ascii="Courier New" w:hAnsi="Courier New" w:cs="Courier New" w:hint="default"/>
+      </w:rPr>
+    </w:lvl>
+    <w:lvl w:ilvl="8" w:tplc="2C0A0005" w:tentative="1">
+      <w:start w:val="1"/>
+      <w:numFmt w:val="bullet"/>
+      <w:lvlText w:val=""/>
+      <w:lvlJc w:val="left"/>
+      <w:pPr>
+        <w:ind w:left="6480" w:hanging="360"/>
+      </w:pPr>
+      <w:rPr>
+        <w:rFonts w:ascii="Wingdings" w:hAnsi="Wingdings" w:hint="default"/>
+      </w:rPr>
+    </w:lvl>
+  </w:abstractNum>
+  <w:abstractNum w:abstractNumId="1" w15:restartNumberingAfterBreak="0">
+    <w:nsid w:val="6F067929"/>
+    <w:multiLevelType w:val="hybridMultilevel"/>
+    <w:tmpl w:val="CEDEC642"/>
+    <w:lvl w:ilvl="0" w:tplc="2C0A0001">
+      <w:start w:val="1"/>
+      <w:numFmt w:val="bullet"/>
+      <w:lvlText w:val=""/>
+      <w:lvlJc w:val="left"/>
+      <w:pPr>
+        <w:ind w:left="720" w:hanging="360"/>
+      </w:pPr>
+      <w:rPr>
+        <w:rFonts w:ascii="Symbol" w:hAnsi="Symbol" w:hint="default"/>
+      </w:rPr>
+    </w:lvl>
+    <w:lvl w:ilvl="1" w:tplc="2C0A0003" w:tentative="1">
+      <w:start w:val="1"/>
+      <w:numFmt w:val="bullet"/>
+      <w:lvlText w:val="o"/>
+      <w:lvlJc w:val="left"/>
+      <w:pPr>
+        <w:ind w:left="1440" w:hanging="360"/>
+      </w:pPr>
+      <w:rPr>
+        <w:rFonts w:ascii="Courier New" w:hAnsi="Courier New" w:cs="Courier New" w:hint="default"/>
+      </w:rPr>
+    </w:lvl>
+    <w:lvl w:ilvl="2" w:tplc="2C0A0005" w:tentative="1">
+      <w:start w:val="1"/>
+      <w:numFmt w:val="bullet"/>
+      <w:lvlText w:val=""/>
+      <w:lvlJc w:val="left"/>
+      <w:pPr>
+        <w:ind w:left="2160" w:hanging="360"/>
+      </w:pPr>
+      <w:rPr>
+        <w:rFonts w:ascii="Wingdings" w:hAnsi="Wingdings" w:hint="default"/>
+      </w:rPr>
+    </w:lvl>
+    <w:lvl w:ilvl="3" w:tplc="2C0A0001" w:tentative="1">
+      <w:start w:val="1"/>
+      <w:numFmt w:val="bullet"/>
+      <w:lvlText w:val=""/>
+      <w:lvlJc w:val="left"/>
+      <w:pPr>
+        <w:ind w:left="2880" w:hanging="360"/>
+      </w:pPr>
+      <w:rPr>
+        <w:rFonts w:ascii="Symbol" w:hAnsi="Symbol" w:hint="default"/>
+      </w:rPr>
+    </w:lvl>
+    <w:lvl w:ilvl="4" w:tplc="2C0A0003" w:tentative="1">
+      <w:start w:val="1"/>
+      <w:numFmt w:val="bullet"/>
+      <w:lvlText w:val="o"/>
+      <w:lvlJc w:val="left"/>
+      <w:pPr>
+        <w:ind w:left="3600" w:hanging="360"/>
+      </w:pPr>
+      <w:rPr>
+        <w:rFonts w:ascii="Courier New" w:hAnsi="Courier New" w:cs="Courier New" w:hint="default"/>
+      </w:rPr>
+    </w:lvl>
+    <w:lvl w:ilvl="5" w:tplc="2C0A0005" w:tentative="1">
+      <w:start w:val="1"/>
+      <w:numFmt w:val="bullet"/>
+      <w:lvlText w:val=""/>
+      <w:lvlJc w:val="left"/>
+      <w:pPr>
+        <w:ind w:left="4320" w:hanging="360"/>
+      </w:pPr>
+      <w:rPr>
+        <w:rFonts w:ascii="Wingdings" w:hAnsi="Wingdings" w:hint="default"/>
+      </w:rPr>
+    </w:lvl>
+    <w:lvl w:ilvl="6" w:tplc="2C0A0001" w:tentative="1">
+      <w:start w:val="1"/>
+      <w:numFmt w:val="bullet"/>
+      <w:lvlText w:val=""/>
+      <w:lvlJc w:val="left"/>
+      <w:pPr>
+        <w:ind w:left="5040" w:hanging="360"/>
+      </w:pPr>
+      <w:rPr>
+        <w:rFonts w:ascii="Symbol" w:hAnsi="Symbol" w:hint="default"/>
+      </w:rPr>
+    </w:lvl>
+    <w:lvl w:ilvl="7" w:tplc="2C0A0003" w:tentative="1">
+      <w:start w:val="1"/>
+      <w:numFmt w:val="bullet"/>
+      <w:lvlText w:val="o"/>
+      <w:lvlJc w:val="left"/>
+      <w:pPr>
+        <w:ind w:left="5760" w:hanging="360"/>
+      </w:pPr>
+      <w:rPr>
+        <w:rFonts w:ascii="Courier New" w:hAnsi="Courier New" w:cs="Courier New" w:hint="default"/>
+      </w:rPr>
+    </w:lvl>
+    <w:lvl w:ilvl="8" w:tplc="2C0A0005" w:tentative="1">
+      <w:start w:val="1"/>
+      <w:numFmt w:val="bullet"/>
+      <w:lvlText w:val=""/>
+      <w:lvlJc w:val="left"/>
+      <w:pPr>
+        <w:ind w:left="6480" w:hanging="360"/>
+      </w:pPr>
+      <w:rPr>
+        <w:rFonts w:ascii="Wingdings" w:hAnsi="Wingdings" w:hint="default"/>
+      </w:rPr>
+    </w:lvl>
+  </w:abstractNum>
+  <w:abstractNum w:abstractNumId="2" w15:restartNumberingAfterBreak="0">
     <w:nsid w:val="6FE332C7"/>
     <w:multiLevelType w:val="hybridMultilevel"/>
     <w:tmpl w:val="61EABCA6"/>
@@ -3256,7 +5048,13 @@
     </w:lvl>
   </w:abstractNum>
   <w:num w:numId="1">
+    <w:abstractNumId w:val="2"/>
+  </w:num>
+  <w:num w:numId="2">
     <w:abstractNumId w:val="0"/>
+  </w:num>
+  <w:num w:numId="3">
+    <w:abstractNumId w:val="1"/>
   </w:num>
 </w:numbering>
 </file>
@@ -3433,7 +5231,7 @@
     <w:lsdException w:name="Table Web 2" w:semiHidden="1" w:unhideWhenUsed="1"/>
     <w:lsdException w:name="Table Web 3" w:semiHidden="1" w:unhideWhenUsed="1"/>
     <w:lsdException w:name="Balloon Text" w:semiHidden="1" w:unhideWhenUsed="1"/>
-    <w:lsdException w:name="Table Grid" w:semiHidden="1" w:uiPriority="39" w:unhideWhenUsed="1"/>
+    <w:lsdException w:name="Table Grid" w:uiPriority="39"/>
     <w:lsdException w:name="Table Theme" w:semiHidden="1" w:unhideWhenUsed="1"/>
     <w:lsdException w:name="Placeholder Text" w:semiHidden="1"/>
     <w:lsdException w:name="No Spacing" w:uiPriority="1" w:qFormat="1"/>
@@ -3737,6 +5535,41 @@
       <w:u w:val="single"/>
     </w:rPr>
   </w:style>
+  <w:style w:type="character" w:styleId="Mencinsinresolver">
+    <w:name w:val="Unresolved Mention"/>
+    <w:basedOn w:val="Fuentedeprrafopredeter"/>
+    <w:uiPriority w:val="99"/>
+    <w:semiHidden/>
+    <w:unhideWhenUsed/>
+    <w:rsid w:val="00A903F6"/>
+    <w:rPr>
+      <w:color w:val="605E5C"/>
+      <w:shd w:val="clear" w:color="auto" w:fill="E1DFDD"/>
+    </w:rPr>
+  </w:style>
+  <w:style w:type="character" w:styleId="Hipervnculovisitado">
+    <w:name w:val="FollowedHyperlink"/>
+    <w:basedOn w:val="Fuentedeprrafopredeter"/>
+    <w:uiPriority w:val="99"/>
+    <w:semiHidden/>
+    <w:unhideWhenUsed/>
+    <w:rsid w:val="00A903F6"/>
+    <w:rPr>
+      <w:color w:val="954F72" w:themeColor="followedHyperlink"/>
+      <w:u w:val="single"/>
+    </w:rPr>
+  </w:style>
+  <w:style w:type="paragraph" w:styleId="Prrafodelista">
+    <w:name w:val="List Paragraph"/>
+    <w:basedOn w:val="Normal"/>
+    <w:uiPriority w:val="34"/>
+    <w:qFormat/>
+    <w:rsid w:val="006C09F3"/>
+    <w:pPr>
+      <w:ind w:left="720"/>
+      <w:contextualSpacing/>
+    </w:pPr>
+  </w:style>
 </w:styles>
 </file>
 

</xml_diff>

<commit_message>
Saque la foto de bella ciao porque facu arrugo dijo que nos van a desaprobar
</commit_message>
<xml_diff>
--- a/Informe_TPE_TIO.docx
+++ b/Informe_TPE_TIO.docx
@@ -1272,7 +1272,24 @@
         <w:t>eron</w:t>
       </w:r>
       <w:r>
-        <w:t xml:space="preserve"> trabajar con la plataforma TRELLO, ya que ella misma cumplía absolutamente con CASI todo lo necesario para realizar este tipo de actividades, salvo por algo… faltaba comunicación en tiempo real, para ello utiliza</w:t>
+        <w:t xml:space="preserve"> trabajar con la plataforma TRELLO</w:t>
+      </w:r>
+      <w:r>
+        <w:t>(</w:t>
+      </w:r>
+      <w:hyperlink r:id="rId8" w:history="1">
+        <w:r>
+          <w:rPr>
+            <w:rStyle w:val="Hipervnculo"/>
+          </w:rPr>
+          <w:t>https://trello.com/b/f2yn2rs2/tareas-de-la-semana-4</w:t>
+        </w:r>
+      </w:hyperlink>
+      <w:r>
+        <w:t>)</w:t>
+      </w:r>
+      <w:r>
+        <w:t>, ya que ella misma cumplía absolutamente con CASI todo lo necesario para realizar este tipo de actividades, salvo por algo… faltaba comunicación en tiempo real, para ello utiliza</w:t>
       </w:r>
       <w:r>
         <w:t>ron</w:t>
@@ -1337,7 +1354,7 @@
                     </pic:cNvPicPr>
                   </pic:nvPicPr>
                   <pic:blipFill>
-                    <a:blip r:embed="rId8">
+                    <a:blip r:embed="rId9">
                       <a:extLst>
                         <a:ext uri="{28A0092B-C50C-407E-A947-70E740481C1C}">
                           <a14:useLocalDpi xmlns:a14="http://schemas.microsoft.com/office/drawing/2010/main" val="0"/>
@@ -1446,7 +1463,7 @@
                     </pic:cNvPicPr>
                   </pic:nvPicPr>
                   <pic:blipFill>
-                    <a:blip r:embed="rId9" cstate="print">
+                    <a:blip r:embed="rId10" cstate="print">
                       <a:extLst>
                         <a:ext uri="{28A0092B-C50C-407E-A947-70E740481C1C}">
                           <a14:useLocalDpi xmlns:a14="http://schemas.microsoft.com/office/drawing/2010/main" val="0"/>
@@ -1563,7 +1580,7 @@
                     </pic:cNvPicPr>
                   </pic:nvPicPr>
                   <pic:blipFill>
-                    <a:blip r:embed="rId10">
+                    <a:blip r:embed="rId11">
                       <a:extLst>
                         <a:ext uri="{28A0092B-C50C-407E-A947-70E740481C1C}">
                           <a14:useLocalDpi xmlns:a14="http://schemas.microsoft.com/office/drawing/2010/main" val="0"/>
@@ -1638,7 +1655,7 @@
                     </pic:cNvPicPr>
                   </pic:nvPicPr>
                   <pic:blipFill>
-                    <a:blip r:embed="rId11">
+                    <a:blip r:embed="rId12">
                       <a:extLst>
                         <a:ext uri="{28A0092B-C50C-407E-A947-70E740481C1C}">
                           <a14:useLocalDpi xmlns:a14="http://schemas.microsoft.com/office/drawing/2010/main" val="0"/>
@@ -1772,7 +1789,7 @@
                     </pic:cNvPicPr>
                   </pic:nvPicPr>
                   <pic:blipFill>
-                    <a:blip r:embed="rId12">
+                    <a:blip r:embed="rId13">
                       <a:extLst>
                         <a:ext uri="{28A0092B-C50C-407E-A947-70E740481C1C}">
                           <a14:useLocalDpi xmlns:a14="http://schemas.microsoft.com/office/drawing/2010/main" val="0"/>
@@ -1869,7 +1886,7 @@
                     </pic:cNvPicPr>
                   </pic:nvPicPr>
                   <pic:blipFill>
-                    <a:blip r:embed="rId13" cstate="print">
+                    <a:blip r:embed="rId14" cstate="print">
                       <a:extLst>
                         <a:ext uri="{28A0092B-C50C-407E-A947-70E740481C1C}">
                           <a14:useLocalDpi xmlns:a14="http://schemas.microsoft.com/office/drawing/2010/main" val="0"/>
@@ -1944,7 +1961,7 @@
                     </pic:cNvPicPr>
                   </pic:nvPicPr>
                   <pic:blipFill>
-                    <a:blip r:embed="rId14">
+                    <a:blip r:embed="rId15">
                       <a:extLst>
                         <a:ext uri="{28A0092B-C50C-407E-A947-70E740481C1C}">
                           <a14:useLocalDpi xmlns:a14="http://schemas.microsoft.com/office/drawing/2010/main" val="0"/>
@@ -2184,7 +2201,7 @@
                     </pic:cNvPicPr>
                   </pic:nvPicPr>
                   <pic:blipFill>
-                    <a:blip r:embed="rId15">
+                    <a:blip r:embed="rId16">
                       <a:extLst>
                         <a:ext uri="{28A0092B-C50C-407E-A947-70E740481C1C}">
                           <a14:useLocalDpi xmlns:a14="http://schemas.microsoft.com/office/drawing/2010/main" val="0"/>
@@ -2316,7 +2333,7 @@
                     </pic:cNvPicPr>
                   </pic:nvPicPr>
                   <pic:blipFill>
-                    <a:blip r:embed="rId16">
+                    <a:blip r:embed="rId17">
                       <a:extLst>
                         <a:ext uri="{28A0092B-C50C-407E-A947-70E740481C1C}">
                           <a14:useLocalDpi xmlns:a14="http://schemas.microsoft.com/office/drawing/2010/main" val="0"/>
@@ -2481,7 +2498,7 @@
                     </pic:cNvPicPr>
                   </pic:nvPicPr>
                   <pic:blipFill>
-                    <a:blip r:embed="rId17">
+                    <a:blip r:embed="rId18">
                       <a:extLst>
                         <a:ext uri="{28A0092B-C50C-407E-A947-70E740481C1C}">
                           <a14:useLocalDpi xmlns:a14="http://schemas.microsoft.com/office/drawing/2010/main" val="0"/>
@@ -2550,7 +2567,7 @@
                     </pic:cNvPicPr>
                   </pic:nvPicPr>
                   <pic:blipFill>
-                    <a:blip r:embed="rId18">
+                    <a:blip r:embed="rId19">
                       <a:extLst>
                         <a:ext uri="{28A0092B-C50C-407E-A947-70E740481C1C}">
                           <a14:useLocalDpi xmlns:a14="http://schemas.microsoft.com/office/drawing/2010/main" val="0"/>
@@ -2704,7 +2721,7 @@
                     </pic:cNvPicPr>
                   </pic:nvPicPr>
                   <pic:blipFill>
-                    <a:blip r:embed="rId19">
+                    <a:blip r:embed="rId20">
                       <a:extLst>
                         <a:ext uri="{28A0092B-C50C-407E-A947-70E740481C1C}">
                           <a14:useLocalDpi xmlns:a14="http://schemas.microsoft.com/office/drawing/2010/main" val="0"/>
@@ -2840,7 +2857,7 @@
                     <pic:cNvPicPr/>
                   </pic:nvPicPr>
                   <pic:blipFill>
-                    <a:blip r:embed="rId20"/>
+                    <a:blip r:embed="rId21"/>
                     <a:stretch>
                       <a:fillRect/>
                     </a:stretch>
@@ -3004,7 +3021,7 @@
                     <pic:cNvPicPr/>
                   </pic:nvPicPr>
                   <pic:blipFill>
-                    <a:blip r:embed="rId21"/>
+                    <a:blip r:embed="rId22"/>
                     <a:stretch>
                       <a:fillRect/>
                     </a:stretch>
@@ -3135,7 +3152,7 @@
                     </pic:cNvPicPr>
                   </pic:nvPicPr>
                   <pic:blipFill>
-                    <a:blip r:embed="rId22">
+                    <a:blip r:embed="rId23">
                       <a:extLst>
                         <a:ext uri="{28A0092B-C50C-407E-A947-70E740481C1C}">
                           <a14:useLocalDpi xmlns:a14="http://schemas.microsoft.com/office/drawing/2010/main" val="0"/>
@@ -3212,7 +3229,7 @@
                     </pic:cNvPicPr>
                   </pic:nvPicPr>
                   <pic:blipFill>
-                    <a:blip r:embed="rId23">
+                    <a:blip r:embed="rId24">
                       <a:extLst>
                         <a:ext uri="{28A0092B-C50C-407E-A947-70E740481C1C}">
                           <a14:useLocalDpi xmlns:a14="http://schemas.microsoft.com/office/drawing/2010/main" val="0"/>
@@ -3505,7 +3522,7 @@
                     </pic:cNvPicPr>
                   </pic:nvPicPr>
                   <pic:blipFill>
-                    <a:blip r:embed="rId24">
+                    <a:blip r:embed="rId25">
                       <a:extLst>
                         <a:ext uri="{28A0092B-C50C-407E-A947-70E740481C1C}">
                           <a14:useLocalDpi xmlns:a14="http://schemas.microsoft.com/office/drawing/2010/main" val="0"/>
@@ -3790,7 +3807,7 @@
                     </pic:cNvPicPr>
                   </pic:nvPicPr>
                   <pic:blipFill>
-                    <a:blip r:embed="rId25">
+                    <a:blip r:embed="rId26">
                       <a:extLst>
                         <a:ext uri="{28A0092B-C50C-407E-A947-70E740481C1C}">
                           <a14:useLocalDpi xmlns:a14="http://schemas.microsoft.com/office/drawing/2010/main" val="0"/>
@@ -3856,7 +3873,7 @@
                     </pic:cNvPicPr>
                   </pic:nvPicPr>
                   <pic:blipFill>
-                    <a:blip r:embed="rId26">
+                    <a:blip r:embed="rId27">
                       <a:extLst>
                         <a:ext uri="{28A0092B-C50C-407E-A947-70E740481C1C}">
                           <a14:useLocalDpi xmlns:a14="http://schemas.microsoft.com/office/drawing/2010/main" val="0"/>
@@ -3984,7 +4001,7 @@
                     <pic:cNvPicPr/>
                   </pic:nvPicPr>
                   <pic:blipFill>
-                    <a:blip r:embed="rId27"/>
+                    <a:blip r:embed="rId28"/>
                     <a:stretch>
                       <a:fillRect/>
                     </a:stretch>
@@ -4080,7 +4097,7 @@
                     </pic:cNvPicPr>
                   </pic:nvPicPr>
                   <pic:blipFill>
-                    <a:blip r:embed="rId28" cstate="print">
+                    <a:blip r:embed="rId29" cstate="print">
                       <a:extLst>
                         <a:ext uri="{28A0092B-C50C-407E-A947-70E740481C1C}">
                           <a14:useLocalDpi xmlns:a14="http://schemas.microsoft.com/office/drawing/2010/main" val="0"/>
@@ -4231,7 +4248,7 @@
                     </pic:cNvPicPr>
                   </pic:nvPicPr>
                   <pic:blipFill>
-                    <a:blip r:embed="rId29">
+                    <a:blip r:embed="rId30">
                       <a:extLst>
                         <a:ext uri="{28A0092B-C50C-407E-A947-70E740481C1C}">
                           <a14:useLocalDpi xmlns:a14="http://schemas.microsoft.com/office/drawing/2010/main" val="0"/>
@@ -4291,7 +4308,7 @@
                     </pic:cNvPicPr>
                   </pic:nvPicPr>
                   <pic:blipFill>
-                    <a:blip r:embed="rId30">
+                    <a:blip r:embed="rId31">
                       <a:extLst>
                         <a:ext uri="{28A0092B-C50C-407E-A947-70E740481C1C}">
                           <a14:useLocalDpi xmlns:a14="http://schemas.microsoft.com/office/drawing/2010/main" val="0"/>
@@ -4382,7 +4399,7 @@
                     </pic:cNvPicPr>
                   </pic:nvPicPr>
                   <pic:blipFill>
-                    <a:blip r:embed="rId31">
+                    <a:blip r:embed="rId32">
                       <a:extLst>
                         <a:ext uri="{28A0092B-C50C-407E-A947-70E740481C1C}">
                           <a14:useLocalDpi xmlns:a14="http://schemas.microsoft.com/office/drawing/2010/main" val="0"/>
@@ -4553,7 +4570,7 @@
                     </pic:cNvPicPr>
                   </pic:nvPicPr>
                   <pic:blipFill>
-                    <a:blip r:embed="rId32">
+                    <a:blip r:embed="rId33">
                       <a:extLst>
                         <a:ext uri="{28A0092B-C50C-407E-A947-70E740481C1C}">
                           <a14:useLocalDpi xmlns:a14="http://schemas.microsoft.com/office/drawing/2010/main" val="0"/>
@@ -4700,59 +4717,6 @@
           <w:color w:val="660000"/>
         </w:rPr>
       </w:pPr>
-      <w:r>
-        <w:rPr>
-          <w:noProof/>
-        </w:rPr>
-        <w:drawing>
-          <wp:inline distT="0" distB="0" distL="0" distR="0" wp14:anchorId="437D98F6" wp14:editId="4461FB1F">
-            <wp:extent cx="4419600" cy="2571750"/>
-            <wp:effectExtent l="0" t="0" r="0" b="0"/>
-            <wp:docPr id="28" name="Imagen 28"/>
-            <wp:cNvGraphicFramePr>
-              <a:graphicFrameLocks xmlns:a="http://schemas.openxmlformats.org/drawingml/2006/main" noChangeAspect="1"/>
-            </wp:cNvGraphicFramePr>
-            <a:graphic xmlns:a="http://schemas.openxmlformats.org/drawingml/2006/main">
-              <a:graphicData uri="http://schemas.openxmlformats.org/drawingml/2006/picture">
-                <pic:pic xmlns:pic="http://schemas.openxmlformats.org/drawingml/2006/picture">
-                  <pic:nvPicPr>
-                    <pic:cNvPr id="0" name="Picture 2"/>
-                    <pic:cNvPicPr>
-                      <a:picLocks noChangeAspect="1" noChangeArrowheads="1"/>
-                    </pic:cNvPicPr>
-                  </pic:nvPicPr>
-                  <pic:blipFill>
-                    <a:blip r:embed="rId33">
-                      <a:extLst>
-                        <a:ext uri="{28A0092B-C50C-407E-A947-70E740481C1C}">
-                          <a14:useLocalDpi xmlns:a14="http://schemas.microsoft.com/office/drawing/2010/main" val="0"/>
-                        </a:ext>
-                      </a:extLst>
-                    </a:blip>
-                    <a:srcRect/>
-                    <a:stretch>
-                      <a:fillRect/>
-                    </a:stretch>
-                  </pic:blipFill>
-                  <pic:spPr bwMode="auto">
-                    <a:xfrm>
-                      <a:off x="0" y="0"/>
-                      <a:ext cx="4419600" cy="2571750"/>
-                    </a:xfrm>
-                    <a:prstGeom prst="rect">
-                      <a:avLst/>
-                    </a:prstGeom>
-                    <a:noFill/>
-                    <a:ln>
-                      <a:noFill/>
-                    </a:ln>
-                  </pic:spPr>
-                </pic:pic>
-              </a:graphicData>
-            </a:graphic>
-          </wp:inline>
-        </w:drawing>
-      </w:r>
     </w:p>
     <w:sectPr>
       <w:pgSz w:w="11920" w:h="16860"/>

</xml_diff>

<commit_message>
habia muchas palabras repetidas, mejore la redaccion un poquito mas
</commit_message>
<xml_diff>
--- a/Informe_TPE_TIO.docx
+++ b/Informe_TPE_TIO.docx
@@ -633,7 +633,13 @@
         <w:ind w:left="-5"/>
       </w:pPr>
       <w:r>
-        <w:t xml:space="preserve">El objetivo del trabajo fue </w:t>
+        <w:t xml:space="preserve">El objetivo del trabajo </w:t>
+      </w:r>
+      <w:r>
+        <w:t>es</w:t>
+      </w:r>
+      <w:r>
+        <w:t xml:space="preserve"> </w:t>
       </w:r>
       <w:r>
         <w:t>“</w:t>
@@ -699,19 +705,7 @@
       </w:r>
       <w:proofErr w:type="spellEnd"/>
       <w:r>
-        <w:t xml:space="preserve">, </w:t>
-      </w:r>
-      <w:r>
-        <w:t>s</w:t>
-      </w:r>
-      <w:r>
-        <w:t>e di</w:t>
-      </w:r>
-      <w:r>
-        <w:t>o</w:t>
-      </w:r>
-      <w:r>
-        <w:t xml:space="preserve"> estilo propio con un archivo .</w:t>
+        <w:t>, estilo propio con un archivo .</w:t>
       </w:r>
       <w:proofErr w:type="spellStart"/>
       <w:r>
@@ -721,44 +715,47 @@
       <w:r>
         <w:t xml:space="preserve">, también </w:t>
       </w:r>
+      <w:r>
+        <w:t>utilizaron archivos</w:t>
+      </w:r>
+      <w:r>
+        <w:t xml:space="preserve"> .</w:t>
+      </w:r>
+      <w:proofErr w:type="spellStart"/>
+      <w:r>
+        <w:t>html</w:t>
+      </w:r>
+      <w:proofErr w:type="spellEnd"/>
+      <w:r>
+        <w:t xml:space="preserve"> e incorpora</w:t>
+      </w:r>
+      <w:r>
+        <w:t>ron</w:t>
+      </w:r>
+      <w:r>
+        <w:t xml:space="preserve"> </w:t>
+      </w:r>
+      <w:r>
+        <w:t>otros</w:t>
+      </w:r>
+      <w:r>
+        <w:t xml:space="preserve"> .</w:t>
+      </w:r>
+      <w:proofErr w:type="spellStart"/>
       <w:proofErr w:type="gramStart"/>
       <w:r>
-        <w:t>utiliza</w:t>
-      </w:r>
-      <w:r>
-        <w:t xml:space="preserve">ron </w:t>
-      </w:r>
-      <w:r>
-        <w:t xml:space="preserve"> archivos</w:t>
+        <w:t>jpg</w:t>
+      </w:r>
+      <w:proofErr w:type="spellEnd"/>
+      <w:r>
+        <w:t xml:space="preserve"> </w:t>
+      </w:r>
+      <w:r>
+        <w:t>.</w:t>
       </w:r>
       <w:proofErr w:type="gramEnd"/>
       <w:r>
-        <w:t xml:space="preserve"> .</w:t>
-      </w:r>
-      <w:proofErr w:type="spellStart"/>
-      <w:r>
-        <w:t>html</w:t>
-      </w:r>
-      <w:proofErr w:type="spellEnd"/>
-      <w:r>
-        <w:t xml:space="preserve"> e incorpora</w:t>
-      </w:r>
-      <w:r>
-        <w:t>ron</w:t>
-      </w:r>
-      <w:r>
-        <w:t xml:space="preserve"> archivos .</w:t>
-      </w:r>
-      <w:proofErr w:type="spellStart"/>
-      <w:r>
-        <w:t>jpg</w:t>
-      </w:r>
-      <w:proofErr w:type="spellEnd"/>
-      <w:r>
-        <w:t xml:space="preserve"> </w:t>
-      </w:r>
-      <w:r>
-        <w:t>. Para agregar funcionalidades a la página se trabajó con JavaScript.</w:t>
+        <w:t xml:space="preserve"> Para agregar funcionalidades a la página se trabajó con JavaScript.</w:t>
       </w:r>
       <w:r>
         <w:t xml:space="preserve"> De esta forma a priori ya se puede observar la amplia versatilidad y capacidad de los integrantes del grupo. </w:t>
@@ -1142,7 +1139,19 @@
         <w:t xml:space="preserve"> del proyecto</w:t>
       </w:r>
       <w:r>
-        <w:t xml:space="preserve"> TPETIO utilizando la consola. Se envió el repositorio de forma remota a GitHub a </w:t>
+        <w:t xml:space="preserve"> </w:t>
+      </w:r>
+      <w:r>
+        <w:t>“</w:t>
+      </w:r>
+      <w:r>
+        <w:t>TPETIO</w:t>
+      </w:r>
+      <w:r>
+        <w:t>”</w:t>
+      </w:r>
+      <w:r>
+        <w:t xml:space="preserve"> utilizando la consola. Se envió el repositorio de forma remota a GitHub a </w:t>
       </w:r>
       <w:r>
         <w:t>través</w:t>
@@ -1152,30 +1161,58 @@
       </w:r>
       <w:proofErr w:type="spellStart"/>
       <w:r>
+        <w:rPr>
+          <w:b/>
+          <w:bCs/>
+        </w:rPr>
         <w:t>git</w:t>
       </w:r>
       <w:proofErr w:type="spellEnd"/>
       <w:r>
+        <w:rPr>
+          <w:b/>
+          <w:bCs/>
+        </w:rPr>
         <w:t xml:space="preserve"> </w:t>
       </w:r>
       <w:proofErr w:type="spellStart"/>
       <w:r>
+        <w:rPr>
+          <w:b/>
+          <w:bCs/>
+        </w:rPr>
         <w:t>remote</w:t>
       </w:r>
       <w:proofErr w:type="spellEnd"/>
       <w:r>
+        <w:rPr>
+          <w:b/>
+          <w:bCs/>
+        </w:rPr>
         <w:t xml:space="preserve"> </w:t>
       </w:r>
       <w:proofErr w:type="spellStart"/>
       <w:r>
+        <w:rPr>
+          <w:b/>
+          <w:bCs/>
+        </w:rPr>
         <w:t>add</w:t>
       </w:r>
       <w:proofErr w:type="spellEnd"/>
       <w:r>
+        <w:rPr>
+          <w:b/>
+          <w:bCs/>
+        </w:rPr>
         <w:t xml:space="preserve"> </w:t>
       </w:r>
       <w:proofErr w:type="spellStart"/>
       <w:r>
+        <w:rPr>
+          <w:b/>
+          <w:bCs/>
+        </w:rPr>
         <w:t>origin</w:t>
       </w:r>
       <w:proofErr w:type="spellEnd"/>
@@ -1842,12 +1879,12 @@
       <w:r>
         <w:t>ub</w:t>
       </w:r>
-      <w:r>
-        <w:t>como</w:t>
-      </w:r>
-      <w:proofErr w:type="spellEnd"/>
-      <w:r>
-        <w:t xml:space="preserve"> se muestra a continuación y pasarle al </w:t>
+      <w:proofErr w:type="spellEnd"/>
+      <w:r>
+        <w:t xml:space="preserve"> </w:t>
+      </w:r>
+      <w:r>
+        <w:t xml:space="preserve">como se muestra a continuación y pasarle al </w:t>
       </w:r>
       <w:proofErr w:type="spellStart"/>
       <w:r>
@@ -4688,7 +4725,13 @@
       </w:r>
       <w:proofErr w:type="spellEnd"/>
       <w:r>
-        <w:t>, Trello y Git podemos afirmar que son herramientas muy cómodas y necesarias para trabajar en equipo. Podemos observar claramente en este informe como un grupo de colaboradores sin experiencia en trabajo grupal y que comete muchos errores pudieron mejorar su desempeño y comunicación a la hora de compartir un proyecto, esto es sin duda gracias a las herramientas que dispusieron para poder lograr ser un equipo de trabajo con una visión conjunta.</w:t>
+        <w:t xml:space="preserve">, Trello y Git podemos afirmar que son herramientas muy cómodas y necesarias para trabajar en equipo. </w:t>
+      </w:r>
+      <w:r>
+        <w:t>Alcanzamos</w:t>
+      </w:r>
+      <w:r>
+        <w:t xml:space="preserve"> observar claramente en este informe como un grupo de colaboradores sin experiencia en trabajo grupal y que comete muchos errores pudieron mejorar su desempeño y comunicación a la hora de compartir un proyecto, esto es sin duda gracias a las herramientas que dispusieron para poder lograr ser un equipo de trabajo con una visión conjunta.</w:t>
       </w:r>
     </w:p>
     <w:p>

</xml_diff>

<commit_message>
chicos modifique el trabajo, el word esta en rojo lo que modifique y el PDF esta version formal
</commit_message>
<xml_diff>
--- a/Informe_TPE_TIO.docx
+++ b/Informe_TPE_TIO.docx
@@ -112,7 +112,6 @@
         <w:ind w:left="0" w:right="3" w:firstLine="0"/>
         <w:jc w:val="center"/>
       </w:pPr>
-      <w:proofErr w:type="gramStart"/>
       <w:r>
         <w:rPr>
           <w:b/>
@@ -136,7 +135,6 @@
         </w:rPr>
         <w:t>​</w:t>
       </w:r>
-      <w:proofErr w:type="gramEnd"/>
       <w:r>
         <w:rPr>
           <w:b/>
@@ -532,30 +530,6 @@
     </w:p>
     <w:p>
       <w:pPr>
-        <w:pStyle w:val="Prrafodelista"/>
-        <w:spacing w:after="143" w:line="259" w:lineRule="auto"/>
-        <w:ind w:right="1681" w:firstLine="0"/>
-        <w:rPr>
-          <w:bCs/>
-        </w:rPr>
-      </w:pPr>
-      <w:r>
-        <w:rPr>
-          <w:b/>
-          <w:sz w:val="24"/>
-        </w:rPr>
-        <w:t>Alias: (</w:t>
-      </w:r>
-      <w:r>
-        <w:rPr>
-          <w:bCs/>
-          <w:sz w:val="24"/>
-        </w:rPr>
-        <w:t>Los soldados del General)</w:t>
-      </w:r>
-    </w:p>
-    <w:p>
-      <w:pPr>
         <w:spacing w:after="0" w:line="259" w:lineRule="auto"/>
         <w:ind w:left="0" w:firstLine="0"/>
       </w:pPr>
@@ -654,111 +628,172 @@
         <w:t xml:space="preserve"> una página WEB vinculada al arte, utilizando principalmente</w:t>
       </w:r>
       <w:r>
+        <w:t xml:space="preserve"> el </w:t>
+      </w:r>
+      <w:r>
+        <w:t xml:space="preserve"> lenguaje PHP</w:t>
+      </w:r>
+      <w:r>
+        <w:t>. Destacan también</w:t>
+      </w:r>
+      <w:r>
+        <w:t xml:space="preserve"> en el </w:t>
+      </w:r>
+      <w:r>
+        <w:t xml:space="preserve">mismo los </w:t>
+      </w:r>
+      <w:r>
+        <w:t>lenguaj</w:t>
+      </w:r>
+      <w:r>
+        <w:t>es</w:t>
+      </w:r>
+      <w:r>
         <w:t xml:space="preserve"> </w:t>
       </w:r>
-      <w:proofErr w:type="gramStart"/>
-      <w:r>
-        <w:t xml:space="preserve">el </w:t>
-      </w:r>
-      <w:r>
-        <w:t xml:space="preserve"> lenguaje</w:t>
-      </w:r>
-      <w:proofErr w:type="gramEnd"/>
-      <w:r>
-        <w:t xml:space="preserve"> PHP</w:t>
-      </w:r>
-      <w:r>
-        <w:t>. Destacan también</w:t>
-      </w:r>
-      <w:r>
-        <w:t xml:space="preserve"> en el </w:t>
-      </w:r>
-      <w:r>
-        <w:t xml:space="preserve">mismo los </w:t>
-      </w:r>
-      <w:r>
-        <w:t>lenguaj</w:t>
-      </w:r>
-      <w:r>
-        <w:t>es</w:t>
+      <w:proofErr w:type="spellStart"/>
+      <w:r>
+        <w:t>smarty</w:t>
+      </w:r>
+      <w:proofErr w:type="spellEnd"/>
+      <w:r>
+        <w:t>,</w:t>
+      </w:r>
+      <w:r>
+        <w:t xml:space="preserve"> plasmado en </w:t>
+      </w:r>
+      <w:r>
+        <w:t xml:space="preserve">archivos. </w:t>
+      </w:r>
+      <w:proofErr w:type="spellStart"/>
+      <w:r>
+        <w:t>tpl</w:t>
+      </w:r>
+      <w:proofErr w:type="spellEnd"/>
+      <w:r>
+        <w:t>, estilo propio con un archivo .</w:t>
+      </w:r>
+      <w:proofErr w:type="spellStart"/>
+      <w:r>
+        <w:t>css</w:t>
+      </w:r>
+      <w:proofErr w:type="spellEnd"/>
+      <w:r>
+        <w:t xml:space="preserve">, también </w:t>
+      </w:r>
+      <w:r>
+        <w:t>utilizaron archivos</w:t>
+      </w:r>
+      <w:r>
+        <w:t xml:space="preserve"> .</w:t>
+      </w:r>
+      <w:proofErr w:type="spellStart"/>
+      <w:r>
+        <w:t>html</w:t>
+      </w:r>
+      <w:proofErr w:type="spellEnd"/>
+      <w:r>
+        <w:t xml:space="preserve"> e incorpora</w:t>
+      </w:r>
+      <w:r>
+        <w:t>ron</w:t>
       </w:r>
       <w:r>
         <w:t xml:space="preserve"> </w:t>
       </w:r>
-      <w:proofErr w:type="spellStart"/>
-      <w:r>
-        <w:t>smarty</w:t>
-      </w:r>
-      <w:proofErr w:type="spellEnd"/>
-      <w:r>
-        <w:t>,</w:t>
-      </w:r>
-      <w:r>
-        <w:t xml:space="preserve"> plasmado en </w:t>
-      </w:r>
-      <w:r>
-        <w:t xml:space="preserve">archivos. </w:t>
-      </w:r>
-      <w:proofErr w:type="spellStart"/>
-      <w:r>
-        <w:t>tpl</w:t>
-      </w:r>
-      <w:proofErr w:type="spellEnd"/>
-      <w:r>
-        <w:t>, estilo propio con un archivo .</w:t>
-      </w:r>
-      <w:proofErr w:type="spellStart"/>
-      <w:r>
-        <w:t>css</w:t>
-      </w:r>
-      <w:proofErr w:type="spellEnd"/>
-      <w:r>
-        <w:t xml:space="preserve">, también </w:t>
-      </w:r>
-      <w:r>
-        <w:t>utilizaron archivos</w:t>
+      <w:r>
+        <w:t>otros</w:t>
       </w:r>
       <w:r>
         <w:t xml:space="preserve"> .</w:t>
       </w:r>
       <w:proofErr w:type="spellStart"/>
       <w:r>
-        <w:t>html</w:t>
-      </w:r>
-      <w:proofErr w:type="spellEnd"/>
-      <w:r>
-        <w:t xml:space="preserve"> e incorpora</w:t>
-      </w:r>
-      <w:r>
-        <w:t>ron</w:t>
-      </w:r>
+        <w:t>jpg</w:t>
+      </w:r>
+      <w:proofErr w:type="spellEnd"/>
       <w:r>
         <w:t xml:space="preserve"> </w:t>
       </w:r>
       <w:r>
-        <w:t>otros</w:t>
-      </w:r>
-      <w:r>
-        <w:t xml:space="preserve"> .</w:t>
-      </w:r>
-      <w:proofErr w:type="spellStart"/>
-      <w:proofErr w:type="gramStart"/>
-      <w:r>
-        <w:t>jpg</w:t>
-      </w:r>
-      <w:proofErr w:type="spellEnd"/>
-      <w:r>
+        <w:t>. Para agregar funcionalidades a la página se trabajó con JavaScript.</w:t>
+      </w:r>
+      <w:r>
+        <w:t xml:space="preserve"> De esta forma a priori ya se puede observar la amplia versatilidad y capacidad de los integrantes del grupo. </w:t>
+      </w:r>
+    </w:p>
+    <w:p>
+      <w:pPr>
+        <w:ind w:left="-5"/>
+        <w:rPr>
+          <w:color w:val="FF0000"/>
+        </w:rPr>
+      </w:pPr>
+      <w:r>
+        <w:rPr>
+          <w:color w:val="FF0000"/>
+        </w:rPr>
+        <w:t xml:space="preserve">En el mismo </w:t>
+      </w:r>
+      <w:r>
+        <w:rPr>
+          <w:color w:val="FF0000"/>
+        </w:rPr>
+        <w:t>se quiere</w:t>
+      </w:r>
+      <w:r>
+        <w:rPr>
+          <w:color w:val="FF0000"/>
+        </w:rPr>
+        <w:t xml:space="preserve"> demostrar como un grupo de desarrolladores sin experiencia comienza a trabajar en grupo, realizando sus tareas de forma individual</w:t>
+      </w:r>
+      <w:r>
+        <w:rPr>
+          <w:color w:val="FF0000"/>
+        </w:rPr>
+        <w:t>, sin objetivos comunes en un principio,</w:t>
+      </w:r>
+      <w:r>
+        <w:rPr>
+          <w:color w:val="FF0000"/>
+        </w:rPr>
+        <w:t xml:space="preserve"> sin </w:t>
+      </w:r>
+      <w:r>
+        <w:rPr>
+          <w:color w:val="FF0000"/>
+        </w:rPr>
+        <w:t>tener en cuenta</w:t>
+      </w:r>
+      <w:r>
+        <w:rPr>
+          <w:color w:val="FF0000"/>
+        </w:rPr>
         <w:t xml:space="preserve"> </w:t>
       </w:r>
       <w:r>
-        <w:t>.</w:t>
-      </w:r>
-      <w:proofErr w:type="gramEnd"/>
-      <w:r>
-        <w:t xml:space="preserve"> Para agregar funcionalidades a la página se trabajó con JavaScript.</w:t>
-      </w:r>
-      <w:r>
-        <w:t xml:space="preserve"> De esta forma a priori ya se puede observar la amplia versatilidad y capacidad de los integrantes del grupo. </w:t>
+        <w:rPr>
+          <w:color w:val="FF0000"/>
+        </w:rPr>
+        <w:t>al resto de sus compañeros y</w:t>
+      </w:r>
+      <w:r>
+        <w:rPr>
+          <w:color w:val="FF0000"/>
+        </w:rPr>
+        <w:t xml:space="preserve"> además</w:t>
+      </w:r>
+      <w:r>
+        <w:rPr>
+          <w:color w:val="FF0000"/>
+        </w:rPr>
+        <w:t xml:space="preserve"> con problemas personales van afectando el </w:t>
+      </w:r>
+      <w:r>
+        <w:rPr>
+          <w:color w:val="FF0000"/>
+        </w:rPr>
+        <w:t>trabajo colaborativo.</w:t>
       </w:r>
     </w:p>
     <w:p>
@@ -784,30 +819,6 @@
     <w:p>
       <w:pPr>
         <w:ind w:left="-5"/>
-      </w:pPr>
-    </w:p>
-    <w:p>
-      <w:pPr>
-        <w:spacing w:after="27" w:line="259" w:lineRule="auto"/>
-        <w:ind w:left="0" w:firstLine="0"/>
-      </w:pPr>
-    </w:p>
-    <w:p>
-      <w:pPr>
-        <w:spacing w:after="27" w:line="259" w:lineRule="auto"/>
-        <w:ind w:left="0" w:firstLine="0"/>
-      </w:pPr>
-    </w:p>
-    <w:p>
-      <w:pPr>
-        <w:spacing w:after="27" w:line="259" w:lineRule="auto"/>
-        <w:ind w:left="0" w:firstLine="0"/>
-      </w:pPr>
-    </w:p>
-    <w:p>
-      <w:pPr>
-        <w:spacing w:after="27" w:line="259" w:lineRule="auto"/>
-        <w:ind w:left="0" w:firstLine="0"/>
       </w:pPr>
     </w:p>
     <w:p>
@@ -1015,13 +1026,27 @@
         <w:t>un repositorio remoto</w:t>
       </w:r>
       <w:r>
-        <w:t>, donde el principal MASTER (</w:t>
-      </w:r>
-      <w:r>
-        <w:t xml:space="preserve">LUIS </w:t>
-      </w:r>
-      <w:r>
-        <w:t>ROSIELLO, desde ahora PACO) compartió una página WEB en la que estaba trabajando</w:t>
+        <w:t xml:space="preserve">, donde el principal MASTER </w:t>
+      </w:r>
+      <w:r>
+        <w:t>L</w:t>
+      </w:r>
+      <w:r>
+        <w:t>uis</w:t>
+      </w:r>
+      <w:r>
+        <w:t xml:space="preserve"> </w:t>
+      </w:r>
+      <w:proofErr w:type="spellStart"/>
+      <w:r>
+        <w:t>R</w:t>
+      </w:r>
+      <w:r>
+        <w:t>osiello</w:t>
+      </w:r>
+      <w:proofErr w:type="spellEnd"/>
+      <w:r>
+        <w:t>, compartió una página WEB en la que estaba trabajando</w:t>
       </w:r>
       <w:r>
         <w:t xml:space="preserve"> </w:t>
@@ -1326,7 +1351,30 @@
         <w:t>)</w:t>
       </w:r>
       <w:r>
-        <w:t>, ya que ella misma cumplía absolutamente con CASI todo lo necesario para realizar este tipo de actividades, salvo por algo… faltaba comunicación en tiempo real, para ello utiliza</w:t>
+        <w:t xml:space="preserve">, ya que ella misma cumplía absolutamente con </w:t>
+      </w:r>
+      <w:r>
+        <w:rPr>
+          <w:b/>
+          <w:bCs/>
+        </w:rPr>
+        <w:t>casi</w:t>
+      </w:r>
+      <w:r>
+        <w:rPr>
+          <w:b/>
+          <w:bCs/>
+        </w:rPr>
+        <w:t xml:space="preserve"> </w:t>
+      </w:r>
+      <w:r>
+        <w:t>todo lo necesario para realizar este tipo de actividades, salvo por al</w:t>
+      </w:r>
+      <w:r>
+        <w:t>go,</w:t>
+      </w:r>
+      <w:r>
+        <w:t xml:space="preserve"> faltaba comunicación en tiempo real, para ello utiliza</w:t>
       </w:r>
       <w:r>
         <w:t>ron</w:t>
@@ -1360,6 +1408,61 @@
       </w:r>
       <w:r>
         <w:t xml:space="preserve"> siguientes objetivos a cumplir:</w:t>
+      </w:r>
+    </w:p>
+    <w:p>
+      <w:pPr>
+        <w:spacing w:line="366" w:lineRule="auto"/>
+        <w:ind w:left="-5"/>
+      </w:pPr>
+    </w:p>
+    <w:p>
+      <w:pPr>
+        <w:spacing w:line="366" w:lineRule="auto"/>
+        <w:ind w:left="-5"/>
+      </w:pPr>
+      <w:r>
+        <w:t>En este momento</w:t>
+      </w:r>
+      <w:r>
+        <w:t xml:space="preserve"> fue donde surgió el </w:t>
+      </w:r>
+      <w:r>
+        <w:rPr>
+          <w:b/>
+          <w:bCs/>
+        </w:rPr>
+        <w:t>primer problema</w:t>
+      </w:r>
+      <w:r>
+        <w:t xml:space="preserve">: El equipo de trabajo no </w:t>
+      </w:r>
+      <w:r>
+        <w:t>sabía</w:t>
+      </w:r>
+      <w:r>
+        <w:t xml:space="preserve"> usar esta plataforma, como se ve en la imagen comenza</w:t>
+      </w:r>
+      <w:r>
+        <w:t>ron</w:t>
+      </w:r>
+      <w:r>
+        <w:t xml:space="preserve"> a probar entre todos como utilizarla, para ello también </w:t>
+      </w:r>
+      <w:r>
+        <w:t>investigaron y recordaron</w:t>
+      </w:r>
+      <w:r>
+        <w:t xml:space="preserve"> todo lo trabajado en clase</w:t>
+      </w:r>
+      <w:r>
+        <w:t>,</w:t>
+      </w:r>
+      <w:r>
+        <w:t xml:space="preserve"> el resultado fue sorprendente</w:t>
+      </w:r>
+      <w:r>
+        <w:t>.</w:t>
       </w:r>
     </w:p>
     <w:p>
@@ -1373,115 +1476,6 @@
           <w:lang w:val="es-ES" w:eastAsia="es-ES"/>
         </w:rPr>
         <w:lastRenderedPageBreak/>
-        <w:drawing>
-          <wp:inline distT="0" distB="0" distL="0" distR="0" wp14:anchorId="5AF65AC7" wp14:editId="38057942">
-            <wp:extent cx="5715000" cy="2714625"/>
-            <wp:effectExtent l="0" t="0" r="0" b="9525"/>
-            <wp:docPr id="3" name="Imagen 3"/>
-            <wp:cNvGraphicFramePr>
-              <a:graphicFrameLocks xmlns:a="http://schemas.openxmlformats.org/drawingml/2006/main" noChangeAspect="1"/>
-            </wp:cNvGraphicFramePr>
-            <a:graphic xmlns:a="http://schemas.openxmlformats.org/drawingml/2006/main">
-              <a:graphicData uri="http://schemas.openxmlformats.org/drawingml/2006/picture">
-                <pic:pic xmlns:pic="http://schemas.openxmlformats.org/drawingml/2006/picture">
-                  <pic:nvPicPr>
-                    <pic:cNvPr id="0" name="Picture 2"/>
-                    <pic:cNvPicPr>
-                      <a:picLocks noChangeAspect="1" noChangeArrowheads="1"/>
-                    </pic:cNvPicPr>
-                  </pic:nvPicPr>
-                  <pic:blipFill>
-                    <a:blip r:embed="rId9">
-                      <a:extLst>
-                        <a:ext uri="{28A0092B-C50C-407E-A947-70E740481C1C}">
-                          <a14:useLocalDpi xmlns:a14="http://schemas.microsoft.com/office/drawing/2010/main" val="0"/>
-                        </a:ext>
-                      </a:extLst>
-                    </a:blip>
-                    <a:srcRect/>
-                    <a:stretch>
-                      <a:fillRect/>
-                    </a:stretch>
-                  </pic:blipFill>
-                  <pic:spPr bwMode="auto">
-                    <a:xfrm>
-                      <a:off x="0" y="0"/>
-                      <a:ext cx="5715000" cy="2714625"/>
-                    </a:xfrm>
-                    <a:prstGeom prst="rect">
-                      <a:avLst/>
-                    </a:prstGeom>
-                    <a:noFill/>
-                    <a:ln>
-                      <a:noFill/>
-                    </a:ln>
-                  </pic:spPr>
-                </pic:pic>
-              </a:graphicData>
-            </a:graphic>
-          </wp:inline>
-        </w:drawing>
-      </w:r>
-    </w:p>
-    <w:p>
-      <w:pPr>
-        <w:spacing w:line="366" w:lineRule="auto"/>
-        <w:ind w:left="-5"/>
-      </w:pPr>
-      <w:r>
-        <w:t>En este momento</w:t>
-      </w:r>
-      <w:r>
-        <w:t xml:space="preserve"> fue donde surgió el </w:t>
-      </w:r>
-      <w:r>
-        <w:rPr>
-          <w:b/>
-          <w:bCs/>
-        </w:rPr>
-        <w:t>primer problema</w:t>
-      </w:r>
-      <w:r>
-        <w:t xml:space="preserve">: El equipo de trabajo no </w:t>
-      </w:r>
-      <w:r>
-        <w:t>sabía</w:t>
-      </w:r>
-      <w:r>
-        <w:t xml:space="preserve"> usar esta plataforma, como se ve en la imagen comenza</w:t>
-      </w:r>
-      <w:r>
-        <w:t>ron</w:t>
-      </w:r>
-      <w:r>
-        <w:t xml:space="preserve"> a probar entre todos como utilizarla, para ello también </w:t>
-      </w:r>
-      <w:r>
-        <w:t>investigaron y recordaron</w:t>
-      </w:r>
-      <w:r>
-        <w:t xml:space="preserve"> todo lo trabajado en clase</w:t>
-      </w:r>
-      <w:r>
-        <w:t>,</w:t>
-      </w:r>
-      <w:r>
-        <w:t xml:space="preserve"> el resultado fue sorprendente:</w:t>
-      </w:r>
-      <w:r>
-        <w:t xml:space="preserve"> Se crean “Los soldados del General”</w:t>
-      </w:r>
-    </w:p>
-    <w:p>
-      <w:pPr>
-        <w:spacing w:line="366" w:lineRule="auto"/>
-        <w:ind w:left="-5"/>
-      </w:pPr>
-      <w:r>
-        <w:rPr>
-          <w:noProof/>
-          <w:lang w:val="es-ES" w:eastAsia="es-ES"/>
-        </w:rPr>
         <w:drawing>
           <wp:inline distT="0" distB="0" distL="0" distR="0" wp14:anchorId="4509A135" wp14:editId="1D7A4BFE">
             <wp:extent cx="5715000" cy="3524250"/>
@@ -1500,7 +1494,7 @@
                     </pic:cNvPicPr>
                   </pic:nvPicPr>
                   <pic:blipFill>
-                    <a:blip r:embed="rId10" cstate="print">
+                    <a:blip r:embed="rId9" cstate="print">
                       <a:extLst>
                         <a:ext uri="{28A0092B-C50C-407E-A947-70E740481C1C}">
                           <a14:useLocalDpi xmlns:a14="http://schemas.microsoft.com/office/drawing/2010/main" val="0"/>
@@ -1596,14 +1590,13 @@
       <w:r>
         <w:rPr>
           <w:noProof/>
-          <w:lang w:val="es-ES" w:eastAsia="es-ES"/>
         </w:rPr>
         <w:lastRenderedPageBreak/>
         <w:drawing>
-          <wp:inline distT="0" distB="0" distL="0" distR="0" wp14:anchorId="77C20BAA" wp14:editId="6A466208">
-            <wp:extent cx="5457825" cy="6011841"/>
-            <wp:effectExtent l="0" t="0" r="0" b="8255"/>
-            <wp:docPr id="5" name="Imagen 5"/>
+          <wp:inline distT="0" distB="0" distL="0" distR="0" wp14:anchorId="4498039D" wp14:editId="052E405D">
+            <wp:extent cx="3905250" cy="5210175"/>
+            <wp:effectExtent l="0" t="0" r="0" b="0"/>
+            <wp:docPr id="17" name="Imagen 17"/>
             <wp:cNvGraphicFramePr>
               <a:graphicFrameLocks xmlns:a="http://schemas.openxmlformats.org/drawingml/2006/main" noChangeAspect="1"/>
             </wp:cNvGraphicFramePr>
@@ -1611,13 +1604,13 @@
               <a:graphicData uri="http://schemas.openxmlformats.org/drawingml/2006/picture">
                 <pic:pic xmlns:pic="http://schemas.openxmlformats.org/drawingml/2006/picture">
                   <pic:nvPicPr>
-                    <pic:cNvPr id="0" name="Picture 4"/>
+                    <pic:cNvPr id="0" name="Picture 2"/>
                     <pic:cNvPicPr>
                       <a:picLocks noChangeAspect="1" noChangeArrowheads="1"/>
                     </pic:cNvPicPr>
                   </pic:nvPicPr>
                   <pic:blipFill>
-                    <a:blip r:embed="rId11">
+                    <a:blip r:embed="rId10">
                       <a:extLst>
                         <a:ext uri="{28A0092B-C50C-407E-A947-70E740481C1C}">
                           <a14:useLocalDpi xmlns:a14="http://schemas.microsoft.com/office/drawing/2010/main" val="0"/>
@@ -1632,7 +1625,7 @@
                   <pic:spPr bwMode="auto">
                     <a:xfrm>
                       <a:off x="0" y="0"/>
-                      <a:ext cx="5487028" cy="6044009"/>
+                      <a:ext cx="3905250" cy="5210175"/>
                     </a:xfrm>
                     <a:prstGeom prst="rect">
                       <a:avLst/>
@@ -1655,82 +1648,6 @@
         <w:ind w:left="0" w:firstLine="0"/>
       </w:pPr>
       <w:r>
-        <w:t>Y a</w:t>
-      </w:r>
-      <w:r>
-        <w:t>sí fue como comenzó esta hermosa historia de trabajo en equipo</w:t>
-      </w:r>
-      <w:r>
-        <w:t>…</w:t>
-      </w:r>
-    </w:p>
-    <w:p>
-      <w:pPr>
-        <w:spacing w:line="366" w:lineRule="auto"/>
-        <w:ind w:left="0" w:firstLine="0"/>
-      </w:pPr>
-      <w:r>
-        <w:rPr>
-          <w:noProof/>
-          <w:lang w:val="es-ES" w:eastAsia="es-ES"/>
-        </w:rPr>
-        <w:drawing>
-          <wp:inline distT="0" distB="0" distL="0" distR="0" wp14:anchorId="292BAEB0" wp14:editId="0BD9715B">
-            <wp:extent cx="5723890" cy="2409825"/>
-            <wp:effectExtent l="0" t="0" r="0" b="9525"/>
-            <wp:docPr id="8" name="Imagen 8"/>
-            <wp:cNvGraphicFramePr>
-              <a:graphicFrameLocks xmlns:a="http://schemas.openxmlformats.org/drawingml/2006/main" noChangeAspect="1"/>
-            </wp:cNvGraphicFramePr>
-            <a:graphic xmlns:a="http://schemas.openxmlformats.org/drawingml/2006/main">
-              <a:graphicData uri="http://schemas.openxmlformats.org/drawingml/2006/picture">
-                <pic:pic xmlns:pic="http://schemas.openxmlformats.org/drawingml/2006/picture">
-                  <pic:nvPicPr>
-                    <pic:cNvPr id="0" name="Picture 7"/>
-                    <pic:cNvPicPr>
-                      <a:picLocks noChangeAspect="1" noChangeArrowheads="1"/>
-                    </pic:cNvPicPr>
-                  </pic:nvPicPr>
-                  <pic:blipFill>
-                    <a:blip r:embed="rId12">
-                      <a:extLst>
-                        <a:ext uri="{28A0092B-C50C-407E-A947-70E740481C1C}">
-                          <a14:useLocalDpi xmlns:a14="http://schemas.microsoft.com/office/drawing/2010/main" val="0"/>
-                        </a:ext>
-                      </a:extLst>
-                    </a:blip>
-                    <a:srcRect/>
-                    <a:stretch>
-                      <a:fillRect/>
-                    </a:stretch>
-                  </pic:blipFill>
-                  <pic:spPr bwMode="auto">
-                    <a:xfrm>
-                      <a:off x="0" y="0"/>
-                      <a:ext cx="5723890" cy="2409825"/>
-                    </a:xfrm>
-                    <a:prstGeom prst="rect">
-                      <a:avLst/>
-                    </a:prstGeom>
-                    <a:noFill/>
-                    <a:ln>
-                      <a:noFill/>
-                    </a:ln>
-                  </pic:spPr>
-                </pic:pic>
-              </a:graphicData>
-            </a:graphic>
-          </wp:inline>
-        </w:drawing>
-      </w:r>
-    </w:p>
-    <w:p>
-      <w:pPr>
-        <w:spacing w:line="366" w:lineRule="auto"/>
-        <w:ind w:left="0" w:firstLine="0"/>
-      </w:pPr>
-      <w:r>
-        <w:lastRenderedPageBreak/>
         <w:t>La primea tarea que se</w:t>
       </w:r>
       <w:r>
@@ -1826,7 +1743,7 @@
                     </pic:cNvPicPr>
                   </pic:nvPicPr>
                   <pic:blipFill>
-                    <a:blip r:embed="rId13">
+                    <a:blip r:embed="rId11">
                       <a:extLst>
                         <a:ext uri="{28A0092B-C50C-407E-A947-70E740481C1C}">
                           <a14:useLocalDpi xmlns:a14="http://schemas.microsoft.com/office/drawing/2010/main" val="0"/>
@@ -1905,6 +1822,7 @@
           <w:noProof/>
           <w:lang w:val="es-ES" w:eastAsia="es-ES"/>
         </w:rPr>
+        <w:lastRenderedPageBreak/>
         <w:drawing>
           <wp:inline distT="0" distB="0" distL="0" distR="0" wp14:anchorId="2B0776BF" wp14:editId="58634BFC">
             <wp:extent cx="5715000" cy="2276475"/>
@@ -1923,7 +1841,7 @@
                     </pic:cNvPicPr>
                   </pic:nvPicPr>
                   <pic:blipFill>
-                    <a:blip r:embed="rId14" cstate="print">
+                    <a:blip r:embed="rId12" cstate="print">
                       <a:extLst>
                         <a:ext uri="{28A0092B-C50C-407E-A947-70E740481C1C}">
                           <a14:useLocalDpi xmlns:a14="http://schemas.microsoft.com/office/drawing/2010/main" val="0"/>
@@ -1998,7 +1916,7 @@
                     </pic:cNvPicPr>
                   </pic:nvPicPr>
                   <pic:blipFill>
-                    <a:blip r:embed="rId15">
+                    <a:blip r:embed="rId13">
                       <a:extLst>
                         <a:ext uri="{28A0092B-C50C-407E-A947-70E740481C1C}">
                           <a14:useLocalDpi xmlns:a14="http://schemas.microsoft.com/office/drawing/2010/main" val="0"/>
@@ -2036,169 +1954,163 @@
         <w:ind w:left="0" w:firstLine="0"/>
       </w:pPr>
       <w:r>
+        <w:t xml:space="preserve">A modo de explicación y resumen de los comandos utilizados para no ser repetitivos, cada vez que algún miembro del equipo </w:t>
+      </w:r>
+      <w:r>
+        <w:t xml:space="preserve">realizó una modificación en su repositorio local, utilizo los comandos </w:t>
+      </w:r>
+      <w:r>
+        <w:t xml:space="preserve">en la consola de </w:t>
+      </w:r>
+      <w:r>
+        <w:rPr>
+          <w:b/>
+          <w:bCs/>
+        </w:rPr>
+        <w:t>“</w:t>
+      </w:r>
+      <w:proofErr w:type="spellStart"/>
+      <w:r>
+        <w:rPr>
+          <w:b/>
+          <w:bCs/>
+        </w:rPr>
+        <w:t>git</w:t>
+      </w:r>
+      <w:proofErr w:type="spellEnd"/>
+      <w:r>
+        <w:rPr>
+          <w:b/>
+          <w:bCs/>
+        </w:rPr>
+        <w:t xml:space="preserve"> status”</w:t>
+      </w:r>
+      <w:r>
+        <w:t xml:space="preserve"> para poder ver el estado de su trabajo y conocer las modificaciones realizadas que todavía no figuran en la zona de intercambio, la consola nos muestra con color rojo, aquellos archivos modificados y no incorporados. Para ellos luego se ejecuta en la consola el comando </w:t>
+      </w:r>
+      <w:r>
+        <w:rPr>
+          <w:b/>
+          <w:bCs/>
+        </w:rPr>
+        <w:t>“</w:t>
+      </w:r>
+      <w:proofErr w:type="spellStart"/>
+      <w:r>
+        <w:rPr>
+          <w:b/>
+          <w:bCs/>
+        </w:rPr>
+        <w:t>git</w:t>
+      </w:r>
+      <w:proofErr w:type="spellEnd"/>
+      <w:r>
+        <w:rPr>
+          <w:b/>
+          <w:bCs/>
+        </w:rPr>
+        <w:t xml:space="preserve"> </w:t>
+      </w:r>
+      <w:proofErr w:type="spellStart"/>
+      <w:r>
+        <w:rPr>
+          <w:b/>
+          <w:bCs/>
+        </w:rPr>
+        <w:t>add</w:t>
+      </w:r>
+      <w:proofErr w:type="spellEnd"/>
+      <w:r>
+        <w:rPr>
+          <w:b/>
+          <w:bCs/>
+        </w:rPr>
+        <w:t xml:space="preserve"> .”</w:t>
+      </w:r>
+      <w:r>
+        <w:t xml:space="preserve"> donde podrá </w:t>
+      </w:r>
+      <w:r>
+        <w:t>agregar esas modificaciones a</w:t>
+      </w:r>
+      <w:r>
+        <w:t xml:space="preserve"> la zona de intercambio temporal o </w:t>
+      </w:r>
+      <w:proofErr w:type="spellStart"/>
+      <w:r>
+        <w:t>staging</w:t>
+      </w:r>
+      <w:proofErr w:type="spellEnd"/>
+      <w:r>
+        <w:t xml:space="preserve"> </w:t>
+      </w:r>
+      <w:proofErr w:type="spellStart"/>
+      <w:r>
+        <w:t>a</w:t>
+      </w:r>
+      <w:r>
+        <w:t>rea</w:t>
+      </w:r>
+      <w:proofErr w:type="spellEnd"/>
+      <w:r>
+        <w:t>.</w:t>
+      </w:r>
+      <w:r>
+        <w:t xml:space="preserve"> También se puedo realizar el mismo comando con el nombre específico del archivo, pero </w:t>
+      </w:r>
+      <w:r>
+        <w:t xml:space="preserve">les fue </w:t>
+      </w:r>
+      <w:r>
+        <w:t xml:space="preserve">mucho más cómodo agregar todos los cambios a través del “.”. Al mismo tiempo </w:t>
+      </w:r>
+      <w:r>
+        <w:t xml:space="preserve">se confirmaron las modificaciones a través del comando de </w:t>
+      </w:r>
+      <w:proofErr w:type="spellStart"/>
+      <w:r>
+        <w:rPr>
+          <w:b/>
+          <w:bCs/>
+        </w:rPr>
+        <w:t>git</w:t>
+      </w:r>
+      <w:proofErr w:type="spellEnd"/>
+      <w:r>
+        <w:rPr>
+          <w:b/>
+          <w:bCs/>
+        </w:rPr>
+        <w:t xml:space="preserve"> </w:t>
+      </w:r>
+      <w:proofErr w:type="spellStart"/>
+      <w:r>
+        <w:rPr>
+          <w:b/>
+          <w:bCs/>
+        </w:rPr>
+        <w:t>commit</w:t>
+      </w:r>
+      <w:proofErr w:type="spellEnd"/>
+      <w:r>
+        <w:rPr>
+          <w:b/>
+          <w:bCs/>
+        </w:rPr>
+        <w:t xml:space="preserve"> -m</w:t>
+      </w:r>
+      <w:r>
+        <w:t xml:space="preserve"> “mensaje”, que les permitió dar aviso de los cambios realizados a sus colegas</w:t>
+      </w:r>
+      <w:r>
+        <w:t xml:space="preserve"> y realizar la confirmación</w:t>
+      </w:r>
+      <w:r>
+        <w:t xml:space="preserve">. Es importante tener en cuenta que los mensajes deben siempre ser lo más específico posible para que </w:t>
+      </w:r>
+      <w:r>
         <w:lastRenderedPageBreak/>
-        <w:t xml:space="preserve">A modo de explicación y resumen de los comandos utilizados para no ser repetitivos, cada vez que algún miembro del equipo </w:t>
-      </w:r>
-      <w:r>
-        <w:t xml:space="preserve">realizó una modificación en su repositorio local, utilizo los comandos </w:t>
-      </w:r>
-      <w:r>
-        <w:t xml:space="preserve">en la consola de </w:t>
-      </w:r>
-      <w:r>
-        <w:rPr>
-          <w:b/>
-          <w:bCs/>
-        </w:rPr>
-        <w:t>“</w:t>
-      </w:r>
-      <w:proofErr w:type="spellStart"/>
-      <w:r>
-        <w:rPr>
-          <w:b/>
-          <w:bCs/>
-        </w:rPr>
-        <w:t>git</w:t>
-      </w:r>
-      <w:proofErr w:type="spellEnd"/>
-      <w:r>
-        <w:rPr>
-          <w:b/>
-          <w:bCs/>
-        </w:rPr>
-        <w:t xml:space="preserve"> status”</w:t>
-      </w:r>
-      <w:r>
-        <w:t xml:space="preserve"> para poder ver el estado de su trabajo y conocer las modificaciones realizadas que todavía no figuran en la zona de intercambio, la consola nos muestra con color rojo, aquellos archivos modificados y no incorporados. Para ellos luego se ejecuta en la consola el comando </w:t>
-      </w:r>
-      <w:r>
-        <w:rPr>
-          <w:b/>
-          <w:bCs/>
-        </w:rPr>
-        <w:t>“</w:t>
-      </w:r>
-      <w:proofErr w:type="spellStart"/>
-      <w:r>
-        <w:rPr>
-          <w:b/>
-          <w:bCs/>
-        </w:rPr>
-        <w:t>git</w:t>
-      </w:r>
-      <w:proofErr w:type="spellEnd"/>
-      <w:r>
-        <w:rPr>
-          <w:b/>
-          <w:bCs/>
-        </w:rPr>
-        <w:t xml:space="preserve"> </w:t>
-      </w:r>
-      <w:proofErr w:type="spellStart"/>
-      <w:proofErr w:type="gramStart"/>
-      <w:r>
-        <w:rPr>
-          <w:b/>
-          <w:bCs/>
-        </w:rPr>
-        <w:t>add</w:t>
-      </w:r>
-      <w:proofErr w:type="spellEnd"/>
-      <w:r>
-        <w:rPr>
-          <w:b/>
-          <w:bCs/>
-        </w:rPr>
-        <w:t xml:space="preserve"> .</w:t>
-      </w:r>
-      <w:proofErr w:type="gramEnd"/>
-      <w:r>
-        <w:rPr>
-          <w:b/>
-          <w:bCs/>
-        </w:rPr>
-        <w:t>”</w:t>
-      </w:r>
-      <w:r>
-        <w:t xml:space="preserve"> donde podrá </w:t>
-      </w:r>
-      <w:r>
-        <w:t>agregar esas modificaciones a</w:t>
-      </w:r>
-      <w:r>
-        <w:t xml:space="preserve"> la zona de intercambio temporal o </w:t>
-      </w:r>
-      <w:proofErr w:type="spellStart"/>
-      <w:r>
-        <w:t>staging</w:t>
-      </w:r>
-      <w:proofErr w:type="spellEnd"/>
-      <w:r>
-        <w:t xml:space="preserve"> </w:t>
-      </w:r>
-      <w:proofErr w:type="spellStart"/>
-      <w:r>
-        <w:t>a</w:t>
-      </w:r>
-      <w:r>
-        <w:t>rea</w:t>
-      </w:r>
-      <w:proofErr w:type="spellEnd"/>
-      <w:r>
-        <w:t>.</w:t>
-      </w:r>
-      <w:r>
-        <w:t xml:space="preserve"> También se puedo realizar el mismo comando con el nombre específico del archivo, pero </w:t>
-      </w:r>
-      <w:r>
-        <w:t xml:space="preserve">les fue </w:t>
-      </w:r>
-      <w:r>
-        <w:t xml:space="preserve">mucho más cómodo agregar todos los cambios a través del “.”. Al mismo tiempo </w:t>
-      </w:r>
-      <w:r>
-        <w:t xml:space="preserve">se confirmaron las modificaciones a través del comando de </w:t>
-      </w:r>
-      <w:proofErr w:type="spellStart"/>
-      <w:r>
-        <w:rPr>
-          <w:b/>
-          <w:bCs/>
-        </w:rPr>
-        <w:t>git</w:t>
-      </w:r>
-      <w:proofErr w:type="spellEnd"/>
-      <w:r>
-        <w:rPr>
-          <w:b/>
-          <w:bCs/>
-        </w:rPr>
-        <w:t xml:space="preserve"> </w:t>
-      </w:r>
-      <w:proofErr w:type="spellStart"/>
-      <w:r>
-        <w:rPr>
-          <w:b/>
-          <w:bCs/>
-        </w:rPr>
-        <w:t>commit</w:t>
-      </w:r>
-      <w:proofErr w:type="spellEnd"/>
-      <w:r>
-        <w:rPr>
-          <w:b/>
-          <w:bCs/>
-        </w:rPr>
-        <w:t xml:space="preserve"> -m</w:t>
-      </w:r>
-      <w:r>
-        <w:t xml:space="preserve"> “mensaje”, que les permitió dar aviso de los cambios realizados a sus colegas</w:t>
-      </w:r>
-      <w:r>
-        <w:t xml:space="preserve"> y realizar la confirmación</w:t>
-      </w:r>
-      <w:r>
-        <w:t>. Es importante tener en cuenta que los mensajes deben siempre ser lo más específico posible para que sus colaboradores puedan entender a lo que se hace referencia, aclarar esto es importante, ya que muchos de los miembros de este informe poco cumplieron con dicho punto.</w:t>
+        <w:t>sus colaboradores puedan entender a lo que se hace referencia, aclarar esto es importante, ya que muchos de los miembros de este informe poco cumplieron con dicho punto.</w:t>
       </w:r>
     </w:p>
     <w:p>
@@ -2238,7 +2150,7 @@
                     </pic:cNvPicPr>
                   </pic:nvPicPr>
                   <pic:blipFill>
-                    <a:blip r:embed="rId16">
+                    <a:blip r:embed="rId14">
                       <a:extLst>
                         <a:ext uri="{28A0092B-C50C-407E-A947-70E740481C1C}">
                           <a14:useLocalDpi xmlns:a14="http://schemas.microsoft.com/office/drawing/2010/main" val="0"/>
@@ -2370,7 +2282,7 @@
                     </pic:cNvPicPr>
                   </pic:nvPicPr>
                   <pic:blipFill>
-                    <a:blip r:embed="rId17">
+                    <a:blip r:embed="rId15">
                       <a:extLst>
                         <a:ext uri="{28A0092B-C50C-407E-A947-70E740481C1C}">
                           <a14:useLocalDpi xmlns:a14="http://schemas.microsoft.com/office/drawing/2010/main" val="0"/>
@@ -2408,7 +2320,6 @@
         <w:ind w:left="0" w:firstLine="0"/>
       </w:pPr>
       <w:r>
-        <w:lastRenderedPageBreak/>
         <w:t xml:space="preserve">Como se puede apreciar en la imagen ya estaba todo preparado para poder realizar el comando </w:t>
       </w:r>
       <w:r>
@@ -2517,6 +2428,7 @@
           <w:noProof/>
           <w:lang w:val="es-ES" w:eastAsia="es-ES"/>
         </w:rPr>
+        <w:lastRenderedPageBreak/>
         <w:drawing>
           <wp:inline distT="0" distB="0" distL="0" distR="0" wp14:anchorId="3472C011" wp14:editId="313F2D36">
             <wp:extent cx="4876800" cy="2028825"/>
@@ -2535,7 +2447,7 @@
                     </pic:cNvPicPr>
                   </pic:nvPicPr>
                   <pic:blipFill>
-                    <a:blip r:embed="rId18">
+                    <a:blip r:embed="rId16">
                       <a:extLst>
                         <a:ext uri="{28A0092B-C50C-407E-A947-70E740481C1C}">
                           <a14:useLocalDpi xmlns:a14="http://schemas.microsoft.com/office/drawing/2010/main" val="0"/>
@@ -2604,7 +2516,7 @@
                     </pic:cNvPicPr>
                   </pic:nvPicPr>
                   <pic:blipFill>
-                    <a:blip r:embed="rId19">
+                    <a:blip r:embed="rId17">
                       <a:extLst>
                         <a:ext uri="{28A0092B-C50C-407E-A947-70E740481C1C}">
                           <a14:useLocalDpi xmlns:a14="http://schemas.microsoft.com/office/drawing/2010/main" val="0"/>
@@ -2642,7 +2554,6 @@
         <w:ind w:left="0" w:firstLine="0"/>
       </w:pPr>
       <w:r>
-        <w:lastRenderedPageBreak/>
         <w:t xml:space="preserve">El siguiente comando que </w:t>
       </w:r>
       <w:r>
@@ -2740,6 +2651,7 @@
           <w:noProof/>
           <w:lang w:val="es-ES" w:eastAsia="es-ES"/>
         </w:rPr>
+        <w:lastRenderedPageBreak/>
         <w:drawing>
           <wp:inline distT="0" distB="0" distL="0" distR="0" wp14:anchorId="64062D24" wp14:editId="5BFEB763">
             <wp:extent cx="4210050" cy="2562225"/>
@@ -2758,7 +2670,7 @@
                     </pic:cNvPicPr>
                   </pic:nvPicPr>
                   <pic:blipFill>
-                    <a:blip r:embed="rId20">
+                    <a:blip r:embed="rId18">
                       <a:extLst>
                         <a:ext uri="{28A0092B-C50C-407E-A947-70E740481C1C}">
                           <a14:useLocalDpi xmlns:a14="http://schemas.microsoft.com/office/drawing/2010/main" val="0"/>
@@ -2894,7 +2806,7 @@
                     <pic:cNvPicPr/>
                   </pic:nvPicPr>
                   <pic:blipFill>
-                    <a:blip r:embed="rId21"/>
+                    <a:blip r:embed="rId19"/>
                     <a:stretch>
                       <a:fillRect/>
                     </a:stretch>
@@ -2921,56 +2833,66 @@
         <w:ind w:left="0" w:firstLine="0"/>
       </w:pPr>
       <w:r>
+        <w:rPr>
+          <w:color w:val="FF0000"/>
+        </w:rPr>
+        <w:t>Sin dudas por problemas de interpretación,</w:t>
+      </w:r>
+      <w:r>
+        <w:rPr>
+          <w:color w:val="FF0000"/>
+        </w:rPr>
+        <w:t xml:space="preserve"> individualismo y problemas personales, que forman parte de la vida cotidiana de cualquier desarrollador</w:t>
+      </w:r>
+      <w:r>
+        <w:t>,</w:t>
+      </w:r>
+      <w:r>
+        <w:t xml:space="preserve"> hubo integrantes que han roto una parte fundamental de la </w:t>
+      </w:r>
+      <w:r>
+        <w:t>página</w:t>
+      </w:r>
+      <w:r>
+        <w:t xml:space="preserve"> eliminando el </w:t>
+      </w:r>
+      <w:proofErr w:type="spellStart"/>
+      <w:r>
+        <w:t>controller</w:t>
+      </w:r>
+      <w:r>
+        <w:t>.php</w:t>
+      </w:r>
+      <w:proofErr w:type="spellEnd"/>
+      <w:r>
+        <w:t xml:space="preserve">, por lo que al crearse uno nuevo </w:t>
+      </w:r>
+      <w:proofErr w:type="spellStart"/>
+      <w:r>
+        <w:t>archivo.php</w:t>
+      </w:r>
+      <w:proofErr w:type="spellEnd"/>
+      <w:r>
+        <w:t xml:space="preserve"> </w:t>
+      </w:r>
+      <w:r>
+        <w:t>se lo nombro con minúscula y se</w:t>
+      </w:r>
+      <w:r>
+        <w:t xml:space="preserve"> confirmó la modificación</w:t>
+      </w:r>
+      <w:r>
+        <w:t xml:space="preserve">, al </w:t>
+      </w:r>
+      <w:r>
+        <w:t>cambiar</w:t>
+      </w:r>
+      <w:r>
+        <w:t xml:space="preserve"> el </w:t>
+      </w:r>
+      <w:r>
         <w:lastRenderedPageBreak/>
-        <w:t xml:space="preserve">Sin dudas por problemas de interpretación, hubo integrantes que han roto una parte fundamental de la </w:t>
-      </w:r>
-      <w:r>
-        <w:t>página</w:t>
-      </w:r>
-      <w:r>
-        <w:t xml:space="preserve"> eliminando el </w:t>
-      </w:r>
-      <w:proofErr w:type="spellStart"/>
-      <w:r>
-        <w:t>controller</w:t>
-      </w:r>
-      <w:r>
-        <w:t>.php</w:t>
-      </w:r>
-      <w:proofErr w:type="spellEnd"/>
-      <w:r>
-        <w:t xml:space="preserve">, por lo que al crearse uno nuevo </w:t>
-      </w:r>
-      <w:proofErr w:type="spellStart"/>
-      <w:r>
-        <w:t>archivo.php</w:t>
-      </w:r>
-      <w:proofErr w:type="spellEnd"/>
-      <w:r>
-        <w:t xml:space="preserve"> </w:t>
-      </w:r>
-      <w:r>
-        <w:t>se lo nombro con minúscula y se</w:t>
-      </w:r>
-      <w:r>
-        <w:t xml:space="preserve"> confirmó la modificación</w:t>
-      </w:r>
-      <w:r>
-        <w:t xml:space="preserve">, al </w:t>
-      </w:r>
-      <w:r>
-        <w:t>cambiar</w:t>
-      </w:r>
-      <w:r>
-        <w:t xml:space="preserve"> el nombre en el código de </w:t>
-      </w:r>
-      <w:proofErr w:type="gramStart"/>
-      <w:r>
-        <w:t>las clase</w:t>
-      </w:r>
-      <w:proofErr w:type="gramEnd"/>
-      <w:r>
-        <w:t xml:space="preserve"> </w:t>
+        <w:t xml:space="preserve">nombre en el código de las clase </w:t>
       </w:r>
       <w:proofErr w:type="spellStart"/>
       <w:r>
@@ -3058,7 +2980,7 @@
                     <pic:cNvPicPr/>
                   </pic:nvPicPr>
                   <pic:blipFill>
-                    <a:blip r:embed="rId22"/>
+                    <a:blip r:embed="rId20"/>
                     <a:stretch>
                       <a:fillRect/>
                     </a:stretch>
@@ -3085,7 +3007,25 @@
         <w:ind w:left="0" w:firstLine="0"/>
       </w:pPr>
       <w:r>
-        <w:t xml:space="preserve">Otro comando que se usó mucho y fue el más peligroso de todos durante el proyecto colaborativo fue el </w:t>
+        <w:t>Otro comando que se usó</w:t>
+      </w:r>
+      <w:r>
+        <w:t xml:space="preserve"> </w:t>
+      </w:r>
+      <w:r>
+        <w:rPr>
+          <w:color w:val="FF0000"/>
+        </w:rPr>
+        <w:t xml:space="preserve">con bastante </w:t>
+      </w:r>
+      <w:r>
+        <w:rPr>
+          <w:color w:val="FF0000"/>
+        </w:rPr>
+        <w:t>frecuencia</w:t>
+      </w:r>
+      <w:r>
+        <w:t xml:space="preserve"> y fue el más peligroso de todos durante el proyecto colaborativo fue el </w:t>
       </w:r>
       <w:r>
         <w:rPr>
@@ -3150,6 +3090,33 @@
       </w:r>
       <w:r>
         <w:t xml:space="preserve"> de trabajo utilizo este comando en repetidas situaciones, generando una rotura general del proyecto.</w:t>
+      </w:r>
+      <w:r>
+        <w:t xml:space="preserve"> </w:t>
+      </w:r>
+      <w:r>
+        <w:rPr>
+          <w:color w:val="FF0000"/>
+        </w:rPr>
+        <w:t>Como dijimos en un principio, motivos que llevaron a ello fueron problemas personales de cada miembro del grupo, trabajo individual</w:t>
+      </w:r>
+      <w:r>
+        <w:rPr>
+          <w:color w:val="FF0000"/>
+        </w:rPr>
+        <w:t xml:space="preserve"> sin consulta</w:t>
+      </w:r>
+      <w:r>
+        <w:rPr>
+          <w:color w:val="FF0000"/>
+        </w:rPr>
+        <w:t>, falta de coordinación, grupo sin un líder natural y tampoco acordado</w:t>
+      </w:r>
+      <w:r>
+        <w:rPr>
+          <w:color w:val="FF0000"/>
+        </w:rPr>
+        <w:t xml:space="preserve">. </w:t>
       </w:r>
     </w:p>
     <w:p>
@@ -3189,7 +3156,7 @@
                     </pic:cNvPicPr>
                   </pic:nvPicPr>
                   <pic:blipFill>
-                    <a:blip r:embed="rId23">
+                    <a:blip r:embed="rId21">
                       <a:extLst>
                         <a:ext uri="{28A0092B-C50C-407E-A947-70E740481C1C}">
                           <a14:useLocalDpi xmlns:a14="http://schemas.microsoft.com/office/drawing/2010/main" val="0"/>
@@ -3229,11 +3196,9 @@
       <w:r>
         <w:t xml:space="preserve">En dicha situación se rompió el archivo PHP por la falta de la clase principal. En el siguiente caso, se incorpora por error una imagen de </w:t>
       </w:r>
-      <w:proofErr w:type="spellStart"/>
-      <w:r>
-        <w:t>Padel</w:t>
-      </w:r>
-      <w:proofErr w:type="spellEnd"/>
+      <w:r>
+        <w:t>Pádel</w:t>
+      </w:r>
       <w:r>
         <w:t>, se realizan comandos ya nombrados para modificar algunos comportamientos y al final para colaborar con el proyecto de forma seria se elimina la imagen:</w:t>
       </w:r>
@@ -3266,7 +3231,7 @@
                     </pic:cNvPicPr>
                   </pic:nvPicPr>
                   <pic:blipFill>
-                    <a:blip r:embed="rId24">
+                    <a:blip r:embed="rId22">
                       <a:extLst>
                         <a:ext uri="{28A0092B-C50C-407E-A947-70E740481C1C}">
                           <a14:useLocalDpi xmlns:a14="http://schemas.microsoft.com/office/drawing/2010/main" val="0"/>
@@ -3559,7 +3524,7 @@
                     </pic:cNvPicPr>
                   </pic:nvPicPr>
                   <pic:blipFill>
-                    <a:blip r:embed="rId25">
+                    <a:blip r:embed="rId23">
                       <a:extLst>
                         <a:ext uri="{28A0092B-C50C-407E-A947-70E740481C1C}">
                           <a14:useLocalDpi xmlns:a14="http://schemas.microsoft.com/office/drawing/2010/main" val="0"/>
@@ -3844,7 +3809,7 @@
                     </pic:cNvPicPr>
                   </pic:nvPicPr>
                   <pic:blipFill>
-                    <a:blip r:embed="rId26">
+                    <a:blip r:embed="rId24">
                       <a:extLst>
                         <a:ext uri="{28A0092B-C50C-407E-A947-70E740481C1C}">
                           <a14:useLocalDpi xmlns:a14="http://schemas.microsoft.com/office/drawing/2010/main" val="0"/>
@@ -3910,7 +3875,7 @@
                     </pic:cNvPicPr>
                   </pic:nvPicPr>
                   <pic:blipFill>
-                    <a:blip r:embed="rId27">
+                    <a:blip r:embed="rId25">
                       <a:extLst>
                         <a:ext uri="{28A0092B-C50C-407E-A947-70E740481C1C}">
                           <a14:useLocalDpi xmlns:a14="http://schemas.microsoft.com/office/drawing/2010/main" val="0"/>
@@ -4038,7 +4003,7 @@
                     <pic:cNvPicPr/>
                   </pic:nvPicPr>
                   <pic:blipFill>
-                    <a:blip r:embed="rId28"/>
+                    <a:blip r:embed="rId26"/>
                     <a:stretch>
                       <a:fillRect/>
                     </a:stretch>
@@ -4134,7 +4099,7 @@
                     </pic:cNvPicPr>
                   </pic:nvPicPr>
                   <pic:blipFill>
-                    <a:blip r:embed="rId29" cstate="print">
+                    <a:blip r:embed="rId27" cstate="print">
                       <a:extLst>
                         <a:ext uri="{28A0092B-C50C-407E-A947-70E740481C1C}">
                           <a14:useLocalDpi xmlns:a14="http://schemas.microsoft.com/office/drawing/2010/main" val="0"/>
@@ -4170,91 +4135,115 @@
       <w:pPr>
         <w:spacing w:line="366" w:lineRule="auto"/>
         <w:ind w:left="0" w:firstLine="0"/>
-      </w:pPr>
-      <w:r>
+        <w:rPr>
+          <w:color w:val="FF0000"/>
+        </w:rPr>
+      </w:pPr>
+      <w:r>
+        <w:t xml:space="preserve"> </w:t>
+      </w:r>
+      <w:r>
+        <w:t xml:space="preserve">Como se puede apreciar en la imagen anterior, para realizar ese trabajo un integrante del grupo utilizo el comando </w:t>
+      </w:r>
+      <w:r>
+        <w:rPr>
+          <w:b/>
+          <w:bCs/>
+        </w:rPr>
+        <w:t>“</w:t>
+      </w:r>
+      <w:proofErr w:type="spellStart"/>
+      <w:r>
+        <w:rPr>
+          <w:b/>
+          <w:bCs/>
+        </w:rPr>
+        <w:t>git</w:t>
+      </w:r>
+      <w:proofErr w:type="spellEnd"/>
+      <w:r>
+        <w:rPr>
+          <w:b/>
+          <w:bCs/>
+        </w:rPr>
+        <w:t xml:space="preserve"> </w:t>
+      </w:r>
+      <w:proofErr w:type="spellStart"/>
+      <w:r>
+        <w:rPr>
+          <w:b/>
+          <w:bCs/>
+        </w:rPr>
+        <w:t>fetch</w:t>
+      </w:r>
+      <w:proofErr w:type="spellEnd"/>
+      <w:r>
+        <w:rPr>
+          <w:b/>
+          <w:bCs/>
+        </w:rPr>
+        <w:t>”</w:t>
+      </w:r>
+      <w:r>
+        <w:t xml:space="preserve"> que les permitió o</w:t>
+      </w:r>
+      <w:r>
+        <w:t>btener ramas y / o etiquetas (colectivamente, "referencias") de uno o más repositorios. </w:t>
+      </w:r>
+      <w:r>
+        <w:t xml:space="preserve">Sin especificar una rama, se llamó a </w:t>
+      </w:r>
+      <w:r>
+        <w:t>“</w:t>
+      </w:r>
+      <w:proofErr w:type="spellStart"/>
+      <w:r>
+        <w:t>laRamaMejor</w:t>
+      </w:r>
+      <w:proofErr w:type="spellEnd"/>
+      <w:r>
+        <w:t>”</w:t>
+      </w:r>
+      <w:r>
+        <w:t xml:space="preserve"> y comenzaron a trabajar en ella para realizar pruebas en JavaScript con efectos de .</w:t>
+      </w:r>
+      <w:proofErr w:type="spellStart"/>
+      <w:r>
+        <w:t>css</w:t>
+      </w:r>
+      <w:proofErr w:type="spellEnd"/>
+      <w:r>
+        <w:t xml:space="preserve">, </w:t>
+      </w:r>
+      <w:r>
+        <w:rPr>
+          <w:color w:val="FF0000"/>
+        </w:rPr>
+        <w:t>así</w:t>
+      </w:r>
+      <w:r>
+        <w:rPr>
+          <w:color w:val="FF0000"/>
+        </w:rPr>
+        <w:t xml:space="preserve"> el equipo de a poco comenzó a trabajar más profesionalmente y</w:t>
+      </w:r>
+      <w:r>
+        <w:rPr>
+          <w:color w:val="FF0000"/>
+        </w:rPr>
+        <w:t xml:space="preserve"> comenzó a tener un acuerdo mutuo, dejando de lado los problemas personales, trabajando colaborativamente y teniendo un objetivo común</w:t>
+      </w:r>
+      <w:r>
+        <w:rPr>
+          <w:color w:val="FF0000"/>
+        </w:rPr>
+        <w:t xml:space="preserve"> y cumpliendo con las tareas pautadas por el grupo</w:t>
+      </w:r>
+      <w:r>
+        <w:rPr>
+          <w:color w:val="FF0000"/>
+        </w:rPr>
         <w:t>.</w:t>
-      </w:r>
-      <w:r>
-        <w:t xml:space="preserve"> </w:t>
-      </w:r>
-      <w:r>
-        <w:t xml:space="preserve">Como se puede apreciar en la imagen anterior, para realizar ese trabajo un integrante del grupo utilizo el comando </w:t>
-      </w:r>
-      <w:r>
-        <w:rPr>
-          <w:b/>
-          <w:bCs/>
-        </w:rPr>
-        <w:t>“</w:t>
-      </w:r>
-      <w:proofErr w:type="spellStart"/>
-      <w:r>
-        <w:rPr>
-          <w:b/>
-          <w:bCs/>
-        </w:rPr>
-        <w:t>git</w:t>
-      </w:r>
-      <w:proofErr w:type="spellEnd"/>
-      <w:r>
-        <w:rPr>
-          <w:b/>
-          <w:bCs/>
-        </w:rPr>
-        <w:t xml:space="preserve"> </w:t>
-      </w:r>
-      <w:proofErr w:type="spellStart"/>
-      <w:r>
-        <w:rPr>
-          <w:b/>
-          <w:bCs/>
-        </w:rPr>
-        <w:t>fetch</w:t>
-      </w:r>
-      <w:proofErr w:type="spellEnd"/>
-      <w:r>
-        <w:rPr>
-          <w:b/>
-          <w:bCs/>
-        </w:rPr>
-        <w:t>”</w:t>
-      </w:r>
-      <w:r>
-        <w:t xml:space="preserve"> que les permitió o</w:t>
-      </w:r>
-      <w:r>
-        <w:t>btener ramas y / o etiquetas (colectivamente, "referencias") de uno o más repositorios. </w:t>
-      </w:r>
-      <w:r>
-        <w:t xml:space="preserve">Sin especificar una rama, se llamó a </w:t>
-      </w:r>
-      <w:r>
-        <w:t>“</w:t>
-      </w:r>
-      <w:proofErr w:type="spellStart"/>
-      <w:r>
-        <w:t>laRamaMejor</w:t>
-      </w:r>
-      <w:proofErr w:type="spellEnd"/>
-      <w:r>
-        <w:t>”</w:t>
-      </w:r>
-      <w:r>
-        <w:t xml:space="preserve"> y comenzaron a trabajar en ella para realizar pruebas en JavaScript con efectos de .</w:t>
-      </w:r>
-      <w:proofErr w:type="spellStart"/>
-      <w:r>
-        <w:t>css</w:t>
-      </w:r>
-      <w:proofErr w:type="spellEnd"/>
-      <w:r>
-        <w:t xml:space="preserve">, </w:t>
-      </w:r>
-      <w:r>
-        <w:t>así</w:t>
-      </w:r>
-      <w:r>
-        <w:t xml:space="preserve"> el equipo de a poco comenzó a trabajar más profesionalmente y dejaron de ser un desorden total.</w:t>
       </w:r>
     </w:p>
     <w:p>
@@ -4285,7 +4274,7 @@
                     </pic:cNvPicPr>
                   </pic:nvPicPr>
                   <pic:blipFill>
-                    <a:blip r:embed="rId30">
+                    <a:blip r:embed="rId28">
                       <a:extLst>
                         <a:ext uri="{28A0092B-C50C-407E-A947-70E740481C1C}">
                           <a14:useLocalDpi xmlns:a14="http://schemas.microsoft.com/office/drawing/2010/main" val="0"/>
@@ -4345,7 +4334,7 @@
                     </pic:cNvPicPr>
                   </pic:nvPicPr>
                   <pic:blipFill>
-                    <a:blip r:embed="rId31">
+                    <a:blip r:embed="rId29">
                       <a:extLst>
                         <a:ext uri="{28A0092B-C50C-407E-A947-70E740481C1C}">
                           <a14:useLocalDpi xmlns:a14="http://schemas.microsoft.com/office/drawing/2010/main" val="0"/>
@@ -4436,7 +4425,7 @@
                     </pic:cNvPicPr>
                   </pic:nvPicPr>
                   <pic:blipFill>
-                    <a:blip r:embed="rId32">
+                    <a:blip r:embed="rId30">
                       <a:extLst>
                         <a:ext uri="{28A0092B-C50C-407E-A947-70E740481C1C}">
                           <a14:useLocalDpi xmlns:a14="http://schemas.microsoft.com/office/drawing/2010/main" val="0"/>
@@ -4481,18 +4470,13 @@
       </w:pPr>
       <w:bookmarkStart w:id="0" w:name="_Hlk54291608"/>
       <w:r>
-        <w:t xml:space="preserve">Una de las últimas modificaciones que hizo fue agregar </w:t>
-      </w:r>
-      <w:proofErr w:type="gramStart"/>
-      <w:r>
-        <w:t>el .</w:t>
+        <w:t>Una de las últimas modificaciones que hizo fue agregar el .</w:t>
       </w:r>
       <w:proofErr w:type="spellStart"/>
       <w:r>
         <w:t>gitignore</w:t>
       </w:r>
       <w:proofErr w:type="spellEnd"/>
-      <w:proofErr w:type="gramEnd"/>
       <w:r>
         <w:t xml:space="preserve"> que en realidad se había agregado de forma manual. Para </w:t>
       </w:r>
@@ -4510,7 +4494,6 @@
         <w:t>“</w:t>
       </w:r>
       <w:proofErr w:type="spellStart"/>
-      <w:proofErr w:type="gramStart"/>
       <w:r>
         <w:rPr>
           <w:b/>
@@ -4535,7 +4518,6 @@
         <w:t>gitignore</w:t>
       </w:r>
       <w:proofErr w:type="spellEnd"/>
-      <w:proofErr w:type="gramEnd"/>
       <w:r>
         <w:rPr>
           <w:b/>
@@ -4607,7 +4589,7 @@
                     </pic:cNvPicPr>
                   </pic:nvPicPr>
                   <pic:blipFill>
-                    <a:blip r:embed="rId33">
+                    <a:blip r:embed="rId31">
                       <a:extLst>
                         <a:ext uri="{28A0092B-C50C-407E-A947-70E740481C1C}">
                           <a14:useLocalDpi xmlns:a14="http://schemas.microsoft.com/office/drawing/2010/main" val="0"/>
@@ -4731,7 +4713,43 @@
         <w:t>Alcanzamos</w:t>
       </w:r>
       <w:r>
-        <w:t xml:space="preserve"> observar claramente en este informe como un grupo de colaboradores sin experiencia en trabajo grupal y que comete muchos errores pudieron mejorar su desempeño y comunicación a la hora de compartir un proyecto, esto es sin duda gracias a las herramientas que dispusieron para poder lograr ser un equipo de trabajo con una visión conjunta.</w:t>
+        <w:t xml:space="preserve"> observar</w:t>
+      </w:r>
+      <w:r>
+        <w:t xml:space="preserve"> y ejemplificar </w:t>
+      </w:r>
+      <w:r>
+        <w:t>claramente en este informe como un grupo de colaboradores sin experiencia en trabajo grupal</w:t>
+      </w:r>
+      <w:r>
+        <w:rPr>
+          <w:color w:val="FF0000"/>
+        </w:rPr>
+        <w:t>, con problemas personales, actitudes individualistas</w:t>
+      </w:r>
+      <w:r>
+        <w:rPr>
+          <w:color w:val="FF0000"/>
+        </w:rPr>
+        <w:t xml:space="preserve"> y que comete muchos errores pudieron mejorar su desempeño y comunicación </w:t>
+      </w:r>
+      <w:r>
+        <w:t xml:space="preserve">a la hora de compartir un proyecto, esto es sin duda gracias a las herramientas que </w:t>
+      </w:r>
+      <w:r>
+        <w:rPr>
+          <w:color w:val="FF0000"/>
+        </w:rPr>
+        <w:t>dispusieron</w:t>
+      </w:r>
+      <w:r>
+        <w:rPr>
+          <w:color w:val="FF0000"/>
+        </w:rPr>
+        <w:t xml:space="preserve"> y que permitieron mejorar su comunicación, orientarlos a un mismo objetivo común</w:t>
+      </w:r>
+      <w:r>
+        <w:t xml:space="preserve"> para poder lograr ser un equipo de trabajo con una visión conjunta.</w:t>
       </w:r>
     </w:p>
     <w:p>
@@ -4741,6 +4759,21 @@
       </w:pPr>
       <w:r>
         <w:t>Cabe destacar que el versionado de archivos supone ser muy importante para poder hacer pruebas sin romper el esquema de trabajo principal.</w:t>
+      </w:r>
+    </w:p>
+    <w:p>
+      <w:pPr>
+        <w:spacing w:line="366" w:lineRule="auto"/>
+        <w:ind w:left="0" w:firstLine="0"/>
+        <w:rPr>
+          <w:color w:val="FF0000"/>
+        </w:rPr>
+      </w:pPr>
+      <w:r>
+        <w:rPr>
+          <w:color w:val="FF0000"/>
+        </w:rPr>
+        <w:t>Este trabajo buscó a través de una problemática de equipo perder dar motivo a las acciones solicitadas por el trabajo practico especial.</w:t>
       </w:r>
     </w:p>
     <w:p>

</xml_diff>

<commit_message>
me faltaron las imagenes mejorarlas
</commit_message>
<xml_diff>
--- a/Informe_TPE_TIO.docx
+++ b/Informe_TPE_TIO.docx
@@ -435,23 +435,7 @@
           <w:b/>
           <w:sz w:val="24"/>
         </w:rPr>
-        <w:t xml:space="preserve">Luis </w:t>
-      </w:r>
-      <w:proofErr w:type="spellStart"/>
-      <w:r>
-        <w:rPr>
-          <w:b/>
-          <w:sz w:val="24"/>
-        </w:rPr>
-        <w:t>Rosiello</w:t>
-      </w:r>
-      <w:proofErr w:type="spellEnd"/>
-      <w:r>
-        <w:rPr>
-          <w:b/>
-          <w:sz w:val="24"/>
-        </w:rPr>
-        <w:t xml:space="preserve">, </w:t>
+        <w:t xml:space="preserve">Luis Rosiello, </w:t>
       </w:r>
     </w:p>
     <w:p>
@@ -482,21 +466,12 @@
         </w:rPr>
         <w:t xml:space="preserve"> </w:t>
       </w:r>
-      <w:proofErr w:type="spellStart"/>
       <w:r>
         <w:rPr>
           <w:b/>
           <w:sz w:val="24"/>
         </w:rPr>
-        <w:t>Otharan</w:t>
-      </w:r>
-      <w:proofErr w:type="spellEnd"/>
-      <w:r>
-        <w:rPr>
-          <w:b/>
-          <w:sz w:val="24"/>
-        </w:rPr>
-        <w:t xml:space="preserve">, </w:t>
+        <w:t xml:space="preserve">Otharan, </w:t>
       </w:r>
     </w:p>
     <w:p>
@@ -649,69 +624,38 @@
         <w:t>es</w:t>
       </w:r>
       <w:r>
+        <w:t xml:space="preserve"> smarty</w:t>
+      </w:r>
+      <w:r>
+        <w:t>,</w:t>
+      </w:r>
+      <w:r>
+        <w:t xml:space="preserve"> plasmado en </w:t>
+      </w:r>
+      <w:r>
+        <w:t>archivos. tpl</w:t>
+      </w:r>
+      <w:r>
+        <w:t xml:space="preserve">, estilo propio con un archivo .css, también </w:t>
+      </w:r>
+      <w:r>
+        <w:t>utilizaron archivos</w:t>
+      </w:r>
+      <w:r>
+        <w:t xml:space="preserve"> .html e incorpora</w:t>
+      </w:r>
+      <w:r>
+        <w:t>ron</w:t>
+      </w:r>
+      <w:r>
         <w:t xml:space="preserve"> </w:t>
       </w:r>
-      <w:proofErr w:type="spellStart"/>
-      <w:r>
-        <w:t>smarty</w:t>
-      </w:r>
-      <w:proofErr w:type="spellEnd"/>
-      <w:r>
-        <w:t>,</w:t>
-      </w:r>
-      <w:r>
-        <w:t xml:space="preserve"> plasmado en </w:t>
-      </w:r>
-      <w:r>
-        <w:t xml:space="preserve">archivos. </w:t>
-      </w:r>
-      <w:proofErr w:type="spellStart"/>
-      <w:r>
-        <w:t>tpl</w:t>
-      </w:r>
-      <w:proofErr w:type="spellEnd"/>
-      <w:r>
-        <w:t>, estilo propio con un archivo .</w:t>
-      </w:r>
-      <w:proofErr w:type="spellStart"/>
-      <w:r>
-        <w:t>css</w:t>
-      </w:r>
-      <w:proofErr w:type="spellEnd"/>
-      <w:r>
-        <w:t xml:space="preserve">, también </w:t>
-      </w:r>
-      <w:r>
-        <w:t>utilizaron archivos</w:t>
-      </w:r>
-      <w:r>
-        <w:t xml:space="preserve"> .</w:t>
-      </w:r>
-      <w:proofErr w:type="spellStart"/>
-      <w:r>
-        <w:t>html</w:t>
-      </w:r>
-      <w:proofErr w:type="spellEnd"/>
-      <w:r>
-        <w:t xml:space="preserve"> e incorpora</w:t>
-      </w:r>
-      <w:r>
-        <w:t>ron</w:t>
-      </w:r>
-      <w:r>
-        <w:t xml:space="preserve"> </w:t>
-      </w:r>
       <w:r>
         <w:t>otros</w:t>
       </w:r>
       <w:r>
-        <w:t xml:space="preserve"> .</w:t>
-      </w:r>
-      <w:proofErr w:type="spellStart"/>
-      <w:r>
-        <w:t>jpg</w:t>
-      </w:r>
-      <w:proofErr w:type="spellEnd"/>
+        <w:t xml:space="preserve"> .jpg</w:t>
+      </w:r>
       <w:r>
         <w:t xml:space="preserve"> </w:t>
       </w:r>
@@ -1037,14 +981,12 @@
       <w:r>
         <w:t xml:space="preserve"> </w:t>
       </w:r>
-      <w:proofErr w:type="spellStart"/>
       <w:r>
         <w:t>R</w:t>
       </w:r>
       <w:r>
         <w:t>osiello</w:t>
       </w:r>
-      <w:proofErr w:type="spellEnd"/>
       <w:r>
         <w:t>, compartió una página WEB en la que estaba trabajando</w:t>
       </w:r>
@@ -1110,137 +1052,55 @@
           <w:b/>
           <w:bCs/>
         </w:rPr>
+        <w:t>“git init”</w:t>
+      </w:r>
+      <w:r>
+        <w:rPr>
+          <w:b/>
+          <w:bCs/>
+        </w:rPr>
+        <w:t xml:space="preserve"> </w:t>
+      </w:r>
+      <w:r>
+        <w:t>desde</w:t>
+      </w:r>
+      <w:r>
+        <w:t xml:space="preserve"> la </w:t>
+      </w:r>
+      <w:r>
+        <w:t>capeta</w:t>
+      </w:r>
+      <w:r>
+        <w:t xml:space="preserve"> del proyecto</w:t>
+      </w:r>
+      <w:r>
+        <w:t xml:space="preserve"> </w:t>
+      </w:r>
+      <w:r>
         <w:t>“</w:t>
       </w:r>
-      <w:proofErr w:type="spellStart"/>
+      <w:r>
+        <w:t>TPETIO</w:t>
+      </w:r>
+      <w:r>
+        <w:t>”</w:t>
+      </w:r>
+      <w:r>
+        <w:t xml:space="preserve"> utilizando la consola. Se envió el repositorio de forma remota a GitHub a </w:t>
+      </w:r>
+      <w:r>
+        <w:t>través</w:t>
+      </w:r>
+      <w:r>
+        <w:t xml:space="preserve"> del comando “</w:t>
+      </w:r>
       <w:r>
         <w:rPr>
           <w:b/>
           <w:bCs/>
         </w:rPr>
-        <w:t>git</w:t>
-      </w:r>
-      <w:proofErr w:type="spellEnd"/>
-      <w:r>
-        <w:rPr>
-          <w:b/>
-          <w:bCs/>
-        </w:rPr>
-        <w:t xml:space="preserve"> </w:t>
-      </w:r>
-      <w:proofErr w:type="spellStart"/>
-      <w:r>
-        <w:rPr>
-          <w:b/>
-          <w:bCs/>
-        </w:rPr>
-        <w:t>init</w:t>
-      </w:r>
-      <w:proofErr w:type="spellEnd"/>
-      <w:r>
-        <w:rPr>
-          <w:b/>
-          <w:bCs/>
-        </w:rPr>
-        <w:t>”</w:t>
-      </w:r>
-      <w:r>
-        <w:rPr>
-          <w:b/>
-          <w:bCs/>
-        </w:rPr>
-        <w:t xml:space="preserve"> </w:t>
-      </w:r>
-      <w:r>
-        <w:t>desde</w:t>
-      </w:r>
-      <w:r>
-        <w:t xml:space="preserve"> la </w:t>
-      </w:r>
-      <w:r>
-        <w:t>capeta</w:t>
-      </w:r>
-      <w:r>
-        <w:t xml:space="preserve"> del proyecto</w:t>
-      </w:r>
-      <w:r>
-        <w:t xml:space="preserve"> </w:t>
-      </w:r>
-      <w:r>
-        <w:t>“</w:t>
-      </w:r>
-      <w:r>
-        <w:t>TPETIO</w:t>
-      </w:r>
-      <w:r>
-        <w:t>”</w:t>
-      </w:r>
-      <w:r>
-        <w:t xml:space="preserve"> utilizando la consola. Se envió el repositorio de forma remota a GitHub a </w:t>
-      </w:r>
-      <w:r>
-        <w:t>través</w:t>
-      </w:r>
-      <w:r>
-        <w:t xml:space="preserve"> del comando “</w:t>
-      </w:r>
-      <w:proofErr w:type="spellStart"/>
-      <w:r>
-        <w:rPr>
-          <w:b/>
-          <w:bCs/>
-        </w:rPr>
-        <w:t>git</w:t>
-      </w:r>
-      <w:proofErr w:type="spellEnd"/>
-      <w:r>
-        <w:rPr>
-          <w:b/>
-          <w:bCs/>
-        </w:rPr>
-        <w:t xml:space="preserve"> </w:t>
-      </w:r>
-      <w:proofErr w:type="spellStart"/>
-      <w:r>
-        <w:rPr>
-          <w:b/>
-          <w:bCs/>
-        </w:rPr>
-        <w:t>remote</w:t>
-      </w:r>
-      <w:proofErr w:type="spellEnd"/>
-      <w:r>
-        <w:rPr>
-          <w:b/>
-          <w:bCs/>
-        </w:rPr>
-        <w:t xml:space="preserve"> </w:t>
-      </w:r>
-      <w:proofErr w:type="spellStart"/>
-      <w:r>
-        <w:rPr>
-          <w:b/>
-          <w:bCs/>
-        </w:rPr>
-        <w:t>add</w:t>
-      </w:r>
-      <w:proofErr w:type="spellEnd"/>
-      <w:r>
-        <w:rPr>
-          <w:b/>
-          <w:bCs/>
-        </w:rPr>
-        <w:t xml:space="preserve"> </w:t>
-      </w:r>
-      <w:proofErr w:type="spellStart"/>
-      <w:r>
-        <w:rPr>
-          <w:b/>
-          <w:bCs/>
-        </w:rPr>
-        <w:t>origin</w:t>
-      </w:r>
-      <w:proofErr w:type="spellEnd"/>
+        <w:t>git remote add origin</w:t>
+      </w:r>
       <w:r>
         <w:t xml:space="preserve"> </w:t>
       </w:r>
@@ -1470,17 +1330,22 @@
         <w:spacing w:line="366" w:lineRule="auto"/>
         <w:ind w:left="-5"/>
       </w:pPr>
+    </w:p>
+    <w:p>
+      <w:pPr>
+        <w:spacing w:line="366" w:lineRule="auto"/>
+        <w:ind w:left="0" w:firstLine="0"/>
+      </w:pPr>
       <w:r>
         <w:rPr>
           <w:noProof/>
-          <w:lang w:val="es-ES" w:eastAsia="es-ES"/>
         </w:rPr>
         <w:lastRenderedPageBreak/>
         <w:drawing>
-          <wp:inline distT="0" distB="0" distL="0" distR="0" wp14:anchorId="4509A135" wp14:editId="1D7A4BFE">
-            <wp:extent cx="5715000" cy="3524250"/>
+          <wp:inline distT="0" distB="0" distL="0" distR="0" wp14:anchorId="668D0B74" wp14:editId="5EAC5C65">
+            <wp:extent cx="5715000" cy="4143375"/>
             <wp:effectExtent l="0" t="0" r="0" b="0"/>
-            <wp:docPr id="11" name="Imagen 11"/>
+            <wp:docPr id="3" name="Imagen 3"/>
             <wp:cNvGraphicFramePr>
               <a:graphicFrameLocks xmlns:a="http://schemas.openxmlformats.org/drawingml/2006/main" noChangeAspect="1"/>
             </wp:cNvGraphicFramePr>
@@ -1488,13 +1353,13 @@
               <a:graphicData uri="http://schemas.openxmlformats.org/drawingml/2006/picture">
                 <pic:pic xmlns:pic="http://schemas.openxmlformats.org/drawingml/2006/picture">
                   <pic:nvPicPr>
-                    <pic:cNvPr id="0" name="Picture 10"/>
+                    <pic:cNvPr id="0" name="Picture 1"/>
                     <pic:cNvPicPr>
                       <a:picLocks noChangeAspect="1" noChangeArrowheads="1"/>
                     </pic:cNvPicPr>
                   </pic:nvPicPr>
                   <pic:blipFill>
-                    <a:blip r:embed="rId9" cstate="print">
+                    <a:blip r:embed="rId9">
                       <a:extLst>
                         <a:ext uri="{28A0092B-C50C-407E-A947-70E740481C1C}">
                           <a14:useLocalDpi xmlns:a14="http://schemas.microsoft.com/office/drawing/2010/main" val="0"/>
@@ -1509,7 +1374,7 @@
                   <pic:spPr bwMode="auto">
                     <a:xfrm>
                       <a:off x="0" y="0"/>
-                      <a:ext cx="5715000" cy="3524250"/>
+                      <a:ext cx="5715000" cy="4143375"/>
                     </a:xfrm>
                     <a:prstGeom prst="rect">
                       <a:avLst/>
@@ -1535,15 +1400,7 @@
         <w:t>Pudieron</w:t>
       </w:r>
       <w:r>
-        <w:t xml:space="preserve"> no solo agregar tareas relacionadas al trabajo en equipo, sino también etiquetas con mensajes super importantes, </w:t>
-      </w:r>
-      <w:proofErr w:type="spellStart"/>
-      <w:r>
-        <w:t>stikers</w:t>
-      </w:r>
-      <w:proofErr w:type="spellEnd"/>
-      <w:r>
-        <w:t xml:space="preserve"> (pegatinas) para tener una visual rápida de lo que hay o no que hacer y buscar más rápido aquello que deb</w:t>
+        <w:t xml:space="preserve"> no solo agregar tareas relacionadas al trabajo en equipo, sino también etiquetas con mensajes super importantes, stikers (pegatinas) para tener una visual rápida de lo que hay o no que hacer y buscar más rápido aquello que deb</w:t>
       </w:r>
       <w:r>
         <w:t>ían</w:t>
@@ -1677,7 +1534,6 @@
       <w:r>
         <w:t xml:space="preserve"> </w:t>
       </w:r>
-      <w:proofErr w:type="spellStart"/>
       <w:r>
         <w:rPr>
           <w:b/>
@@ -1685,38 +1541,16 @@
         </w:rPr>
         <w:t>gitclone</w:t>
       </w:r>
-      <w:proofErr w:type="spellEnd"/>
       <w:r>
         <w:rPr>
           <w:b/>
           <w:bCs/>
         </w:rPr>
-        <w:t xml:space="preserve"> (</w:t>
-      </w:r>
-      <w:proofErr w:type="spellStart"/>
-      <w:r>
-        <w:rPr>
-          <w:b/>
-          <w:bCs/>
-        </w:rPr>
-        <w:t>url</w:t>
-      </w:r>
-      <w:proofErr w:type="spellEnd"/>
-      <w:r>
-        <w:rPr>
-          <w:b/>
-          <w:bCs/>
-        </w:rPr>
-        <w:t>)</w:t>
-      </w:r>
-      <w:r>
-        <w:t xml:space="preserve"> de consola de Git </w:t>
-      </w:r>
-      <w:proofErr w:type="spellStart"/>
-      <w:r>
-        <w:t>Bash</w:t>
-      </w:r>
-      <w:proofErr w:type="spellEnd"/>
+        <w:t xml:space="preserve"> (url)</w:t>
+      </w:r>
+      <w:r>
+        <w:t xml:space="preserve"> de consola de Git Bash</w:t>
+      </w:r>
       <w:r>
         <w:t>:</w:t>
       </w:r>
@@ -1781,11 +1615,7 @@
         <w:ind w:left="0" w:firstLine="0"/>
       </w:pPr>
       <w:r>
-        <w:t xml:space="preserve">Para poder traer el archivo se tuvo que copiar la dirección del mismo en la carpeta de </w:t>
-      </w:r>
-      <w:proofErr w:type="spellStart"/>
-      <w:r>
-        <w:t>G</w:t>
+        <w:t>Para poder traer el archivo se tuvo que copiar la dirección del mismo en la carpeta de G</w:t>
       </w:r>
       <w:r>
         <w:t>i</w:t>
@@ -1796,20 +1626,11 @@
       <w:r>
         <w:t>ub</w:t>
       </w:r>
-      <w:proofErr w:type="spellEnd"/>
       <w:r>
         <w:t xml:space="preserve"> </w:t>
       </w:r>
       <w:r>
-        <w:t xml:space="preserve">como se muestra a continuación y pasarle al </w:t>
-      </w:r>
-      <w:proofErr w:type="spellStart"/>
-      <w:r>
-        <w:t>git</w:t>
-      </w:r>
-      <w:proofErr w:type="spellEnd"/>
-      <w:r>
-        <w:t xml:space="preserve"> local esa dirección:</w:t>
+        <w:t>como se muestra a continuación y pasarle al git local esa dirección:</w:t>
       </w:r>
     </w:p>
     <w:p>
@@ -1896,13 +1717,12 @@
       <w:r>
         <w:rPr>
           <w:noProof/>
-          <w:lang w:val="es-ES" w:eastAsia="es-ES"/>
         </w:rPr>
         <w:drawing>
-          <wp:inline distT="0" distB="0" distL="0" distR="0" wp14:anchorId="7466F123" wp14:editId="2C3DCFD1">
-            <wp:extent cx="5448300" cy="2878519"/>
+          <wp:inline distT="0" distB="0" distL="0" distR="0" wp14:anchorId="2AF715D5" wp14:editId="0178D8BF">
+            <wp:extent cx="5429250" cy="2867025"/>
             <wp:effectExtent l="0" t="0" r="0" b="0"/>
-            <wp:docPr id="10" name="Imagen 10"/>
+            <wp:docPr id="5" name="Imagen 5"/>
             <wp:cNvGraphicFramePr>
               <a:graphicFrameLocks xmlns:a="http://schemas.openxmlformats.org/drawingml/2006/main" noChangeAspect="1"/>
             </wp:cNvGraphicFramePr>
@@ -1910,7 +1730,7 @@
               <a:graphicData uri="http://schemas.openxmlformats.org/drawingml/2006/picture">
                 <pic:pic xmlns:pic="http://schemas.openxmlformats.org/drawingml/2006/picture">
                   <pic:nvPicPr>
-                    <pic:cNvPr id="0" name="Picture 9"/>
+                    <pic:cNvPr id="0" name="Picture 2"/>
                     <pic:cNvPicPr>
                       <a:picLocks noChangeAspect="1" noChangeArrowheads="1"/>
                     </pic:cNvPicPr>
@@ -1931,7 +1751,7 @@
                   <pic:spPr bwMode="auto">
                     <a:xfrm>
                       <a:off x="0" y="0"/>
-                      <a:ext cx="5460109" cy="2884758"/>
+                      <a:ext cx="5429250" cy="2867025"/>
                     </a:xfrm>
                     <a:prstGeom prst="rect">
                       <a:avLst/>
@@ -1967,137 +1787,79 @@
           <w:b/>
           <w:bCs/>
         </w:rPr>
-        <w:t>“</w:t>
-      </w:r>
-      <w:proofErr w:type="spellStart"/>
+        <w:t>“git status”</w:t>
+      </w:r>
+      <w:r>
+        <w:t xml:space="preserve"> para poder ver el estado de su trabajo y conocer las modificaciones realizadas que todavía no figuran en la zona de intercambio, la consola nos muestra con color rojo, aquellos archivos modificados y no incorporados. Para ellos luego se ejecuta en la consola el comando </w:t>
+      </w:r>
       <w:r>
         <w:rPr>
           <w:b/>
           <w:bCs/>
         </w:rPr>
+        <w:t>“git</w:t>
+      </w:r>
+      <w:r>
+        <w:rPr>
+          <w:b/>
+          <w:bCs/>
+        </w:rPr>
+        <w:t xml:space="preserve"> </w:t>
+      </w:r>
+      <w:r>
+        <w:rPr>
+          <w:b/>
+          <w:bCs/>
+        </w:rPr>
+        <w:t>add .”</w:t>
+      </w:r>
+      <w:r>
+        <w:t xml:space="preserve"> donde podrá </w:t>
+      </w:r>
+      <w:r>
+        <w:t>agregar esas modificaciones a</w:t>
+      </w:r>
+      <w:r>
+        <w:t xml:space="preserve"> la zona de intercambio temporal o staging</w:t>
+      </w:r>
+      <w:r>
+        <w:t xml:space="preserve"> a</w:t>
+      </w:r>
+      <w:r>
+        <w:t>rea.</w:t>
+      </w:r>
+      <w:r>
+        <w:t xml:space="preserve"> También se puedo realizar el mismo comando con el nombre específico del archivo, pero </w:t>
+      </w:r>
+      <w:r>
+        <w:t xml:space="preserve">les fue </w:t>
+      </w:r>
+      <w:r>
+        <w:t xml:space="preserve">mucho más cómodo agregar todos los cambios a través del “.”. Al mismo tiempo </w:t>
+      </w:r>
+      <w:r>
+        <w:t xml:space="preserve">se confirmaron las modificaciones a través del comando de </w:t>
+      </w:r>
+      <w:r>
+        <w:rPr>
+          <w:b/>
+          <w:bCs/>
+        </w:rPr>
         <w:t>git</w:t>
       </w:r>
-      <w:proofErr w:type="spellEnd"/>
       <w:r>
         <w:rPr>
           <w:b/>
           <w:bCs/>
         </w:rPr>
-        <w:t xml:space="preserve"> status”</w:t>
-      </w:r>
-      <w:r>
-        <w:t xml:space="preserve"> para poder ver el estado de su trabajo y conocer las modificaciones realizadas que todavía no figuran en la zona de intercambio, la consola nos muestra con color rojo, aquellos archivos modificados y no incorporados. Para ellos luego se ejecuta en la consola el comando </w:t>
+        <w:t xml:space="preserve"> </w:t>
       </w:r>
       <w:r>
         <w:rPr>
           <w:b/>
           <w:bCs/>
         </w:rPr>
-        <w:t>“</w:t>
-      </w:r>
-      <w:proofErr w:type="spellStart"/>
-      <w:r>
-        <w:rPr>
-          <w:b/>
-          <w:bCs/>
-        </w:rPr>
-        <w:t>git</w:t>
-      </w:r>
-      <w:proofErr w:type="spellEnd"/>
-      <w:r>
-        <w:rPr>
-          <w:b/>
-          <w:bCs/>
-        </w:rPr>
-        <w:t xml:space="preserve"> </w:t>
-      </w:r>
-      <w:proofErr w:type="spellStart"/>
-      <w:r>
-        <w:rPr>
-          <w:b/>
-          <w:bCs/>
-        </w:rPr>
-        <w:t>add</w:t>
-      </w:r>
-      <w:proofErr w:type="spellEnd"/>
-      <w:r>
-        <w:rPr>
-          <w:b/>
-          <w:bCs/>
-        </w:rPr>
-        <w:t xml:space="preserve"> .”</w:t>
-      </w:r>
-      <w:r>
-        <w:t xml:space="preserve"> donde podrá </w:t>
-      </w:r>
-      <w:r>
-        <w:t>agregar esas modificaciones a</w:t>
-      </w:r>
-      <w:r>
-        <w:t xml:space="preserve"> la zona de intercambio temporal o </w:t>
-      </w:r>
-      <w:proofErr w:type="spellStart"/>
-      <w:r>
-        <w:t>staging</w:t>
-      </w:r>
-      <w:proofErr w:type="spellEnd"/>
-      <w:r>
-        <w:t xml:space="preserve"> </w:t>
-      </w:r>
-      <w:proofErr w:type="spellStart"/>
-      <w:r>
-        <w:t>a</w:t>
-      </w:r>
-      <w:r>
-        <w:t>rea</w:t>
-      </w:r>
-      <w:proofErr w:type="spellEnd"/>
-      <w:r>
-        <w:t>.</w:t>
-      </w:r>
-      <w:r>
-        <w:t xml:space="preserve"> También se puedo realizar el mismo comando con el nombre específico del archivo, pero </w:t>
-      </w:r>
-      <w:r>
-        <w:t xml:space="preserve">les fue </w:t>
-      </w:r>
-      <w:r>
-        <w:t xml:space="preserve">mucho más cómodo agregar todos los cambios a través del “.”. Al mismo tiempo </w:t>
-      </w:r>
-      <w:r>
-        <w:t xml:space="preserve">se confirmaron las modificaciones a través del comando de </w:t>
-      </w:r>
-      <w:proofErr w:type="spellStart"/>
-      <w:r>
-        <w:rPr>
-          <w:b/>
-          <w:bCs/>
-        </w:rPr>
-        <w:t>git</w:t>
-      </w:r>
-      <w:proofErr w:type="spellEnd"/>
-      <w:r>
-        <w:rPr>
-          <w:b/>
-          <w:bCs/>
-        </w:rPr>
-        <w:t xml:space="preserve"> </w:t>
-      </w:r>
-      <w:proofErr w:type="spellStart"/>
-      <w:r>
-        <w:rPr>
-          <w:b/>
-          <w:bCs/>
-        </w:rPr>
-        <w:t>commit</w:t>
-      </w:r>
-      <w:proofErr w:type="spellEnd"/>
-      <w:r>
-        <w:rPr>
-          <w:b/>
-          <w:bCs/>
-        </w:rPr>
-        <w:t xml:space="preserve"> -m</w:t>
+        <w:t>commit -m</w:t>
       </w:r>
       <w:r>
         <w:t xml:space="preserve"> “mensaje”, que les permitió dar aviso de los cambios realizados a sus colegas</w:t>
@@ -2203,34 +1965,25 @@
         </w:rPr>
         <w:t>“</w:t>
       </w:r>
-      <w:proofErr w:type="spellStart"/>
       <w:r>
         <w:rPr>
           <w:b/>
           <w:bCs/>
         </w:rPr>
-        <w:t>git</w:t>
-      </w:r>
-      <w:proofErr w:type="spellEnd"/>
+        <w:t>git status</w:t>
+      </w:r>
       <w:r>
         <w:rPr>
           <w:b/>
           <w:bCs/>
         </w:rPr>
-        <w:t xml:space="preserve"> status</w:t>
+        <w:t>”</w:t>
       </w:r>
       <w:r>
         <w:rPr>
           <w:b/>
           <w:bCs/>
         </w:rPr>
-        <w:t>”</w:t>
-      </w:r>
-      <w:r>
-        <w:rPr>
-          <w:b/>
-          <w:bCs/>
-        </w:rPr>
         <w:t>,</w:t>
       </w:r>
       <w:r>
@@ -2240,16 +1993,11 @@
         <w:t>está</w:t>
       </w:r>
       <w:r>
-        <w:t xml:space="preserve"> preparado para realizar la incorporación a la rama principal en </w:t>
-      </w:r>
-      <w:proofErr w:type="spellStart"/>
-      <w:r>
-        <w:t>GITH</w:t>
+        <w:t xml:space="preserve"> preparado para realizar la incorporación a la rama principal en GITH</w:t>
       </w:r>
       <w:r>
         <w:t>ub</w:t>
       </w:r>
-      <w:proofErr w:type="spellEnd"/>
       <w:r>
         <w:t>.</w:t>
       </w:r>
@@ -2326,93 +2074,61 @@
         <w:rPr>
           <w:b/>
         </w:rPr>
+        <w:t>“git</w:t>
+      </w:r>
+      <w:r>
+        <w:rPr>
+          <w:b/>
+        </w:rPr>
+        <w:t xml:space="preserve"> </w:t>
+      </w:r>
+      <w:r>
+        <w:rPr>
+          <w:b/>
+        </w:rPr>
+        <w:t>push”</w:t>
+      </w:r>
+      <w:r>
+        <w:t xml:space="preserve"> recomendado ya por la consola.</w:t>
+      </w:r>
+    </w:p>
+    <w:p>
+      <w:pPr>
+        <w:spacing w:line="366" w:lineRule="auto"/>
+        <w:ind w:left="0" w:firstLine="0"/>
+      </w:pPr>
+      <w:r>
+        <w:t>Para realizar las modificaciones y agregado de información a la rama MASTER del repositorio en GITH</w:t>
+      </w:r>
+      <w:r>
+        <w:t>ub</w:t>
+      </w:r>
+      <w:r>
+        <w:t xml:space="preserve"> se utilizó el comando </w:t>
+      </w:r>
+      <w:r>
         <w:t>“</w:t>
       </w:r>
-      <w:proofErr w:type="spellStart"/>
-      <w:r>
-        <w:rPr>
-          <w:b/>
+      <w:r>
+        <w:rPr>
+          <w:b/>
+          <w:bCs/>
         </w:rPr>
         <w:t>git</w:t>
       </w:r>
-      <w:proofErr w:type="spellEnd"/>
-      <w:r>
-        <w:rPr>
-          <w:b/>
+      <w:r>
+        <w:rPr>
+          <w:b/>
+          <w:bCs/>
         </w:rPr>
         <w:t xml:space="preserve"> </w:t>
       </w:r>
-      <w:proofErr w:type="spellStart"/>
-      <w:r>
-        <w:rPr>
-          <w:b/>
-        </w:rPr>
-        <w:t>push</w:t>
-      </w:r>
-      <w:proofErr w:type="spellEnd"/>
-      <w:r>
-        <w:rPr>
-          <w:b/>
-        </w:rPr>
-        <w:t>”</w:t>
-      </w:r>
-      <w:r>
-        <w:t xml:space="preserve"> recomendado ya por la consola.</w:t>
-      </w:r>
-    </w:p>
-    <w:p>
-      <w:pPr>
-        <w:spacing w:line="366" w:lineRule="auto"/>
-        <w:ind w:left="0" w:firstLine="0"/>
-      </w:pPr>
-      <w:r>
-        <w:t xml:space="preserve">Para realizar las modificaciones y agregado de información a la rama MASTER del repositorio en </w:t>
-      </w:r>
-      <w:proofErr w:type="spellStart"/>
-      <w:r>
-        <w:t>GITH</w:t>
-      </w:r>
-      <w:r>
-        <w:t>ub</w:t>
-      </w:r>
-      <w:proofErr w:type="spellEnd"/>
-      <w:r>
-        <w:t xml:space="preserve"> se utilizó el comando </w:t>
-      </w:r>
-      <w:r>
-        <w:t>“</w:t>
-      </w:r>
-      <w:proofErr w:type="spellStart"/>
       <w:r>
         <w:rPr>
           <w:b/>
           <w:bCs/>
         </w:rPr>
-        <w:t>git</w:t>
-      </w:r>
-      <w:proofErr w:type="spellEnd"/>
-      <w:r>
-        <w:rPr>
-          <w:b/>
-          <w:bCs/>
-        </w:rPr>
-        <w:t xml:space="preserve"> </w:t>
-      </w:r>
-      <w:proofErr w:type="spellStart"/>
-      <w:r>
-        <w:rPr>
-          <w:b/>
-          <w:bCs/>
-        </w:rPr>
-        <w:t>push</w:t>
-      </w:r>
-      <w:proofErr w:type="spellEnd"/>
-      <w:r>
-        <w:rPr>
-          <w:b/>
-          <w:bCs/>
-        </w:rPr>
-        <w:t>”</w:t>
+        <w:t>push”</w:t>
       </w:r>
       <w:r>
         <w:t>, el cual está destinado a enviar todos esos cambios para que el resto de los compañeros puedan verlos e incorporarlos.</w:t>
@@ -2573,39 +2289,21 @@
           <w:b/>
           <w:bCs/>
         </w:rPr>
-        <w:t>“</w:t>
-      </w:r>
-      <w:proofErr w:type="spellStart"/>
+        <w:t>“git</w:t>
+      </w:r>
       <w:r>
         <w:rPr>
           <w:b/>
           <w:bCs/>
         </w:rPr>
-        <w:t>git</w:t>
-      </w:r>
-      <w:proofErr w:type="spellEnd"/>
+        <w:t xml:space="preserve"> </w:t>
+      </w:r>
       <w:r>
         <w:rPr>
           <w:b/>
           <w:bCs/>
         </w:rPr>
-        <w:t xml:space="preserve"> </w:t>
-      </w:r>
-      <w:proofErr w:type="spellStart"/>
-      <w:r>
-        <w:rPr>
-          <w:b/>
-          <w:bCs/>
-        </w:rPr>
-        <w:t>pull</w:t>
-      </w:r>
-      <w:proofErr w:type="spellEnd"/>
-      <w:r>
-        <w:rPr>
-          <w:b/>
-          <w:bCs/>
-        </w:rPr>
-        <w:t>”,</w:t>
+        <w:t>pull”,</w:t>
       </w:r>
       <w:r>
         <w:t xml:space="preserve"> debido a</w:t>
@@ -2731,48 +2429,27 @@
       <w:r>
         <w:t>Se estuvieron realizando además modificaciones de los nombres de archivos a través de “</w:t>
       </w:r>
-      <w:proofErr w:type="spellStart"/>
-      <w:r>
-        <w:rPr>
-          <w:b/>
-        </w:rPr>
-        <w:t>git</w:t>
-      </w:r>
-      <w:proofErr w:type="spellEnd"/>
-      <w:r>
-        <w:rPr>
-          <w:b/>
-        </w:rPr>
+      <w:r>
+        <w:rPr>
+          <w:b/>
+        </w:rPr>
+        <w:t>git mv</w:t>
+      </w:r>
+      <w:r>
+        <w:rPr>
+          <w:b/>
+        </w:rPr>
+        <w:t xml:space="preserve">” </w:t>
+      </w:r>
+      <w:r>
+        <w:t>con el fin</w:t>
+      </w:r>
+      <w:r>
         <w:t xml:space="preserve"> </w:t>
       </w:r>
-      <w:proofErr w:type="spellStart"/>
-      <w:r>
-        <w:rPr>
-          <w:b/>
-        </w:rPr>
-        <w:t>mv</w:t>
-      </w:r>
-      <w:proofErr w:type="spellEnd"/>
-      <w:r>
-        <w:rPr>
-          <w:b/>
-        </w:rPr>
-        <w:t xml:space="preserve">” </w:t>
-      </w:r>
-      <w:r>
-        <w:t>con el fin</w:t>
-      </w:r>
-      <w:r>
-        <w:t xml:space="preserve"> </w:t>
-      </w:r>
-      <w:r>
-        <w:t xml:space="preserve">de corregir los nombres de fotos que se tienen en cuenta en los </w:t>
-      </w:r>
-      <w:proofErr w:type="spellStart"/>
-      <w:r>
-        <w:t>templates</w:t>
-      </w:r>
-      <w:proofErr w:type="spellEnd"/>
+      <w:r>
+        <w:t>de corregir los nombres de fotos que se tienen en cuenta en los templates</w:t>
+      </w:r>
       <w:r>
         <w:t>.</w:t>
       </w:r>
@@ -2854,26 +2531,16 @@
         <w:t>página</w:t>
       </w:r>
       <w:r>
-        <w:t xml:space="preserve"> eliminando el </w:t>
-      </w:r>
-      <w:proofErr w:type="spellStart"/>
-      <w:r>
-        <w:t>controller</w:t>
+        <w:t xml:space="preserve"> eliminando el controller</w:t>
       </w:r>
       <w:r>
         <w:t>.php</w:t>
       </w:r>
-      <w:proofErr w:type="spellEnd"/>
       <w:r>
         <w:t xml:space="preserve">, por lo que al crearse uno nuevo </w:t>
       </w:r>
-      <w:proofErr w:type="spellStart"/>
-      <w:r>
-        <w:t>archivo.php</w:t>
-      </w:r>
-      <w:proofErr w:type="spellEnd"/>
-      <w:r>
-        <w:t xml:space="preserve"> </w:t>
+      <w:r>
+        <w:t xml:space="preserve">archivo.php </w:t>
       </w:r>
       <w:r>
         <w:t>se lo nombro con minúscula y se</w:t>
@@ -2892,15 +2559,7 @@
       </w:r>
       <w:r>
         <w:lastRenderedPageBreak/>
-        <w:t xml:space="preserve">nombre en el código de las clase </w:t>
-      </w:r>
-      <w:proofErr w:type="spellStart"/>
-      <w:r>
-        <w:t>Controller</w:t>
-      </w:r>
-      <w:proofErr w:type="spellEnd"/>
-      <w:r>
-        <w:t xml:space="preserve">, para incorporar ese </w:t>
+        <w:t xml:space="preserve">nombre en el código de las clase Controller, para incorporar ese </w:t>
       </w:r>
       <w:r>
         <w:t>cambio</w:t>
@@ -2914,42 +2573,12 @@
       <w:r>
         <w:t xml:space="preserve"> el método </w:t>
       </w:r>
-      <w:proofErr w:type="spellStart"/>
-      <w:r>
-        <w:rPr>
-          <w:b/>
-        </w:rPr>
-        <w:t>git</w:t>
-      </w:r>
-      <w:proofErr w:type="spellEnd"/>
-      <w:r>
-        <w:rPr>
-          <w:b/>
-        </w:rPr>
-        <w:t xml:space="preserve"> </w:t>
-      </w:r>
-      <w:proofErr w:type="spellStart"/>
-      <w:r>
-        <w:rPr>
-          <w:b/>
-        </w:rPr>
-        <w:t>commit</w:t>
-      </w:r>
-      <w:proofErr w:type="spellEnd"/>
-      <w:r>
-        <w:rPr>
-          <w:b/>
-        </w:rPr>
-        <w:t xml:space="preserve"> –</w:t>
-      </w:r>
-      <w:proofErr w:type="spellStart"/>
-      <w:r>
-        <w:rPr>
-          <w:b/>
-        </w:rPr>
-        <w:t>amend</w:t>
-      </w:r>
-      <w:proofErr w:type="spellEnd"/>
+      <w:r>
+        <w:rPr>
+          <w:b/>
+        </w:rPr>
+        <w:t>git commit –amend</w:t>
+      </w:r>
       <w:r>
         <w:t xml:space="preserve"> como se muestra a continuación.</w:t>
       </w:r>
@@ -3032,55 +2661,14 @@
           <w:b/>
           <w:bCs/>
         </w:rPr>
-        <w:t>“</w:t>
-      </w:r>
-      <w:proofErr w:type="spellStart"/>
+        <w:t>“git rm</w:t>
+      </w:r>
       <w:r>
         <w:rPr>
           <w:b/>
           <w:bCs/>
         </w:rPr>
-        <w:t>git</w:t>
-      </w:r>
-      <w:proofErr w:type="spellEnd"/>
-      <w:r>
-        <w:rPr>
-          <w:b/>
-          <w:bCs/>
-        </w:rPr>
-        <w:t xml:space="preserve"> </w:t>
-      </w:r>
-      <w:proofErr w:type="spellStart"/>
-      <w:r>
-        <w:rPr>
-          <w:b/>
-          <w:bCs/>
-        </w:rPr>
-        <w:t>rm</w:t>
-      </w:r>
-      <w:proofErr w:type="spellEnd"/>
-      <w:r>
-        <w:rPr>
-          <w:b/>
-          <w:bCs/>
-        </w:rPr>
-        <w:t xml:space="preserve"> (</w:t>
-      </w:r>
-      <w:proofErr w:type="spellStart"/>
-      <w:r>
-        <w:rPr>
-          <w:b/>
-          <w:bCs/>
-        </w:rPr>
-        <w:t>nombreDelArchivo.Extencion</w:t>
-      </w:r>
-      <w:proofErr w:type="spellEnd"/>
-      <w:r>
-        <w:rPr>
-          <w:b/>
-          <w:bCs/>
-        </w:rPr>
-        <w:t xml:space="preserve">)”, </w:t>
+        <w:t xml:space="preserve"> (nombreDelArchivo.Extencion)”, </w:t>
       </w:r>
       <w:r>
         <w:t xml:space="preserve">lo que permite borrar cualquier archivo que se desee eliminar. El equipo en situaciones </w:t>
@@ -3275,160 +2863,71 @@
       <w:r>
         <w:t>Un comando muy usado por el equipo, fue el “</w:t>
       </w:r>
-      <w:proofErr w:type="spellStart"/>
       <w:r>
         <w:rPr>
           <w:b/>
           <w:bCs/>
         </w:rPr>
-        <w:t>git</w:t>
-      </w:r>
-      <w:proofErr w:type="spellEnd"/>
+        <w:t>git reset”</w:t>
+      </w:r>
+      <w:r>
+        <w:t xml:space="preserve"> o </w:t>
+      </w:r>
       <w:r>
         <w:rPr>
           <w:b/>
           <w:bCs/>
         </w:rPr>
+        <w:t>“git reset HEAD~(numero</w:t>
+      </w:r>
+      <w:r>
+        <w:rPr>
+          <w:b/>
+          <w:bCs/>
+        </w:rPr>
+        <w:t>) “</w:t>
+      </w:r>
+      <w:r>
+        <w:rPr>
+          <w:b/>
+          <w:bCs/>
+        </w:rPr>
         <w:t xml:space="preserve"> </w:t>
       </w:r>
-      <w:proofErr w:type="spellStart"/>
+    </w:p>
+    <w:p>
+      <w:pPr>
+        <w:spacing w:line="366" w:lineRule="auto"/>
+        <w:ind w:left="0" w:firstLine="0"/>
+      </w:pPr>
+      <w:r>
+        <w:t>que les</w:t>
+      </w:r>
+      <w:r>
+        <w:t xml:space="preserve"> permitió volver pa</w:t>
+      </w:r>
+      <w:r>
+        <w:t>ra atrás esas ganas de borrar todo el trabajo realizado</w:t>
+      </w:r>
       <w:r>
         <w:rPr>
           <w:b/>
           <w:bCs/>
         </w:rPr>
-        <w:t>reset</w:t>
-      </w:r>
-      <w:proofErr w:type="spellEnd"/>
+        <w:t xml:space="preserve"> </w:t>
+      </w:r>
+      <w:r>
+        <w:t>en esos momentos de frustraciones que no les salía nada.</w:t>
+      </w:r>
+      <w:r>
+        <w:t xml:space="preserve"> Si utilizan el </w:t>
+      </w:r>
       <w:r>
         <w:rPr>
           <w:b/>
           <w:bCs/>
         </w:rPr>
-        <w:t>”</w:t>
-      </w:r>
-      <w:r>
-        <w:t xml:space="preserve"> o </w:t>
-      </w:r>
-      <w:r>
-        <w:rPr>
-          <w:b/>
-          <w:bCs/>
-        </w:rPr>
-        <w:t>“</w:t>
-      </w:r>
-      <w:proofErr w:type="spellStart"/>
-      <w:r>
-        <w:rPr>
-          <w:b/>
-          <w:bCs/>
-        </w:rPr>
-        <w:t>git</w:t>
-      </w:r>
-      <w:proofErr w:type="spellEnd"/>
-      <w:r>
-        <w:rPr>
-          <w:b/>
-          <w:bCs/>
-        </w:rPr>
-        <w:t xml:space="preserve"> </w:t>
-      </w:r>
-      <w:proofErr w:type="spellStart"/>
-      <w:r>
-        <w:rPr>
-          <w:b/>
-          <w:bCs/>
-        </w:rPr>
-        <w:t>reset</w:t>
-      </w:r>
-      <w:proofErr w:type="spellEnd"/>
-      <w:r>
-        <w:rPr>
-          <w:b/>
-          <w:bCs/>
-        </w:rPr>
-        <w:t xml:space="preserve"> HEAD~(numero</w:t>
-      </w:r>
-      <w:r>
-        <w:rPr>
-          <w:b/>
-          <w:bCs/>
-        </w:rPr>
-        <w:t>) “</w:t>
-      </w:r>
-      <w:r>
-        <w:rPr>
-          <w:b/>
-          <w:bCs/>
-        </w:rPr>
-        <w:t xml:space="preserve"> </w:t>
-      </w:r>
-    </w:p>
-    <w:p>
-      <w:pPr>
-        <w:spacing w:line="366" w:lineRule="auto"/>
-        <w:ind w:left="0" w:firstLine="0"/>
-      </w:pPr>
-      <w:r>
-        <w:t>que les</w:t>
-      </w:r>
-      <w:r>
-        <w:t xml:space="preserve"> permitió volver pa</w:t>
-      </w:r>
-      <w:r>
-        <w:t>ra atrás esas ganas de borrar todo el trabajo realizado</w:t>
-      </w:r>
-      <w:r>
-        <w:rPr>
-          <w:b/>
-          <w:bCs/>
-        </w:rPr>
-        <w:t xml:space="preserve"> </w:t>
-      </w:r>
-      <w:r>
-        <w:t>en esos momentos de frustraciones que no les salía nada.</w:t>
-      </w:r>
-      <w:r>
-        <w:t xml:space="preserve"> Si utilizan el </w:t>
-      </w:r>
-      <w:r>
-        <w:rPr>
-          <w:b/>
-          <w:bCs/>
-        </w:rPr>
-        <w:t>“</w:t>
-      </w:r>
-      <w:proofErr w:type="spellStart"/>
-      <w:r>
-        <w:rPr>
-          <w:b/>
-          <w:bCs/>
-        </w:rPr>
-        <w:t>git</w:t>
-      </w:r>
-      <w:proofErr w:type="spellEnd"/>
-      <w:r>
-        <w:rPr>
-          <w:b/>
-          <w:bCs/>
-        </w:rPr>
-        <w:t xml:space="preserve"> </w:t>
-      </w:r>
-      <w:proofErr w:type="spellStart"/>
-      <w:r>
-        <w:rPr>
-          <w:b/>
-          <w:bCs/>
-        </w:rPr>
-        <w:t>resest</w:t>
-      </w:r>
-      <w:proofErr w:type="spellEnd"/>
-      <w:r>
-        <w:rPr>
-          <w:b/>
-          <w:bCs/>
-        </w:rPr>
-        <w:t>”</w:t>
+        <w:t>“git resest”</w:t>
       </w:r>
       <w:r>
         <w:rPr>
@@ -3466,15 +2965,7 @@
         </w:rPr>
       </w:pPr>
       <w:r>
-        <w:t xml:space="preserve">Ejemplo del siguiente caso es el cambio realizado en las rutas del </w:t>
-      </w:r>
-      <w:proofErr w:type="spellStart"/>
-      <w:r>
-        <w:t>RouterAvanzado.php</w:t>
-      </w:r>
-      <w:proofErr w:type="spellEnd"/>
-      <w:r>
-        <w:t xml:space="preserve"> que por motivos de </w:t>
+        <w:t xml:space="preserve">Ejemplo del siguiente caso es el cambio realizado en las rutas del RouterAvanzado.php que por motivos de </w:t>
       </w:r>
       <w:r>
         <w:t>frustración fue borrado varias confirmaciones atrás.</w:t>
@@ -3566,20 +3057,11 @@
       </w:pPr>
       <w:r>
         <w:lastRenderedPageBreak/>
-        <w:t xml:space="preserve">Inevitablemente como una de las soluciones a </w:t>
-      </w:r>
-      <w:proofErr w:type="spellStart"/>
-      <w:r>
-        <w:t>commiteos</w:t>
-      </w:r>
-      <w:proofErr w:type="spellEnd"/>
-      <w:r>
-        <w:t xml:space="preserve"> precipitados perjudiciales, cada integrante creó una rama local, </w:t>
+        <w:t xml:space="preserve">Inevitablemente como una de las soluciones a commiteos precipitados perjudiciales, cada integrante creó una rama local, </w:t>
       </w:r>
       <w:r>
         <w:t>utilizando los comandos “</w:t>
       </w:r>
-      <w:proofErr w:type="spellStart"/>
       <w:r>
         <w:rPr>
           <w:b/>
@@ -3587,7 +3069,6 @@
         </w:rPr>
         <w:t>branch</w:t>
       </w:r>
-      <w:proofErr w:type="spellEnd"/>
       <w:r>
         <w:rPr>
           <w:b/>
@@ -3609,149 +3090,92 @@
           <w:b/>
           <w:bCs/>
         </w:rPr>
+        <w:t>“checkout”</w:t>
+      </w:r>
+      <w:r>
+        <w:t>, se actualizan los archivos en el directorio de trabajo para reflejar la versión almacenada en esa rama y se indica a Git que registre todas las confirmaciones nuevas</w:t>
+      </w:r>
+      <w:r>
+        <w:t xml:space="preserve"> </w:t>
+      </w:r>
+      <w:r>
+        <w:t>y</w:t>
+      </w:r>
+      <w:r>
+        <w:t xml:space="preserve"> luego</w:t>
+      </w:r>
+      <w:r>
+        <w:t xml:space="preserve"> </w:t>
+      </w:r>
+      <w:r>
+        <w:t>se realizan</w:t>
+      </w:r>
+      <w:r>
+        <w:t xml:space="preserve"> modificaciones a través del método </w:t>
+      </w:r>
+      <w:r>
         <w:t>“</w:t>
       </w:r>
-      <w:proofErr w:type="spellStart"/>
-      <w:r>
-        <w:rPr>
-          <w:b/>
+      <w:r>
+        <w:rPr>
+          <w:b/>
+        </w:rPr>
+        <w:t>git merge</w:t>
+      </w:r>
+      <w:r>
+        <w:rPr>
+          <w:b/>
+        </w:rPr>
+        <w:t xml:space="preserve">”, </w:t>
+      </w:r>
+      <w:r>
+        <w:rPr>
           <w:bCs/>
         </w:rPr>
-        <w:t>checkout</w:t>
-      </w:r>
-      <w:proofErr w:type="spellEnd"/>
-      <w:r>
-        <w:rPr>
-          <w:b/>
+        <w:t>el cual i</w:t>
+      </w:r>
+      <w:r>
+        <w:rPr>
           <w:bCs/>
         </w:rPr>
+        <w:t>ncorpora cambios de las confirmaciones nombradas (desde el momento en que sus historiales divergieron de la rama actual) a la rama actual. Este comando lo usa </w:t>
+      </w:r>
+      <w:r>
+        <w:rPr>
+          <w:b/>
+        </w:rPr>
+        <w:t>“</w:t>
+      </w:r>
+      <w:r>
+        <w:rPr>
+          <w:b/>
+        </w:rPr>
+        <w:t>git pull</w:t>
+      </w:r>
+      <w:r>
+        <w:rPr>
+          <w:b/>
+        </w:rPr>
         <w:t>”</w:t>
       </w:r>
       <w:r>
-        <w:t>, se actualizan los archivos en el directorio de trabajo para reflejar la versión almacenada en esa rama y se indica a Git que registre todas las confirmaciones nuevas</w:t>
-      </w:r>
-      <w:r>
-        <w:t xml:space="preserve"> </w:t>
-      </w:r>
-      <w:r>
-        <w:t>y</w:t>
-      </w:r>
-      <w:r>
-        <w:t xml:space="preserve"> luego</w:t>
-      </w:r>
-      <w:r>
-        <w:t xml:space="preserve"> </w:t>
-      </w:r>
-      <w:r>
-        <w:t>se realizan</w:t>
-      </w:r>
-      <w:r>
-        <w:t xml:space="preserve"> modificaciones a través del método </w:t>
-      </w:r>
-      <w:r>
-        <w:t>“</w:t>
-      </w:r>
-      <w:proofErr w:type="spellStart"/>
-      <w:r>
-        <w:rPr>
-          <w:b/>
-        </w:rPr>
-        <w:t>git</w:t>
-      </w:r>
-      <w:proofErr w:type="spellEnd"/>
-      <w:r>
-        <w:rPr>
-          <w:b/>
-        </w:rPr>
-        <w:t xml:space="preserve"> </w:t>
-      </w:r>
-      <w:proofErr w:type="spellStart"/>
-      <w:r>
-        <w:rPr>
-          <w:b/>
-        </w:rPr>
-        <w:t>merge</w:t>
-      </w:r>
-      <w:proofErr w:type="spellEnd"/>
-      <w:r>
-        <w:rPr>
-          <w:b/>
-        </w:rPr>
-        <w:t xml:space="preserve">”, </w:t>
-      </w:r>
-      <w:r>
         <w:rPr>
           <w:bCs/>
         </w:rPr>
-        <w:t>el cual i</w:t>
+        <w:t> para incorporar cambios de otro repositorio y se puede usar manualmente para fusionar los cambios de una rama a otra.</w:t>
       </w:r>
       <w:r>
         <w:rPr>
           <w:bCs/>
         </w:rPr>
-        <w:t>ncorpora cambios de las confirmaciones nombradas (desde el momento en que sus historiales divergieron de la rama actual) a la rama actual. Este comando lo usa </w:t>
-      </w:r>
-      <w:r>
-        <w:rPr>
-          <w:b/>
-        </w:rPr>
-        <w:t>“</w:t>
-      </w:r>
-      <w:proofErr w:type="spellStart"/>
-      <w:r>
-        <w:rPr>
-          <w:b/>
-        </w:rPr>
-        <w:t>git</w:t>
-      </w:r>
-      <w:proofErr w:type="spellEnd"/>
-      <w:r>
-        <w:rPr>
-          <w:b/>
-        </w:rPr>
-        <w:t xml:space="preserve"> </w:t>
-      </w:r>
-      <w:proofErr w:type="spellStart"/>
-      <w:r>
-        <w:rPr>
-          <w:b/>
-        </w:rPr>
-        <w:t>pull</w:t>
-      </w:r>
-      <w:proofErr w:type="spellEnd"/>
-      <w:r>
-        <w:rPr>
-          <w:b/>
-        </w:rPr>
-        <w:t>”</w:t>
-      </w:r>
-      <w:r>
-        <w:rPr>
-          <w:bCs/>
-        </w:rPr>
-        <w:t> para incorporar cambios de otro repositorio y se puede usar manualmente para fusionar los cambios de una rama a otra.</w:t>
-      </w:r>
-      <w:r>
-        <w:rPr>
-          <w:bCs/>
-        </w:rPr>
         <w:t xml:space="preserve"> Posteriormente el equipo de trabajo utilizo el comando “</w:t>
       </w:r>
-      <w:proofErr w:type="spellStart"/>
-      <w:r>
-        <w:rPr>
-          <w:b/>
-        </w:rPr>
-        <w:t>git</w:t>
-      </w:r>
-      <w:proofErr w:type="spellEnd"/>
-      <w:r>
-        <w:rPr>
-          <w:b/>
-        </w:rPr>
-        <w:t xml:space="preserve"> </w:t>
-      </w:r>
-      <w:proofErr w:type="spellStart"/>
+      <w:r>
+        <w:rPr>
+          <w:b/>
+        </w:rPr>
+        <w:t xml:space="preserve">git </w:t>
+      </w:r>
       <w:r>
         <w:rPr>
           <w:b/>
@@ -3762,14 +3186,7 @@
         <w:rPr>
           <w:b/>
         </w:rPr>
-        <w:t>ranch</w:t>
-      </w:r>
-      <w:proofErr w:type="spellEnd"/>
-      <w:r>
-        <w:rPr>
-          <w:b/>
-        </w:rPr>
-        <w:t xml:space="preserve"> -d” </w:t>
+        <w:t xml:space="preserve">ranch -d” </w:t>
       </w:r>
       <w:r>
         <w:rPr>
@@ -4150,70 +3567,28 @@
           <w:b/>
           <w:bCs/>
         </w:rPr>
+        <w:t>“git fetch”</w:t>
+      </w:r>
+      <w:r>
+        <w:t xml:space="preserve"> que les permitió o</w:t>
+      </w:r>
+      <w:r>
+        <w:t>btener ramas y / o etiquetas (colectivamente, "referencias") de uno o más repositorios. </w:t>
+      </w:r>
+      <w:r>
+        <w:t xml:space="preserve">Sin especificar una rama, se llamó a </w:t>
+      </w:r>
+      <w:r>
         <w:t>“</w:t>
       </w:r>
-      <w:proofErr w:type="spellStart"/>
-      <w:r>
-        <w:rPr>
-          <w:b/>
-          <w:bCs/>
-        </w:rPr>
-        <w:t>git</w:t>
-      </w:r>
-      <w:proofErr w:type="spellEnd"/>
-      <w:r>
-        <w:rPr>
-          <w:b/>
-          <w:bCs/>
-        </w:rPr>
-        <w:t xml:space="preserve"> </w:t>
-      </w:r>
-      <w:proofErr w:type="spellStart"/>
-      <w:r>
-        <w:rPr>
-          <w:b/>
-          <w:bCs/>
-        </w:rPr>
-        <w:t>fetch</w:t>
-      </w:r>
-      <w:proofErr w:type="spellEnd"/>
-      <w:r>
-        <w:rPr>
-          <w:b/>
-          <w:bCs/>
-        </w:rPr>
+      <w:r>
+        <w:t>laRamaMejor</w:t>
+      </w:r>
+      <w:r>
         <w:t>”</w:t>
       </w:r>
       <w:r>
-        <w:t xml:space="preserve"> que les permitió o</w:t>
-      </w:r>
-      <w:r>
-        <w:t>btener ramas y / o etiquetas (colectivamente, "referencias") de uno o más repositorios. </w:t>
-      </w:r>
-      <w:r>
-        <w:t xml:space="preserve">Sin especificar una rama, se llamó a </w:t>
-      </w:r>
-      <w:r>
-        <w:t>“</w:t>
-      </w:r>
-      <w:proofErr w:type="spellStart"/>
-      <w:r>
-        <w:t>laRamaMejor</w:t>
-      </w:r>
-      <w:proofErr w:type="spellEnd"/>
-      <w:r>
-        <w:t>”</w:t>
-      </w:r>
-      <w:r>
-        <w:t xml:space="preserve"> y comenzaron a trabajar en ella para realizar pruebas en JavaScript con efectos de .</w:t>
-      </w:r>
-      <w:proofErr w:type="spellStart"/>
-      <w:r>
-        <w:t>css</w:t>
-      </w:r>
-      <w:proofErr w:type="spellEnd"/>
-      <w:r>
-        <w:t xml:space="preserve">, </w:t>
+        <w:t xml:space="preserve"> y comenzaron a trabajar en ella para realizar pruebas en JavaScript con efectos de .css, </w:t>
       </w:r>
       <w:r>
         <w:rPr>
@@ -4378,21 +3753,8 @@
         <w:t>participaron</w:t>
       </w:r>
       <w:r>
-        <w:t xml:space="preserve"> de las pruebas en esa rama alternativa modificando los archivos .</w:t>
-      </w:r>
-      <w:proofErr w:type="spellStart"/>
-      <w:r>
-        <w:t>css</w:t>
-      </w:r>
-      <w:proofErr w:type="spellEnd"/>
-      <w:r>
-        <w:t xml:space="preserve"> y .</w:t>
-      </w:r>
-      <w:proofErr w:type="spellStart"/>
-      <w:r>
-        <w:t>js</w:t>
-      </w:r>
-      <w:proofErr w:type="spellEnd"/>
+        <w:t xml:space="preserve"> de las pruebas en esa rama alternativa modificando los archivos .css y .js</w:t>
+      </w:r>
       <w:r>
         <w:t>.</w:t>
       </w:r>
@@ -4470,15 +3832,7 @@
       </w:pPr>
       <w:bookmarkStart w:id="0" w:name="_Hlk54291608"/>
       <w:r>
-        <w:t>Una de las últimas modificaciones que hizo fue agregar el .</w:t>
-      </w:r>
-      <w:proofErr w:type="spellStart"/>
-      <w:r>
-        <w:t>gitignore</w:t>
-      </w:r>
-      <w:proofErr w:type="spellEnd"/>
-      <w:r>
-        <w:t xml:space="preserve"> que en realidad se había agregado de forma manual. Para </w:t>
+        <w:t xml:space="preserve">Una de las últimas modificaciones que hizo fue agregar el .gitignore que en realidad se había agregado de forma manual. Para </w:t>
       </w:r>
       <w:r>
         <w:t>realizarlo</w:t>
@@ -4491,60 +3845,20 @@
           <w:b/>
           <w:bCs/>
         </w:rPr>
-        <w:t>“</w:t>
-      </w:r>
-      <w:proofErr w:type="spellStart"/>
+        <w:t>“touch .gitignore”</w:t>
+      </w:r>
       <w:r>
         <w:rPr>
           <w:b/>
           <w:bCs/>
         </w:rPr>
-        <w:t>touch</w:t>
-      </w:r>
-      <w:proofErr w:type="spellEnd"/>
-      <w:r>
-        <w:rPr>
-          <w:b/>
-          <w:bCs/>
-        </w:rPr>
-        <w:t xml:space="preserve"> .</w:t>
-      </w:r>
-      <w:proofErr w:type="spellStart"/>
-      <w:r>
-        <w:rPr>
-          <w:b/>
-          <w:bCs/>
-        </w:rPr>
-        <w:t>gitignore</w:t>
-      </w:r>
-      <w:proofErr w:type="spellEnd"/>
-      <w:r>
-        <w:rPr>
-          <w:b/>
-          <w:bCs/>
-        </w:rPr>
-        <w:t>”</w:t>
-      </w:r>
-      <w:r>
-        <w:rPr>
-          <w:b/>
-          <w:bCs/>
-        </w:rPr>
         <w:t xml:space="preserve">, </w:t>
       </w:r>
       <w:r>
         <w:t>de esta forma se crea el archivo desde la consola</w:t>
       </w:r>
       <w:r>
-        <w:t xml:space="preserve"> y dentro se colocó el nombre de la carpeta temporal de PHP “</w:t>
-      </w:r>
-      <w:proofErr w:type="spellStart"/>
-      <w:r>
-        <w:t>template_c</w:t>
-      </w:r>
-      <w:proofErr w:type="spellEnd"/>
-      <w:r>
-        <w:t>” para que no se tengan en cuenta sus</w:t>
+        <w:t xml:space="preserve"> y dentro se colocó el nombre de la carpeta temporal de PHP “template_c” para que no se tengan en cuenta sus</w:t>
       </w:r>
       <w:r>
         <w:t xml:space="preserve"> </w:t>
@@ -4699,15 +4013,7 @@
         <w:ind w:left="0" w:firstLine="0"/>
       </w:pPr>
       <w:r>
-        <w:t xml:space="preserve">Después de evaluar y trabajar en las plataformas </w:t>
-      </w:r>
-      <w:proofErr w:type="spellStart"/>
-      <w:r>
-        <w:t>Discord</w:t>
-      </w:r>
-      <w:proofErr w:type="spellEnd"/>
-      <w:r>
-        <w:t xml:space="preserve">, Trello y Git podemos afirmar que son herramientas muy cómodas y necesarias para trabajar en equipo. </w:t>
+        <w:t xml:space="preserve">Después de evaluar y trabajar en las plataformas Discord, Trello y Git podemos afirmar que son herramientas muy cómodas y necesarias para trabajar en equipo. </w:t>
       </w:r>
       <w:r>
         <w:t>Alcanzamos</w:t>

</xml_diff>